<commit_message>
Atualizado diagramas. Casos de Uso: Adicionado a ligação do recepcionista com o controle de compras. Modelo conceitual: Refeito de acordo com as últimas explicações do professor. Diagrama de Classe: Adicionado alguns atributos e métodos, mmas falta completar
</commit_message>
<xml_diff>
--- a/documentacao.docx
+++ b/documentacao.docx
@@ -289,7 +289,7 @@
               </wp:anchor>
             </w:drawing>
           </mc:Choice>
-          <mc:Fallback xmlns:sl="http://schemas.openxmlformats.org/schemaLibrary/2006/main" xmlns:a="http://schemas.openxmlformats.org/drawingml/2006/main" xmlns:pic="http://schemas.openxmlformats.org/drawingml/2006/picture" xmlns:c="http://schemas.openxmlformats.org/drawingml/2006/chart" xmlns:lc="http://schemas.openxmlformats.org/drawingml/2006/lockedCanvas" xmlns:dgm="http://schemas.openxmlformats.org/drawingml/2006/diagram">
+          <mc:Fallback xmlns:dgm="http://schemas.openxmlformats.org/drawingml/2006/diagram" xmlns:lc="http://schemas.openxmlformats.org/drawingml/2006/lockedCanvas" xmlns:c="http://schemas.openxmlformats.org/drawingml/2006/chart" xmlns:pic="http://schemas.openxmlformats.org/drawingml/2006/picture" xmlns:a="http://schemas.openxmlformats.org/drawingml/2006/main" xmlns:sl="http://schemas.openxmlformats.org/schemaLibrary/2006/main">
             <w:drawing>
               <wp:anchor allowOverlap="1" behindDoc="1" distB="0" distT="0" distL="0" distR="0" hidden="0" layoutInCell="1" locked="0" relativeHeight="0" simplePos="0">
                 <wp:simplePos x="0" y="0"/>
@@ -4039,6 +4039,7 @@
         <w:tc>
           <w:tcPr>
             <w:tcW w:w="1331" w:type="dxa"/>
+            <w:shd w:val="clear" w:color="auto" w:fill="auto"/>
             <w:vAlign w:val="center"/>
           </w:tcPr>
           <w:p>
@@ -4075,6 +4076,7 @@
         <w:tc>
           <w:tcPr>
             <w:tcW w:w="1954" w:type="dxa"/>
+            <w:shd w:val="clear" w:color="auto" w:fill="auto"/>
             <w:vAlign w:val="center"/>
           </w:tcPr>
           <w:p>
@@ -4109,6 +4111,7 @@
         <w:tc>
           <w:tcPr>
             <w:tcW w:w="1415" w:type="dxa"/>
+            <w:shd w:val="clear" w:color="auto" w:fill="auto"/>
             <w:vAlign w:val="center"/>
           </w:tcPr>
           <w:p>
@@ -4144,6 +4147,7 @@
         <w:tc>
           <w:tcPr>
             <w:tcW w:w="1585" w:type="dxa"/>
+            <w:shd w:val="clear" w:color="auto" w:fill="auto"/>
             <w:vAlign w:val="center"/>
           </w:tcPr>
           <w:p>
@@ -4169,6 +4173,7 @@
         <w:tc>
           <w:tcPr>
             <w:tcW w:w="1472" w:type="dxa"/>
+            <w:shd w:val="clear" w:color="auto" w:fill="auto"/>
             <w:vAlign w:val="center"/>
           </w:tcPr>
           <w:p>
@@ -4194,6 +4199,7 @@
         <w:tc>
           <w:tcPr>
             <w:tcW w:w="1297" w:type="dxa"/>
+            <w:shd w:val="clear" w:color="auto" w:fill="auto"/>
             <w:vAlign w:val="center"/>
           </w:tcPr>
           <w:p>
@@ -4417,7 +4423,7 @@
         <w:tc>
           <w:tcPr>
             <w:tcW w:w="1331" w:type="dxa"/>
-            <w:shd w:val="clear" w:color="auto" w:fill="F2F2F2"/>
+            <w:shd w:val="clear" w:color="auto" w:fill="auto"/>
             <w:vAlign w:val="center"/>
           </w:tcPr>
           <w:p>
@@ -4454,7 +4460,7 @@
         <w:tc>
           <w:tcPr>
             <w:tcW w:w="1954" w:type="dxa"/>
-            <w:shd w:val="clear" w:color="auto" w:fill="F2F2F2"/>
+            <w:shd w:val="clear" w:color="auto" w:fill="auto"/>
             <w:vAlign w:val="center"/>
           </w:tcPr>
           <w:p>
@@ -4489,7 +4495,7 @@
         <w:tc>
           <w:tcPr>
             <w:tcW w:w="1415" w:type="dxa"/>
-            <w:shd w:val="clear" w:color="auto" w:fill="F2F2F2"/>
+            <w:shd w:val="clear" w:color="auto" w:fill="auto"/>
             <w:vAlign w:val="center"/>
           </w:tcPr>
           <w:p>
@@ -4525,7 +4531,7 @@
         <w:tc>
           <w:tcPr>
             <w:tcW w:w="1585" w:type="dxa"/>
-            <w:shd w:val="clear" w:color="auto" w:fill="F2F2F2"/>
+            <w:shd w:val="clear" w:color="auto" w:fill="auto"/>
             <w:vAlign w:val="center"/>
           </w:tcPr>
           <w:p>
@@ -4551,7 +4557,7 @@
         <w:tc>
           <w:tcPr>
             <w:tcW w:w="1472" w:type="dxa"/>
-            <w:shd w:val="clear" w:color="auto" w:fill="F2F2F2"/>
+            <w:shd w:val="clear" w:color="auto" w:fill="auto"/>
             <w:vAlign w:val="center"/>
           </w:tcPr>
           <w:p>
@@ -4577,7 +4583,7 @@
         <w:tc>
           <w:tcPr>
             <w:tcW w:w="1297" w:type="dxa"/>
-            <w:shd w:val="clear" w:color="auto" w:fill="F2F2F2"/>
+            <w:shd w:val="clear" w:color="auto" w:fill="auto"/>
             <w:vAlign w:val="center"/>
           </w:tcPr>
           <w:p>
@@ -4801,7 +4807,7 @@
         <w:tc>
           <w:tcPr>
             <w:tcW w:w="1331" w:type="dxa"/>
-            <w:shd w:val="clear" w:color="auto" w:fill="F2F2F2"/>
+            <w:shd w:val="clear" w:color="auto" w:fill="auto"/>
             <w:vAlign w:val="center"/>
           </w:tcPr>
           <w:p>
@@ -4838,7 +4844,7 @@
         <w:tc>
           <w:tcPr>
             <w:tcW w:w="1954" w:type="dxa"/>
-            <w:shd w:val="clear" w:color="auto" w:fill="F2F2F2"/>
+            <w:shd w:val="clear" w:color="auto" w:fill="auto"/>
             <w:vAlign w:val="center"/>
           </w:tcPr>
           <w:p>
@@ -4873,7 +4879,7 @@
         <w:tc>
           <w:tcPr>
             <w:tcW w:w="1415" w:type="dxa"/>
-            <w:shd w:val="clear" w:color="auto" w:fill="F2F2F2"/>
+            <w:shd w:val="clear" w:color="auto" w:fill="auto"/>
             <w:vAlign w:val="center"/>
           </w:tcPr>
           <w:p>
@@ -4909,7 +4915,7 @@
         <w:tc>
           <w:tcPr>
             <w:tcW w:w="1585" w:type="dxa"/>
-            <w:shd w:val="clear" w:color="auto" w:fill="F2F2F2"/>
+            <w:shd w:val="clear" w:color="auto" w:fill="auto"/>
             <w:vAlign w:val="center"/>
           </w:tcPr>
           <w:p>
@@ -4935,7 +4941,7 @@
         <w:tc>
           <w:tcPr>
             <w:tcW w:w="1472" w:type="dxa"/>
-            <w:shd w:val="clear" w:color="auto" w:fill="F2F2F2"/>
+            <w:shd w:val="clear" w:color="auto" w:fill="auto"/>
             <w:vAlign w:val="center"/>
           </w:tcPr>
           <w:p>
@@ -4961,7 +4967,7 @@
         <w:tc>
           <w:tcPr>
             <w:tcW w:w="1297" w:type="dxa"/>
-            <w:shd w:val="clear" w:color="auto" w:fill="F2F2F2"/>
+            <w:shd w:val="clear" w:color="auto" w:fill="auto"/>
             <w:vAlign w:val="center"/>
           </w:tcPr>
           <w:p>
@@ -14339,13 +14345,1124 @@
           <w:rFonts w:ascii="Calibri" w:eastAsia="Calibri" w:hAnsi="Calibri" w:cs="Calibri"/>
           <w:sz w:val="16"/>
           <w:szCs w:val="16"/>
-        </w:rPr>
-      </w:pPr>
-      <w:r>
-        <w:rPr>
-          <w:rFonts w:ascii="Calibri" w:eastAsia="Calibri" w:hAnsi="Calibri" w:cs="Calibri"/>
-          <w:sz w:val="16"/>
-          <w:szCs w:val="16"/>
+          <w:lang w:val="en-US"/>
+        </w:rPr>
+      </w:pPr>
+      <w:r>
+        <w:rPr>
+          <w:rFonts w:ascii="Calibri" w:eastAsia="Calibri" w:hAnsi="Calibri" w:cs="Calibri"/>
+          <w:sz w:val="16"/>
+          <w:szCs w:val="16"/>
+        </w:rPr>
+        <w:t xml:space="preserve">    </w:t>
+      </w:r>
+      <w:r>
+        <w:rPr>
+          <w:rFonts w:ascii="Calibri" w:eastAsia="Calibri" w:hAnsi="Calibri" w:cs="Calibri"/>
+          <w:sz w:val="16"/>
+          <w:szCs w:val="16"/>
+          <w:lang w:val="en-US"/>
+        </w:rPr>
+        <w:t>FOREIGN KEY (`tb_funcionario_fun_matricula`)</w:t>
+      </w:r>
+    </w:p>
+    <w:p>
+      <w:pPr>
+        <w:ind w:left="0" w:hanging="2"/>
+        <w:rPr>
+          <w:rFonts w:ascii="Calibri" w:eastAsia="Calibri" w:hAnsi="Calibri" w:cs="Calibri"/>
+          <w:sz w:val="16"/>
+          <w:szCs w:val="16"/>
+        </w:rPr>
+      </w:pPr>
+      <w:r>
+        <w:rPr>
+          <w:rFonts w:ascii="Calibri" w:eastAsia="Calibri" w:hAnsi="Calibri" w:cs="Calibri"/>
+          <w:sz w:val="16"/>
+          <w:szCs w:val="16"/>
+          <w:lang w:val="en-US"/>
+        </w:rPr>
+        <w:t xml:space="preserve">    </w:t>
+      </w:r>
+      <w:r>
+        <w:rPr>
+          <w:rFonts w:ascii="Calibri" w:eastAsia="Calibri" w:hAnsi="Calibri" w:cs="Calibri"/>
+          <w:sz w:val="16"/>
+          <w:szCs w:val="16"/>
+        </w:rPr>
+        <w:t>REFERENCES `</w:t>
+      </w:r>
+      <w:proofErr w:type="spellStart"/>
+      <w:r>
+        <w:rPr>
+          <w:rFonts w:ascii="Calibri" w:eastAsia="Calibri" w:hAnsi="Calibri" w:cs="Calibri"/>
+          <w:sz w:val="16"/>
+          <w:szCs w:val="16"/>
+        </w:rPr>
+        <w:t>mydb</w:t>
+      </w:r>
+      <w:proofErr w:type="spellEnd"/>
+      <w:proofErr w:type="gramStart"/>
+      <w:r>
+        <w:rPr>
+          <w:rFonts w:ascii="Calibri" w:eastAsia="Calibri" w:hAnsi="Calibri" w:cs="Calibri"/>
+          <w:sz w:val="16"/>
+          <w:szCs w:val="16"/>
+        </w:rPr>
+        <w:t>`.`</w:t>
+      </w:r>
+      <w:proofErr w:type="spellStart"/>
+      <w:proofErr w:type="gramEnd"/>
+      <w:r>
+        <w:rPr>
+          <w:rFonts w:ascii="Calibri" w:eastAsia="Calibri" w:hAnsi="Calibri" w:cs="Calibri"/>
+          <w:sz w:val="16"/>
+          <w:szCs w:val="16"/>
+        </w:rPr>
+        <w:t>tb_funcionario</w:t>
+      </w:r>
+      <w:proofErr w:type="spellEnd"/>
+      <w:r>
+        <w:rPr>
+          <w:rFonts w:ascii="Calibri" w:eastAsia="Calibri" w:hAnsi="Calibri" w:cs="Calibri"/>
+          <w:sz w:val="16"/>
+          <w:szCs w:val="16"/>
+        </w:rPr>
+        <w:t>` (`</w:t>
+      </w:r>
+      <w:proofErr w:type="spellStart"/>
+      <w:r>
+        <w:rPr>
+          <w:rFonts w:ascii="Calibri" w:eastAsia="Calibri" w:hAnsi="Calibri" w:cs="Calibri"/>
+          <w:sz w:val="16"/>
+          <w:szCs w:val="16"/>
+        </w:rPr>
+        <w:t>fun_matricula</w:t>
+      </w:r>
+      <w:proofErr w:type="spellEnd"/>
+      <w:r>
+        <w:rPr>
+          <w:rFonts w:ascii="Calibri" w:eastAsia="Calibri" w:hAnsi="Calibri" w:cs="Calibri"/>
+          <w:sz w:val="16"/>
+          <w:szCs w:val="16"/>
+        </w:rPr>
+        <w:t>`)</w:t>
+      </w:r>
+    </w:p>
+    <w:p>
+      <w:pPr>
+        <w:ind w:left="0" w:hanging="2"/>
+        <w:rPr>
+          <w:rFonts w:ascii="Calibri" w:eastAsia="Calibri" w:hAnsi="Calibri" w:cs="Calibri"/>
+          <w:sz w:val="16"/>
+          <w:szCs w:val="16"/>
+          <w:lang w:val="en-US"/>
+        </w:rPr>
+      </w:pPr>
+      <w:r>
+        <w:rPr>
+          <w:rFonts w:ascii="Calibri" w:eastAsia="Calibri" w:hAnsi="Calibri" w:cs="Calibri"/>
+          <w:sz w:val="16"/>
+          <w:szCs w:val="16"/>
+        </w:rPr>
+        <w:t xml:space="preserve">    </w:t>
+      </w:r>
+      <w:r>
+        <w:rPr>
+          <w:rFonts w:ascii="Calibri" w:eastAsia="Calibri" w:hAnsi="Calibri" w:cs="Calibri"/>
+          <w:sz w:val="16"/>
+          <w:szCs w:val="16"/>
+          <w:lang w:val="en-US"/>
+        </w:rPr>
+        <w:t>ON DELETE NO ACTION</w:t>
+      </w:r>
+    </w:p>
+    <w:p>
+      <w:pPr>
+        <w:ind w:left="0" w:hanging="2"/>
+        <w:rPr>
+          <w:rFonts w:ascii="Calibri" w:eastAsia="Calibri" w:hAnsi="Calibri" w:cs="Calibri"/>
+          <w:sz w:val="16"/>
+          <w:szCs w:val="16"/>
+          <w:lang w:val="en-US"/>
+        </w:rPr>
+      </w:pPr>
+      <w:r>
+        <w:rPr>
+          <w:rFonts w:ascii="Calibri" w:eastAsia="Calibri" w:hAnsi="Calibri" w:cs="Calibri"/>
+          <w:sz w:val="16"/>
+          <w:szCs w:val="16"/>
+          <w:lang w:val="en-US"/>
+        </w:rPr>
+        <w:t xml:space="preserve">    </w:t>
+      </w:r>
+      <w:r>
+        <w:rPr>
+          <w:rFonts w:ascii="Calibri" w:eastAsia="Calibri" w:hAnsi="Calibri" w:cs="Calibri"/>
+          <w:sz w:val="16"/>
+          <w:szCs w:val="16"/>
+          <w:lang w:val="en-US"/>
+        </w:rPr>
+        <w:t>ON UPDATE NO ACTION);</w:t>
+      </w:r>
+    </w:p>
+    <w:p>
+      <w:pPr>
+        <w:ind w:left="0" w:hanging="2"/>
+        <w:rPr>
+          <w:rFonts w:ascii="Calibri" w:eastAsia="Calibri" w:hAnsi="Calibri" w:cs="Calibri"/>
+          <w:sz w:val="16"/>
+          <w:szCs w:val="16"/>
+          <w:lang w:val="en-US"/>
+        </w:rPr>
+      </w:pPr>
+    </w:p>
+    <w:p>
+      <w:pPr>
+        <w:ind w:left="0" w:hanging="2"/>
+        <w:rPr>
+          <w:rFonts w:ascii="Calibri" w:eastAsia="Calibri" w:hAnsi="Calibri" w:cs="Calibri"/>
+          <w:sz w:val="16"/>
+          <w:szCs w:val="16"/>
+          <w:lang w:val="en-US"/>
+        </w:rPr>
+      </w:pPr>
+    </w:p>
+    <w:p>
+      <w:pPr>
+        <w:ind w:left="0" w:hanging="2"/>
+        <w:rPr>
+          <w:rFonts w:ascii="Calibri" w:eastAsia="Calibri" w:hAnsi="Calibri" w:cs="Calibri"/>
+          <w:sz w:val="16"/>
+          <w:szCs w:val="16"/>
+          <w:lang w:val="en-US"/>
+        </w:rPr>
+      </w:pPr>
+      <w:r>
+        <w:rPr>
+          <w:rFonts w:ascii="Calibri" w:eastAsia="Calibri" w:hAnsi="Calibri" w:cs="Calibri"/>
+          <w:sz w:val="16"/>
+          <w:szCs w:val="16"/>
+          <w:lang w:val="en-US"/>
+        </w:rPr>
+        <w:t>CREATE TABLE IF NOT EXISTS `</w:t>
+      </w:r>
+      <w:proofErr w:type="spellStart"/>
+      <w:r>
+        <w:rPr>
+          <w:rFonts w:ascii="Calibri" w:eastAsia="Calibri" w:hAnsi="Calibri" w:cs="Calibri"/>
+          <w:sz w:val="16"/>
+          <w:szCs w:val="16"/>
+          <w:lang w:val="en-US"/>
+        </w:rPr>
+        <w:t>mydb</w:t>
+      </w:r>
+      <w:proofErr w:type="spellEnd"/>
+      <w:proofErr w:type="gramStart"/>
+      <w:r>
+        <w:rPr>
+          <w:rFonts w:ascii="Calibri" w:eastAsia="Calibri" w:hAnsi="Calibri" w:cs="Calibri"/>
+          <w:sz w:val="16"/>
+          <w:szCs w:val="16"/>
+          <w:lang w:val="en-US"/>
+        </w:rPr>
+        <w:t>`.`</w:t>
+      </w:r>
+      <w:proofErr w:type="spellStart"/>
+      <w:proofErr w:type="gramEnd"/>
+      <w:r>
+        <w:rPr>
+          <w:rFonts w:ascii="Calibri" w:eastAsia="Calibri" w:hAnsi="Calibri" w:cs="Calibri"/>
+          <w:sz w:val="16"/>
+          <w:szCs w:val="16"/>
+          <w:lang w:val="en-US"/>
+        </w:rPr>
+        <w:t>tb_nota_fiscal</w:t>
+      </w:r>
+      <w:proofErr w:type="spellEnd"/>
+      <w:r>
+        <w:rPr>
+          <w:rFonts w:ascii="Calibri" w:eastAsia="Calibri" w:hAnsi="Calibri" w:cs="Calibri"/>
+          <w:sz w:val="16"/>
+          <w:szCs w:val="16"/>
+          <w:lang w:val="en-US"/>
+        </w:rPr>
+        <w:t>` (</w:t>
+      </w:r>
+    </w:p>
+    <w:p>
+      <w:pPr>
+        <w:ind w:left="0" w:hanging="2"/>
+        <w:rPr>
+          <w:rFonts w:ascii="Calibri" w:eastAsia="Calibri" w:hAnsi="Calibri" w:cs="Calibri"/>
+          <w:sz w:val="16"/>
+          <w:szCs w:val="16"/>
+          <w:lang w:val="en-US"/>
+        </w:rPr>
+      </w:pPr>
+      <w:r>
+        <w:rPr>
+          <w:rFonts w:ascii="Calibri" w:eastAsia="Calibri" w:hAnsi="Calibri" w:cs="Calibri"/>
+          <w:sz w:val="16"/>
+          <w:szCs w:val="16"/>
+          <w:lang w:val="en-US"/>
+        </w:rPr>
+        <w:t xml:space="preserve">  `</w:t>
+      </w:r>
+      <w:proofErr w:type="spellStart"/>
+      <w:r>
+        <w:rPr>
+          <w:rFonts w:ascii="Calibri" w:eastAsia="Calibri" w:hAnsi="Calibri" w:cs="Calibri"/>
+          <w:sz w:val="16"/>
+          <w:szCs w:val="16"/>
+          <w:lang w:val="en-US"/>
+        </w:rPr>
+        <w:t>not_fis_cod</w:t>
+      </w:r>
+      <w:proofErr w:type="spellEnd"/>
+      <w:r>
+        <w:rPr>
+          <w:rFonts w:ascii="Calibri" w:eastAsia="Calibri" w:hAnsi="Calibri" w:cs="Calibri"/>
+          <w:sz w:val="16"/>
+          <w:szCs w:val="16"/>
+          <w:lang w:val="en-US"/>
+        </w:rPr>
+        <w:t>` INT NOT NULL,</w:t>
+      </w:r>
+    </w:p>
+    <w:p>
+      <w:pPr>
+        <w:ind w:left="0" w:hanging="2"/>
+        <w:rPr>
+          <w:rFonts w:ascii="Calibri" w:eastAsia="Calibri" w:hAnsi="Calibri" w:cs="Calibri"/>
+          <w:sz w:val="16"/>
+          <w:szCs w:val="16"/>
+          <w:lang w:val="en-US"/>
+        </w:rPr>
+      </w:pPr>
+      <w:r>
+        <w:rPr>
+          <w:rFonts w:ascii="Calibri" w:eastAsia="Calibri" w:hAnsi="Calibri" w:cs="Calibri"/>
+          <w:sz w:val="16"/>
+          <w:szCs w:val="16"/>
+          <w:lang w:val="en-US"/>
+        </w:rPr>
+        <w:t xml:space="preserve">  `</w:t>
+      </w:r>
+      <w:proofErr w:type="spellStart"/>
+      <w:r>
+        <w:rPr>
+          <w:rFonts w:ascii="Calibri" w:eastAsia="Calibri" w:hAnsi="Calibri" w:cs="Calibri"/>
+          <w:sz w:val="16"/>
+          <w:szCs w:val="16"/>
+          <w:lang w:val="en-US"/>
+        </w:rPr>
+        <w:t>not_fis_numero</w:t>
+      </w:r>
+      <w:proofErr w:type="spellEnd"/>
+      <w:r>
+        <w:rPr>
+          <w:rFonts w:ascii="Calibri" w:eastAsia="Calibri" w:hAnsi="Calibri" w:cs="Calibri"/>
+          <w:sz w:val="16"/>
+          <w:szCs w:val="16"/>
+          <w:lang w:val="en-US"/>
+        </w:rPr>
+        <w:t>` INT NOT NULL,</w:t>
+      </w:r>
+    </w:p>
+    <w:p>
+      <w:pPr>
+        <w:ind w:left="0" w:hanging="2"/>
+        <w:rPr>
+          <w:rFonts w:ascii="Calibri" w:eastAsia="Calibri" w:hAnsi="Calibri" w:cs="Calibri"/>
+          <w:sz w:val="16"/>
+          <w:szCs w:val="16"/>
+          <w:lang w:val="en-US"/>
+        </w:rPr>
+      </w:pPr>
+      <w:r>
+        <w:rPr>
+          <w:rFonts w:ascii="Calibri" w:eastAsia="Calibri" w:hAnsi="Calibri" w:cs="Calibri"/>
+          <w:sz w:val="16"/>
+          <w:szCs w:val="16"/>
+          <w:lang w:val="en-US"/>
+        </w:rPr>
+        <w:t xml:space="preserve">  `</w:t>
+      </w:r>
+      <w:proofErr w:type="spellStart"/>
+      <w:r>
+        <w:rPr>
+          <w:rFonts w:ascii="Calibri" w:eastAsia="Calibri" w:hAnsi="Calibri" w:cs="Calibri"/>
+          <w:sz w:val="16"/>
+          <w:szCs w:val="16"/>
+          <w:lang w:val="en-US"/>
+        </w:rPr>
+        <w:t>not_fis_data</w:t>
+      </w:r>
+      <w:proofErr w:type="spellEnd"/>
+      <w:r>
+        <w:rPr>
+          <w:rFonts w:ascii="Calibri" w:eastAsia="Calibri" w:hAnsi="Calibri" w:cs="Calibri"/>
+          <w:sz w:val="16"/>
+          <w:szCs w:val="16"/>
+          <w:lang w:val="en-US"/>
+        </w:rPr>
+        <w:t>` DATETIME NOT NULL,</w:t>
+      </w:r>
+    </w:p>
+    <w:p>
+      <w:pPr>
+        <w:ind w:left="0" w:hanging="2"/>
+        <w:rPr>
+          <w:rFonts w:ascii="Calibri" w:eastAsia="Calibri" w:hAnsi="Calibri" w:cs="Calibri"/>
+          <w:sz w:val="16"/>
+          <w:szCs w:val="16"/>
+          <w:lang w:val="en-US"/>
+        </w:rPr>
+      </w:pPr>
+      <w:r>
+        <w:rPr>
+          <w:rFonts w:ascii="Calibri" w:eastAsia="Calibri" w:hAnsi="Calibri" w:cs="Calibri"/>
+          <w:sz w:val="16"/>
+          <w:szCs w:val="16"/>
+          <w:lang w:val="en-US"/>
+        </w:rPr>
+        <w:t xml:space="preserve">  `</w:t>
+      </w:r>
+      <w:proofErr w:type="spellStart"/>
+      <w:r>
+        <w:rPr>
+          <w:rFonts w:ascii="Calibri" w:eastAsia="Calibri" w:hAnsi="Calibri" w:cs="Calibri"/>
+          <w:sz w:val="16"/>
+          <w:szCs w:val="16"/>
+          <w:lang w:val="en-US"/>
+        </w:rPr>
+        <w:t>not_fis_desconto</w:t>
+      </w:r>
+      <w:proofErr w:type="spellEnd"/>
+      <w:r>
+        <w:rPr>
+          <w:rFonts w:ascii="Calibri" w:eastAsia="Calibri" w:hAnsi="Calibri" w:cs="Calibri"/>
+          <w:sz w:val="16"/>
+          <w:szCs w:val="16"/>
+          <w:lang w:val="en-US"/>
+        </w:rPr>
+        <w:t>` FLOAT NULL,</w:t>
+      </w:r>
+    </w:p>
+    <w:p>
+      <w:pPr>
+        <w:ind w:left="0" w:hanging="2"/>
+        <w:rPr>
+          <w:rFonts w:ascii="Calibri" w:eastAsia="Calibri" w:hAnsi="Calibri" w:cs="Calibri"/>
+          <w:sz w:val="16"/>
+          <w:szCs w:val="16"/>
+          <w:lang w:val="en-US"/>
+        </w:rPr>
+      </w:pPr>
+      <w:r>
+        <w:rPr>
+          <w:rFonts w:ascii="Calibri" w:eastAsia="Calibri" w:hAnsi="Calibri" w:cs="Calibri"/>
+          <w:sz w:val="16"/>
+          <w:szCs w:val="16"/>
+          <w:lang w:val="en-US"/>
+        </w:rPr>
+        <w:t xml:space="preserve">  PRIMARY KEY (`</w:t>
+      </w:r>
+      <w:proofErr w:type="spellStart"/>
+      <w:r>
+        <w:rPr>
+          <w:rFonts w:ascii="Calibri" w:eastAsia="Calibri" w:hAnsi="Calibri" w:cs="Calibri"/>
+          <w:sz w:val="16"/>
+          <w:szCs w:val="16"/>
+          <w:lang w:val="en-US"/>
+        </w:rPr>
+        <w:t>not_fis_cod</w:t>
+      </w:r>
+      <w:proofErr w:type="spellEnd"/>
+      <w:r>
+        <w:rPr>
+          <w:rFonts w:ascii="Calibri" w:eastAsia="Calibri" w:hAnsi="Calibri" w:cs="Calibri"/>
+          <w:sz w:val="16"/>
+          <w:szCs w:val="16"/>
+          <w:lang w:val="en-US"/>
+        </w:rPr>
+        <w:t>`));</w:t>
+      </w:r>
+    </w:p>
+    <w:p>
+      <w:pPr>
+        <w:ind w:left="0" w:hanging="2"/>
+        <w:rPr>
+          <w:rFonts w:ascii="Calibri" w:eastAsia="Calibri" w:hAnsi="Calibri" w:cs="Calibri"/>
+          <w:sz w:val="16"/>
+          <w:szCs w:val="16"/>
+          <w:lang w:val="en-US"/>
+        </w:rPr>
+      </w:pPr>
+    </w:p>
+    <w:p>
+      <w:pPr>
+        <w:ind w:left="0" w:hanging="2"/>
+        <w:rPr>
+          <w:rFonts w:ascii="Calibri" w:eastAsia="Calibri" w:hAnsi="Calibri" w:cs="Calibri"/>
+          <w:sz w:val="16"/>
+          <w:szCs w:val="16"/>
+          <w:lang w:val="en-US"/>
+        </w:rPr>
+      </w:pPr>
+      <w:r>
+        <w:rPr>
+          <w:rFonts w:ascii="Calibri" w:eastAsia="Calibri" w:hAnsi="Calibri" w:cs="Calibri"/>
+          <w:sz w:val="16"/>
+          <w:szCs w:val="16"/>
+          <w:lang w:val="en-US"/>
+        </w:rPr>
+        <w:t>CREATE TABLE IF NOT EXISTS `</w:t>
+      </w:r>
+      <w:proofErr w:type="spellStart"/>
+      <w:r>
+        <w:rPr>
+          <w:rFonts w:ascii="Calibri" w:eastAsia="Calibri" w:hAnsi="Calibri" w:cs="Calibri"/>
+          <w:sz w:val="16"/>
+          <w:szCs w:val="16"/>
+          <w:lang w:val="en-US"/>
+        </w:rPr>
+        <w:t>mydb</w:t>
+      </w:r>
+      <w:proofErr w:type="spellEnd"/>
+      <w:proofErr w:type="gramStart"/>
+      <w:r>
+        <w:rPr>
+          <w:rFonts w:ascii="Calibri" w:eastAsia="Calibri" w:hAnsi="Calibri" w:cs="Calibri"/>
+          <w:sz w:val="16"/>
+          <w:szCs w:val="16"/>
+          <w:lang w:val="en-US"/>
+        </w:rPr>
+        <w:t>`.`</w:t>
+      </w:r>
+      <w:proofErr w:type="spellStart"/>
+      <w:proofErr w:type="gramEnd"/>
+      <w:r>
+        <w:rPr>
+          <w:rFonts w:ascii="Calibri" w:eastAsia="Calibri" w:hAnsi="Calibri" w:cs="Calibri"/>
+          <w:sz w:val="16"/>
+          <w:szCs w:val="16"/>
+          <w:lang w:val="en-US"/>
+        </w:rPr>
+        <w:t>tb_tipo_servico</w:t>
+      </w:r>
+      <w:proofErr w:type="spellEnd"/>
+      <w:r>
+        <w:rPr>
+          <w:rFonts w:ascii="Calibri" w:eastAsia="Calibri" w:hAnsi="Calibri" w:cs="Calibri"/>
+          <w:sz w:val="16"/>
+          <w:szCs w:val="16"/>
+          <w:lang w:val="en-US"/>
+        </w:rPr>
+        <w:t>` (</w:t>
+      </w:r>
+    </w:p>
+    <w:p>
+      <w:pPr>
+        <w:ind w:left="0" w:hanging="2"/>
+        <w:rPr>
+          <w:rFonts w:ascii="Calibri" w:eastAsia="Calibri" w:hAnsi="Calibri" w:cs="Calibri"/>
+          <w:sz w:val="16"/>
+          <w:szCs w:val="16"/>
+          <w:lang w:val="en-US"/>
+        </w:rPr>
+      </w:pPr>
+      <w:r>
+        <w:rPr>
+          <w:rFonts w:ascii="Calibri" w:eastAsia="Calibri" w:hAnsi="Calibri" w:cs="Calibri"/>
+          <w:sz w:val="16"/>
+          <w:szCs w:val="16"/>
+          <w:lang w:val="en-US"/>
+        </w:rPr>
+        <w:t xml:space="preserve">  `</w:t>
+      </w:r>
+      <w:proofErr w:type="spellStart"/>
+      <w:r>
+        <w:rPr>
+          <w:rFonts w:ascii="Calibri" w:eastAsia="Calibri" w:hAnsi="Calibri" w:cs="Calibri"/>
+          <w:sz w:val="16"/>
+          <w:szCs w:val="16"/>
+          <w:lang w:val="en-US"/>
+        </w:rPr>
+        <w:t>tip_ser_cod</w:t>
+      </w:r>
+      <w:proofErr w:type="spellEnd"/>
+      <w:r>
+        <w:rPr>
+          <w:rFonts w:ascii="Calibri" w:eastAsia="Calibri" w:hAnsi="Calibri" w:cs="Calibri"/>
+          <w:sz w:val="16"/>
+          <w:szCs w:val="16"/>
+          <w:lang w:val="en-US"/>
+        </w:rPr>
+        <w:t>` INT NOT NULL,</w:t>
+      </w:r>
+    </w:p>
+    <w:p>
+      <w:pPr>
+        <w:ind w:left="0" w:hanging="2"/>
+        <w:rPr>
+          <w:rFonts w:ascii="Calibri" w:eastAsia="Calibri" w:hAnsi="Calibri" w:cs="Calibri"/>
+          <w:sz w:val="16"/>
+          <w:szCs w:val="16"/>
+        </w:rPr>
+      </w:pPr>
+      <w:r>
+        <w:rPr>
+          <w:rFonts w:ascii="Calibri" w:eastAsia="Calibri" w:hAnsi="Calibri" w:cs="Calibri"/>
+          <w:sz w:val="16"/>
+          <w:szCs w:val="16"/>
+          <w:lang w:val="en-US"/>
+        </w:rPr>
+        <w:t xml:space="preserve">  </w:t>
+      </w:r>
+      <w:r>
+        <w:rPr>
+          <w:rFonts w:ascii="Calibri" w:eastAsia="Calibri" w:hAnsi="Calibri" w:cs="Calibri"/>
+          <w:sz w:val="16"/>
+          <w:szCs w:val="16"/>
+        </w:rPr>
+        <w:t>`</w:t>
+      </w:r>
+      <w:proofErr w:type="spellStart"/>
+      <w:r>
+        <w:rPr>
+          <w:rFonts w:ascii="Calibri" w:eastAsia="Calibri" w:hAnsi="Calibri" w:cs="Calibri"/>
+          <w:sz w:val="16"/>
+          <w:szCs w:val="16"/>
+        </w:rPr>
+        <w:t>tip_ser_descricao</w:t>
+      </w:r>
+      <w:proofErr w:type="spellEnd"/>
+      <w:r>
+        <w:rPr>
+          <w:rFonts w:ascii="Calibri" w:eastAsia="Calibri" w:hAnsi="Calibri" w:cs="Calibri"/>
+          <w:sz w:val="16"/>
+          <w:szCs w:val="16"/>
+        </w:rPr>
+        <w:t xml:space="preserve">` </w:t>
+      </w:r>
+      <w:proofErr w:type="gramStart"/>
+      <w:r>
+        <w:rPr>
+          <w:rFonts w:ascii="Calibri" w:eastAsia="Calibri" w:hAnsi="Calibri" w:cs="Calibri"/>
+          <w:sz w:val="16"/>
+          <w:szCs w:val="16"/>
+        </w:rPr>
+        <w:t>VARCHAR(</w:t>
+      </w:r>
+      <w:proofErr w:type="gramEnd"/>
+      <w:r>
+        <w:rPr>
+          <w:rFonts w:ascii="Calibri" w:eastAsia="Calibri" w:hAnsi="Calibri" w:cs="Calibri"/>
+          <w:sz w:val="16"/>
+          <w:szCs w:val="16"/>
+        </w:rPr>
+        <w:t>25) NOT NULL,</w:t>
+      </w:r>
+    </w:p>
+    <w:p>
+      <w:pPr>
+        <w:ind w:left="0" w:hanging="2"/>
+        <w:rPr>
+          <w:rFonts w:ascii="Calibri" w:eastAsia="Calibri" w:hAnsi="Calibri" w:cs="Calibri"/>
+          <w:sz w:val="16"/>
+          <w:szCs w:val="16"/>
+          <w:lang w:val="en-US"/>
+        </w:rPr>
+      </w:pPr>
+      <w:r>
+        <w:rPr>
+          <w:rFonts w:ascii="Calibri" w:eastAsia="Calibri" w:hAnsi="Calibri" w:cs="Calibri"/>
+          <w:sz w:val="16"/>
+          <w:szCs w:val="16"/>
+        </w:rPr>
+        <w:t xml:space="preserve">  </w:t>
+      </w:r>
+      <w:r>
+        <w:rPr>
+          <w:rFonts w:ascii="Calibri" w:eastAsia="Calibri" w:hAnsi="Calibri" w:cs="Calibri"/>
+          <w:sz w:val="16"/>
+          <w:szCs w:val="16"/>
+          <w:lang w:val="en-US"/>
+        </w:rPr>
+        <w:t>`</w:t>
+      </w:r>
+      <w:proofErr w:type="spellStart"/>
+      <w:r>
+        <w:rPr>
+          <w:rFonts w:ascii="Calibri" w:eastAsia="Calibri" w:hAnsi="Calibri" w:cs="Calibri"/>
+          <w:sz w:val="16"/>
+          <w:szCs w:val="16"/>
+          <w:lang w:val="en-US"/>
+        </w:rPr>
+        <w:t>tip_ser_preco</w:t>
+      </w:r>
+      <w:proofErr w:type="spellEnd"/>
+      <w:r>
+        <w:rPr>
+          <w:rFonts w:ascii="Calibri" w:eastAsia="Calibri" w:hAnsi="Calibri" w:cs="Calibri"/>
+          <w:sz w:val="16"/>
+          <w:szCs w:val="16"/>
+          <w:lang w:val="en-US"/>
+        </w:rPr>
+        <w:t>` FLOAT NOT NULL,</w:t>
+      </w:r>
+    </w:p>
+    <w:p>
+      <w:pPr>
+        <w:ind w:left="0" w:hanging="2"/>
+        <w:rPr>
+          <w:rFonts w:ascii="Calibri" w:eastAsia="Calibri" w:hAnsi="Calibri" w:cs="Calibri"/>
+          <w:sz w:val="16"/>
+          <w:szCs w:val="16"/>
+          <w:lang w:val="en-US"/>
+        </w:rPr>
+      </w:pPr>
+      <w:r>
+        <w:rPr>
+          <w:rFonts w:ascii="Calibri" w:eastAsia="Calibri" w:hAnsi="Calibri" w:cs="Calibri"/>
+          <w:sz w:val="16"/>
+          <w:szCs w:val="16"/>
+          <w:lang w:val="en-US"/>
+        </w:rPr>
+        <w:t xml:space="preserve">  PRIMARY KEY (`</w:t>
+      </w:r>
+      <w:proofErr w:type="spellStart"/>
+      <w:r>
+        <w:rPr>
+          <w:rFonts w:ascii="Calibri" w:eastAsia="Calibri" w:hAnsi="Calibri" w:cs="Calibri"/>
+          <w:sz w:val="16"/>
+          <w:szCs w:val="16"/>
+          <w:lang w:val="en-US"/>
+        </w:rPr>
+        <w:t>tip_ser_cod</w:t>
+      </w:r>
+      <w:proofErr w:type="spellEnd"/>
+      <w:r>
+        <w:rPr>
+          <w:rFonts w:ascii="Calibri" w:eastAsia="Calibri" w:hAnsi="Calibri" w:cs="Calibri"/>
+          <w:sz w:val="16"/>
+          <w:szCs w:val="16"/>
+          <w:lang w:val="en-US"/>
+        </w:rPr>
+        <w:t>`));</w:t>
+      </w:r>
+    </w:p>
+    <w:p>
+      <w:pPr>
+        <w:ind w:left="0" w:hanging="2"/>
+        <w:rPr>
+          <w:rFonts w:ascii="Calibri" w:eastAsia="Calibri" w:hAnsi="Calibri" w:cs="Calibri"/>
+          <w:sz w:val="16"/>
+          <w:szCs w:val="16"/>
+          <w:lang w:val="en-US"/>
+        </w:rPr>
+      </w:pPr>
+    </w:p>
+    <w:p>
+      <w:pPr>
+        <w:ind w:left="0" w:hanging="2"/>
+        <w:rPr>
+          <w:rFonts w:ascii="Calibri" w:eastAsia="Calibri" w:hAnsi="Calibri" w:cs="Calibri"/>
+          <w:sz w:val="16"/>
+          <w:szCs w:val="16"/>
+          <w:lang w:val="en-US"/>
+        </w:rPr>
+      </w:pPr>
+      <w:r>
+        <w:rPr>
+          <w:rFonts w:ascii="Calibri" w:eastAsia="Calibri" w:hAnsi="Calibri" w:cs="Calibri"/>
+          <w:sz w:val="16"/>
+          <w:szCs w:val="16"/>
+          <w:lang w:val="en-US"/>
+        </w:rPr>
+        <w:t>CREATE TABLE IF NOT EXISTS `</w:t>
+      </w:r>
+      <w:proofErr w:type="spellStart"/>
+      <w:r>
+        <w:rPr>
+          <w:rFonts w:ascii="Calibri" w:eastAsia="Calibri" w:hAnsi="Calibri" w:cs="Calibri"/>
+          <w:sz w:val="16"/>
+          <w:szCs w:val="16"/>
+          <w:lang w:val="en-US"/>
+        </w:rPr>
+        <w:t>mydb</w:t>
+      </w:r>
+      <w:proofErr w:type="spellEnd"/>
+      <w:proofErr w:type="gramStart"/>
+      <w:r>
+        <w:rPr>
+          <w:rFonts w:ascii="Calibri" w:eastAsia="Calibri" w:hAnsi="Calibri" w:cs="Calibri"/>
+          <w:sz w:val="16"/>
+          <w:szCs w:val="16"/>
+          <w:lang w:val="en-US"/>
+        </w:rPr>
+        <w:t>`.`</w:t>
+      </w:r>
+      <w:proofErr w:type="spellStart"/>
+      <w:proofErr w:type="gramEnd"/>
+      <w:r>
+        <w:rPr>
+          <w:rFonts w:ascii="Calibri" w:eastAsia="Calibri" w:hAnsi="Calibri" w:cs="Calibri"/>
+          <w:sz w:val="16"/>
+          <w:szCs w:val="16"/>
+          <w:lang w:val="en-US"/>
+        </w:rPr>
+        <w:t>tb_fornecedores</w:t>
+      </w:r>
+      <w:proofErr w:type="spellEnd"/>
+      <w:r>
+        <w:rPr>
+          <w:rFonts w:ascii="Calibri" w:eastAsia="Calibri" w:hAnsi="Calibri" w:cs="Calibri"/>
+          <w:sz w:val="16"/>
+          <w:szCs w:val="16"/>
+          <w:lang w:val="en-US"/>
+        </w:rPr>
+        <w:t>` (</w:t>
+      </w:r>
+    </w:p>
+    <w:p>
+      <w:pPr>
+        <w:ind w:left="0" w:hanging="2"/>
+        <w:rPr>
+          <w:rFonts w:ascii="Calibri" w:eastAsia="Calibri" w:hAnsi="Calibri" w:cs="Calibri"/>
+          <w:sz w:val="16"/>
+          <w:szCs w:val="16"/>
+          <w:lang w:val="en-US"/>
+        </w:rPr>
+      </w:pPr>
+      <w:r>
+        <w:rPr>
+          <w:rFonts w:ascii="Calibri" w:eastAsia="Calibri" w:hAnsi="Calibri" w:cs="Calibri"/>
+          <w:sz w:val="16"/>
+          <w:szCs w:val="16"/>
+          <w:lang w:val="en-US"/>
+        </w:rPr>
+        <w:t xml:space="preserve">  `</w:t>
+      </w:r>
+      <w:proofErr w:type="spellStart"/>
+      <w:r>
+        <w:rPr>
+          <w:rFonts w:ascii="Calibri" w:eastAsia="Calibri" w:hAnsi="Calibri" w:cs="Calibri"/>
+          <w:sz w:val="16"/>
+          <w:szCs w:val="16"/>
+          <w:lang w:val="en-US"/>
+        </w:rPr>
+        <w:t>for_cnpj</w:t>
+      </w:r>
+      <w:proofErr w:type="spellEnd"/>
+      <w:r>
+        <w:rPr>
+          <w:rFonts w:ascii="Calibri" w:eastAsia="Calibri" w:hAnsi="Calibri" w:cs="Calibri"/>
+          <w:sz w:val="16"/>
+          <w:szCs w:val="16"/>
+          <w:lang w:val="en-US"/>
+        </w:rPr>
+        <w:t>` INT NOT NULL,</w:t>
+      </w:r>
+    </w:p>
+    <w:p>
+      <w:pPr>
+        <w:ind w:left="0" w:hanging="2"/>
+        <w:rPr>
+          <w:rFonts w:ascii="Calibri" w:eastAsia="Calibri" w:hAnsi="Calibri" w:cs="Calibri"/>
+          <w:sz w:val="16"/>
+          <w:szCs w:val="16"/>
+          <w:lang w:val="en-US"/>
+        </w:rPr>
+      </w:pPr>
+      <w:r>
+        <w:rPr>
+          <w:rFonts w:ascii="Calibri" w:eastAsia="Calibri" w:hAnsi="Calibri" w:cs="Calibri"/>
+          <w:sz w:val="16"/>
+          <w:szCs w:val="16"/>
+          <w:lang w:val="en-US"/>
+        </w:rPr>
+        <w:t xml:space="preserve">  `</w:t>
+      </w:r>
+      <w:proofErr w:type="spellStart"/>
+      <w:r>
+        <w:rPr>
+          <w:rFonts w:ascii="Calibri" w:eastAsia="Calibri" w:hAnsi="Calibri" w:cs="Calibri"/>
+          <w:sz w:val="16"/>
+          <w:szCs w:val="16"/>
+          <w:lang w:val="en-US"/>
+        </w:rPr>
+        <w:t>for_fone</w:t>
+      </w:r>
+      <w:proofErr w:type="spellEnd"/>
+      <w:r>
+        <w:rPr>
+          <w:rFonts w:ascii="Calibri" w:eastAsia="Calibri" w:hAnsi="Calibri" w:cs="Calibri"/>
+          <w:sz w:val="16"/>
+          <w:szCs w:val="16"/>
+          <w:lang w:val="en-US"/>
+        </w:rPr>
+        <w:t xml:space="preserve">` </w:t>
+      </w:r>
+      <w:proofErr w:type="gramStart"/>
+      <w:r>
+        <w:rPr>
+          <w:rFonts w:ascii="Calibri" w:eastAsia="Calibri" w:hAnsi="Calibri" w:cs="Calibri"/>
+          <w:sz w:val="16"/>
+          <w:szCs w:val="16"/>
+          <w:lang w:val="en-US"/>
+        </w:rPr>
+        <w:t>VARCHAR(</w:t>
+      </w:r>
+      <w:proofErr w:type="gramEnd"/>
+      <w:r>
+        <w:rPr>
+          <w:rFonts w:ascii="Calibri" w:eastAsia="Calibri" w:hAnsi="Calibri" w:cs="Calibri"/>
+          <w:sz w:val="16"/>
+          <w:szCs w:val="16"/>
+          <w:lang w:val="en-US"/>
+        </w:rPr>
+        <w:t>14) NOT NULL,</w:t>
+      </w:r>
+    </w:p>
+    <w:p>
+      <w:pPr>
+        <w:ind w:left="0" w:hanging="2"/>
+        <w:rPr>
+          <w:rFonts w:ascii="Calibri" w:eastAsia="Calibri" w:hAnsi="Calibri" w:cs="Calibri"/>
+          <w:sz w:val="16"/>
+          <w:szCs w:val="16"/>
+          <w:lang w:val="en-US"/>
+        </w:rPr>
+      </w:pPr>
+      <w:r>
+        <w:rPr>
+          <w:rFonts w:ascii="Calibri" w:eastAsia="Calibri" w:hAnsi="Calibri" w:cs="Calibri"/>
+          <w:sz w:val="16"/>
+          <w:szCs w:val="16"/>
+          <w:lang w:val="en-US"/>
+        </w:rPr>
+        <w:t xml:space="preserve">  `</w:t>
+      </w:r>
+      <w:proofErr w:type="spellStart"/>
+      <w:r>
+        <w:rPr>
+          <w:rFonts w:ascii="Calibri" w:eastAsia="Calibri" w:hAnsi="Calibri" w:cs="Calibri"/>
+          <w:sz w:val="16"/>
+          <w:szCs w:val="16"/>
+          <w:lang w:val="en-US"/>
+        </w:rPr>
+        <w:t>for_razao_social</w:t>
+      </w:r>
+      <w:proofErr w:type="spellEnd"/>
+      <w:r>
+        <w:rPr>
+          <w:rFonts w:ascii="Calibri" w:eastAsia="Calibri" w:hAnsi="Calibri" w:cs="Calibri"/>
+          <w:sz w:val="16"/>
+          <w:szCs w:val="16"/>
+          <w:lang w:val="en-US"/>
+        </w:rPr>
+        <w:t xml:space="preserve">` </w:t>
+      </w:r>
+      <w:proofErr w:type="gramStart"/>
+      <w:r>
+        <w:rPr>
+          <w:rFonts w:ascii="Calibri" w:eastAsia="Calibri" w:hAnsi="Calibri" w:cs="Calibri"/>
+          <w:sz w:val="16"/>
+          <w:szCs w:val="16"/>
+          <w:lang w:val="en-US"/>
+        </w:rPr>
+        <w:t>VARCHAR(</w:t>
+      </w:r>
+      <w:proofErr w:type="gramEnd"/>
+      <w:r>
+        <w:rPr>
+          <w:rFonts w:ascii="Calibri" w:eastAsia="Calibri" w:hAnsi="Calibri" w:cs="Calibri"/>
+          <w:sz w:val="16"/>
+          <w:szCs w:val="16"/>
+          <w:lang w:val="en-US"/>
+        </w:rPr>
+        <w:t>40) NOT NULL,</w:t>
+      </w:r>
+    </w:p>
+    <w:p>
+      <w:pPr>
+        <w:ind w:left="0" w:hanging="2"/>
+        <w:rPr>
+          <w:rFonts w:ascii="Calibri" w:eastAsia="Calibri" w:hAnsi="Calibri" w:cs="Calibri"/>
+          <w:sz w:val="16"/>
+          <w:szCs w:val="16"/>
+          <w:lang w:val="en-US"/>
+        </w:rPr>
+      </w:pPr>
+      <w:r>
+        <w:rPr>
+          <w:rFonts w:ascii="Calibri" w:eastAsia="Calibri" w:hAnsi="Calibri" w:cs="Calibri"/>
+          <w:sz w:val="16"/>
+          <w:szCs w:val="16"/>
+          <w:lang w:val="en-US"/>
+        </w:rPr>
+        <w:t xml:space="preserve">  `</w:t>
+      </w:r>
+      <w:proofErr w:type="spellStart"/>
+      <w:r>
+        <w:rPr>
+          <w:rFonts w:ascii="Calibri" w:eastAsia="Calibri" w:hAnsi="Calibri" w:cs="Calibri"/>
+          <w:sz w:val="16"/>
+          <w:szCs w:val="16"/>
+          <w:lang w:val="en-US"/>
+        </w:rPr>
+        <w:t>tb_nota_fiscal_not_fis_cod</w:t>
+      </w:r>
+      <w:proofErr w:type="spellEnd"/>
+      <w:r>
+        <w:rPr>
+          <w:rFonts w:ascii="Calibri" w:eastAsia="Calibri" w:hAnsi="Calibri" w:cs="Calibri"/>
+          <w:sz w:val="16"/>
+          <w:szCs w:val="16"/>
+          <w:lang w:val="en-US"/>
+        </w:rPr>
+        <w:t>` INT NOT NULL,</w:t>
+      </w:r>
+    </w:p>
+    <w:p>
+      <w:pPr>
+        <w:ind w:left="0" w:hanging="2"/>
+        <w:rPr>
+          <w:rFonts w:ascii="Calibri" w:eastAsia="Calibri" w:hAnsi="Calibri" w:cs="Calibri"/>
+          <w:sz w:val="16"/>
+          <w:szCs w:val="16"/>
+          <w:lang w:val="en-US"/>
+        </w:rPr>
+      </w:pPr>
+      <w:r>
+        <w:rPr>
+          <w:rFonts w:ascii="Calibri" w:eastAsia="Calibri" w:hAnsi="Calibri" w:cs="Calibri"/>
+          <w:sz w:val="16"/>
+          <w:szCs w:val="16"/>
+          <w:lang w:val="en-US"/>
+        </w:rPr>
+        <w:t xml:space="preserve">  PRIMARY KEY (`</w:t>
+      </w:r>
+      <w:proofErr w:type="spellStart"/>
+      <w:r>
+        <w:rPr>
+          <w:rFonts w:ascii="Calibri" w:eastAsia="Calibri" w:hAnsi="Calibri" w:cs="Calibri"/>
+          <w:sz w:val="16"/>
+          <w:szCs w:val="16"/>
+          <w:lang w:val="en-US"/>
+        </w:rPr>
+        <w:t>for_cnpj</w:t>
+      </w:r>
+      <w:proofErr w:type="spellEnd"/>
+      <w:r>
+        <w:rPr>
+          <w:rFonts w:ascii="Calibri" w:eastAsia="Calibri" w:hAnsi="Calibri" w:cs="Calibri"/>
+          <w:sz w:val="16"/>
+          <w:szCs w:val="16"/>
+          <w:lang w:val="en-US"/>
+        </w:rPr>
+        <w:t>`, `</w:t>
+      </w:r>
+      <w:proofErr w:type="spellStart"/>
+      <w:r>
+        <w:rPr>
+          <w:rFonts w:ascii="Calibri" w:eastAsia="Calibri" w:hAnsi="Calibri" w:cs="Calibri"/>
+          <w:sz w:val="16"/>
+          <w:szCs w:val="16"/>
+          <w:lang w:val="en-US"/>
+        </w:rPr>
+        <w:t>tb_nota_fiscal_not_fis_cod</w:t>
+      </w:r>
+      <w:proofErr w:type="spellEnd"/>
+      <w:r>
+        <w:rPr>
+          <w:rFonts w:ascii="Calibri" w:eastAsia="Calibri" w:hAnsi="Calibri" w:cs="Calibri"/>
+          <w:sz w:val="16"/>
+          <w:szCs w:val="16"/>
+          <w:lang w:val="en-US"/>
+        </w:rPr>
+        <w:t>`),</w:t>
+      </w:r>
+    </w:p>
+    <w:p>
+      <w:pPr>
+        <w:ind w:left="0" w:hanging="2"/>
+        <w:rPr>
+          <w:rFonts w:ascii="Calibri" w:eastAsia="Calibri" w:hAnsi="Calibri" w:cs="Calibri"/>
+          <w:sz w:val="16"/>
+          <w:szCs w:val="16"/>
+          <w:lang w:val="en-US"/>
+        </w:rPr>
+      </w:pPr>
+      <w:r>
+        <w:rPr>
+          <w:rFonts w:ascii="Calibri" w:eastAsia="Calibri" w:hAnsi="Calibri" w:cs="Calibri"/>
+          <w:sz w:val="16"/>
+          <w:szCs w:val="16"/>
+          <w:lang w:val="en-US"/>
+        </w:rPr>
+        <w:t xml:space="preserve">  INDEX `fk_tb_fornecedores_tb_nota_fiscal1_idx` (`</w:t>
+      </w:r>
+      <w:proofErr w:type="spellStart"/>
+      <w:r>
+        <w:rPr>
+          <w:rFonts w:ascii="Calibri" w:eastAsia="Calibri" w:hAnsi="Calibri" w:cs="Calibri"/>
+          <w:sz w:val="16"/>
+          <w:szCs w:val="16"/>
+          <w:lang w:val="en-US"/>
+        </w:rPr>
+        <w:t>tb_nota_fiscal_not_fis_cod</w:t>
+      </w:r>
+      <w:proofErr w:type="spellEnd"/>
+      <w:r>
+        <w:rPr>
+          <w:rFonts w:ascii="Calibri" w:eastAsia="Calibri" w:hAnsi="Calibri" w:cs="Calibri"/>
+          <w:sz w:val="16"/>
+          <w:szCs w:val="16"/>
+          <w:lang w:val="en-US"/>
+        </w:rPr>
+        <w:t>` ASC) VISIBLE,</w:t>
+      </w:r>
+    </w:p>
+    <w:p>
+      <w:pPr>
+        <w:ind w:left="0" w:hanging="2"/>
+        <w:rPr>
+          <w:rFonts w:ascii="Calibri" w:eastAsia="Calibri" w:hAnsi="Calibri" w:cs="Calibri"/>
+          <w:sz w:val="16"/>
+          <w:szCs w:val="16"/>
+          <w:lang w:val="en-US"/>
+        </w:rPr>
+      </w:pPr>
+      <w:r>
+        <w:rPr>
+          <w:rFonts w:ascii="Calibri" w:eastAsia="Calibri" w:hAnsi="Calibri" w:cs="Calibri"/>
+          <w:sz w:val="16"/>
+          <w:szCs w:val="16"/>
+          <w:lang w:val="en-US"/>
+        </w:rPr>
+        <w:t xml:space="preserve">  CONSTRAINT `fk_tb_fornecedores_tb_nota_fiscal1`</w:t>
+      </w:r>
+    </w:p>
+    <w:p>
+      <w:pPr>
+        <w:ind w:left="0" w:hanging="2"/>
+        <w:rPr>
+          <w:rFonts w:ascii="Calibri" w:eastAsia="Calibri" w:hAnsi="Calibri" w:cs="Calibri"/>
+          <w:sz w:val="16"/>
+          <w:szCs w:val="16"/>
+          <w:lang w:val="en-US"/>
+        </w:rPr>
+      </w:pPr>
+      <w:r>
+        <w:rPr>
+          <w:rFonts w:ascii="Calibri" w:eastAsia="Calibri" w:hAnsi="Calibri" w:cs="Calibri"/>
+          <w:sz w:val="16"/>
+          <w:szCs w:val="16"/>
+          <w:lang w:val="en-US"/>
         </w:rPr>
         <w:t xml:space="preserve">    FOREIGN KEY (`</w:t>
       </w:r>
@@ -14355,25 +15472,99 @@
           <w:rFonts w:ascii="Calibri" w:eastAsia="Calibri" w:hAnsi="Calibri" w:cs="Calibri"/>
           <w:sz w:val="16"/>
           <w:szCs w:val="16"/>
-        </w:rPr>
-        <w:t>tb_funcionario_fun_</w:t>
-      </w:r>
+          <w:lang w:val="en-US"/>
+        </w:rPr>
+        <w:t>tb_nota_fiscal_not_fis_cod</w:t>
+      </w:r>
+      <w:proofErr w:type="spellEnd"/>
+      <w:r>
+        <w:rPr>
+          <w:rFonts w:ascii="Calibri" w:eastAsia="Calibri" w:hAnsi="Calibri" w:cs="Calibri"/>
+          <w:sz w:val="16"/>
+          <w:szCs w:val="16"/>
+          <w:lang w:val="en-US"/>
+        </w:rPr>
+        <w:t>`)</w:t>
+      </w:r>
+    </w:p>
+    <w:p>
+      <w:pPr>
+        <w:ind w:left="0" w:hanging="2"/>
+        <w:rPr>
+          <w:rFonts w:ascii="Calibri" w:eastAsia="Calibri" w:hAnsi="Calibri" w:cs="Calibri"/>
+          <w:sz w:val="16"/>
+          <w:szCs w:val="16"/>
+          <w:lang w:val="en-US"/>
+        </w:rPr>
+      </w:pPr>
+      <w:r>
+        <w:rPr>
+          <w:rFonts w:ascii="Calibri" w:eastAsia="Calibri" w:hAnsi="Calibri" w:cs="Calibri"/>
+          <w:sz w:val="16"/>
+          <w:szCs w:val="16"/>
+          <w:lang w:val="en-US"/>
+        </w:rPr>
+        <w:t xml:space="preserve">    REFERENCES `</w:t>
+      </w:r>
+      <w:proofErr w:type="spellStart"/>
+      <w:r>
+        <w:rPr>
+          <w:rFonts w:ascii="Calibri" w:eastAsia="Calibri" w:hAnsi="Calibri" w:cs="Calibri"/>
+          <w:sz w:val="16"/>
+          <w:szCs w:val="16"/>
+          <w:lang w:val="en-US"/>
+        </w:rPr>
+        <w:t>mydb</w:t>
+      </w:r>
+      <w:proofErr w:type="spellEnd"/>
       <w:proofErr w:type="gramStart"/>
       <w:r>
         <w:rPr>
           <w:rFonts w:ascii="Calibri" w:eastAsia="Calibri" w:hAnsi="Calibri" w:cs="Calibri"/>
           <w:sz w:val="16"/>
           <w:szCs w:val="16"/>
-        </w:rPr>
-        <w:t>matricula</w:t>
-      </w:r>
-      <w:proofErr w:type="spellEnd"/>
+          <w:lang w:val="en-US"/>
+        </w:rPr>
+        <w:t>`.`</w:t>
+      </w:r>
+      <w:proofErr w:type="spellStart"/>
       <w:proofErr w:type="gramEnd"/>
       <w:r>
         <w:rPr>
           <w:rFonts w:ascii="Calibri" w:eastAsia="Calibri" w:hAnsi="Calibri" w:cs="Calibri"/>
           <w:sz w:val="16"/>
           <w:szCs w:val="16"/>
+          <w:lang w:val="en-US"/>
+        </w:rPr>
+        <w:t>tb_nota_fiscal</w:t>
+      </w:r>
+      <w:proofErr w:type="spellEnd"/>
+      <w:r>
+        <w:rPr>
+          <w:rFonts w:ascii="Calibri" w:eastAsia="Calibri" w:hAnsi="Calibri" w:cs="Calibri"/>
+          <w:sz w:val="16"/>
+          <w:szCs w:val="16"/>
+          <w:lang w:val="en-US"/>
+        </w:rPr>
+        <w:t>` (`</w:t>
+      </w:r>
+      <w:proofErr w:type="spellStart"/>
+      <w:r>
+        <w:rPr>
+          <w:rFonts w:ascii="Calibri" w:eastAsia="Calibri" w:hAnsi="Calibri" w:cs="Calibri"/>
+          <w:sz w:val="16"/>
+          <w:szCs w:val="16"/>
+          <w:lang w:val="en-US"/>
+        </w:rPr>
+        <w:t>not_fis_cod</w:t>
+      </w:r>
+      <w:proofErr w:type="spellEnd"/>
+      <w:r>
+        <w:rPr>
+          <w:rFonts w:ascii="Calibri" w:eastAsia="Calibri" w:hAnsi="Calibri" w:cs="Calibri"/>
+          <w:sz w:val="16"/>
+          <w:szCs w:val="16"/>
+          <w:lang w:val="en-US"/>
         </w:rPr>
         <w:t>`)</w:t>
       </w:r>
@@ -14385,13 +15576,488 @@
           <w:rFonts w:ascii="Calibri" w:eastAsia="Calibri" w:hAnsi="Calibri" w:cs="Calibri"/>
           <w:sz w:val="16"/>
           <w:szCs w:val="16"/>
-        </w:rPr>
-      </w:pPr>
-      <w:r>
-        <w:rPr>
-          <w:rFonts w:ascii="Calibri" w:eastAsia="Calibri" w:hAnsi="Calibri" w:cs="Calibri"/>
-          <w:sz w:val="16"/>
-          <w:szCs w:val="16"/>
+          <w:lang w:val="en-US"/>
+        </w:rPr>
+      </w:pPr>
+      <w:r>
+        <w:rPr>
+          <w:rFonts w:ascii="Calibri" w:eastAsia="Calibri" w:hAnsi="Calibri" w:cs="Calibri"/>
+          <w:sz w:val="16"/>
+          <w:szCs w:val="16"/>
+          <w:lang w:val="en-US"/>
+        </w:rPr>
+        <w:t xml:space="preserve">    ON DELETE NO ACTION</w:t>
+      </w:r>
+    </w:p>
+    <w:p>
+      <w:pPr>
+        <w:ind w:left="0" w:hanging="2"/>
+        <w:rPr>
+          <w:rFonts w:ascii="Calibri" w:eastAsia="Calibri" w:hAnsi="Calibri" w:cs="Calibri"/>
+          <w:sz w:val="16"/>
+          <w:szCs w:val="16"/>
+          <w:lang w:val="en-US"/>
+        </w:rPr>
+      </w:pPr>
+      <w:r>
+        <w:rPr>
+          <w:rFonts w:ascii="Calibri" w:eastAsia="Calibri" w:hAnsi="Calibri" w:cs="Calibri"/>
+          <w:sz w:val="16"/>
+          <w:szCs w:val="16"/>
+          <w:lang w:val="en-US"/>
+        </w:rPr>
+        <w:t xml:space="preserve">    ON UPDATE NO ACTION);</w:t>
+      </w:r>
+    </w:p>
+    <w:p>
+      <w:pPr>
+        <w:ind w:left="0" w:hanging="2"/>
+        <w:rPr>
+          <w:rFonts w:ascii="Calibri" w:eastAsia="Calibri" w:hAnsi="Calibri" w:cs="Calibri"/>
+          <w:sz w:val="16"/>
+          <w:szCs w:val="16"/>
+          <w:lang w:val="en-US"/>
+        </w:rPr>
+      </w:pPr>
+    </w:p>
+    <w:p>
+      <w:pPr>
+        <w:ind w:left="0" w:hanging="2"/>
+        <w:rPr>
+          <w:rFonts w:ascii="Calibri" w:eastAsia="Calibri" w:hAnsi="Calibri" w:cs="Calibri"/>
+          <w:sz w:val="16"/>
+          <w:szCs w:val="16"/>
+          <w:lang w:val="en-US"/>
+        </w:rPr>
+      </w:pPr>
+      <w:r>
+        <w:rPr>
+          <w:rFonts w:ascii="Calibri" w:eastAsia="Calibri" w:hAnsi="Calibri" w:cs="Calibri"/>
+          <w:sz w:val="16"/>
+          <w:szCs w:val="16"/>
+          <w:lang w:val="en-US"/>
+        </w:rPr>
+        <w:t>CREATE TABLE IF NOT EXISTS `</w:t>
+      </w:r>
+      <w:proofErr w:type="spellStart"/>
+      <w:r>
+        <w:rPr>
+          <w:rFonts w:ascii="Calibri" w:eastAsia="Calibri" w:hAnsi="Calibri" w:cs="Calibri"/>
+          <w:sz w:val="16"/>
+          <w:szCs w:val="16"/>
+          <w:lang w:val="en-US"/>
+        </w:rPr>
+        <w:t>mydb</w:t>
+      </w:r>
+      <w:proofErr w:type="spellEnd"/>
+      <w:proofErr w:type="gramStart"/>
+      <w:r>
+        <w:rPr>
+          <w:rFonts w:ascii="Calibri" w:eastAsia="Calibri" w:hAnsi="Calibri" w:cs="Calibri"/>
+          <w:sz w:val="16"/>
+          <w:szCs w:val="16"/>
+          <w:lang w:val="en-US"/>
+        </w:rPr>
+        <w:t>`.`</w:t>
+      </w:r>
+      <w:proofErr w:type="spellStart"/>
+      <w:proofErr w:type="gramEnd"/>
+      <w:r>
+        <w:rPr>
+          <w:rFonts w:ascii="Calibri" w:eastAsia="Calibri" w:hAnsi="Calibri" w:cs="Calibri"/>
+          <w:sz w:val="16"/>
+          <w:szCs w:val="16"/>
+          <w:lang w:val="en-US"/>
+        </w:rPr>
+        <w:t>tb_consumo_has_tb_produto</w:t>
+      </w:r>
+      <w:proofErr w:type="spellEnd"/>
+      <w:r>
+        <w:rPr>
+          <w:rFonts w:ascii="Calibri" w:eastAsia="Calibri" w:hAnsi="Calibri" w:cs="Calibri"/>
+          <w:sz w:val="16"/>
+          <w:szCs w:val="16"/>
+          <w:lang w:val="en-US"/>
+        </w:rPr>
+        <w:t>` (</w:t>
+      </w:r>
+    </w:p>
+    <w:p>
+      <w:pPr>
+        <w:ind w:left="0" w:hanging="2"/>
+        <w:rPr>
+          <w:rFonts w:ascii="Calibri" w:eastAsia="Calibri" w:hAnsi="Calibri" w:cs="Calibri"/>
+          <w:sz w:val="16"/>
+          <w:szCs w:val="16"/>
+          <w:lang w:val="en-US"/>
+        </w:rPr>
+      </w:pPr>
+      <w:r>
+        <w:rPr>
+          <w:rFonts w:ascii="Calibri" w:eastAsia="Calibri" w:hAnsi="Calibri" w:cs="Calibri"/>
+          <w:sz w:val="16"/>
+          <w:szCs w:val="16"/>
+          <w:lang w:val="en-US"/>
+        </w:rPr>
+        <w:t xml:space="preserve">  `</w:t>
+      </w:r>
+      <w:proofErr w:type="spellStart"/>
+      <w:r>
+        <w:rPr>
+          <w:rFonts w:ascii="Calibri" w:eastAsia="Calibri" w:hAnsi="Calibri" w:cs="Calibri"/>
+          <w:sz w:val="16"/>
+          <w:szCs w:val="16"/>
+          <w:lang w:val="en-US"/>
+        </w:rPr>
+        <w:t>tb_consumo_con_cod</w:t>
+      </w:r>
+      <w:proofErr w:type="spellEnd"/>
+      <w:r>
+        <w:rPr>
+          <w:rFonts w:ascii="Calibri" w:eastAsia="Calibri" w:hAnsi="Calibri" w:cs="Calibri"/>
+          <w:sz w:val="16"/>
+          <w:szCs w:val="16"/>
+          <w:lang w:val="en-US"/>
+        </w:rPr>
+        <w:t>` INT NOT NULL,</w:t>
+      </w:r>
+    </w:p>
+    <w:p>
+      <w:pPr>
+        <w:ind w:left="0" w:hanging="2"/>
+        <w:rPr>
+          <w:rFonts w:ascii="Calibri" w:eastAsia="Calibri" w:hAnsi="Calibri" w:cs="Calibri"/>
+          <w:sz w:val="16"/>
+          <w:szCs w:val="16"/>
+          <w:lang w:val="en-US"/>
+        </w:rPr>
+      </w:pPr>
+      <w:r>
+        <w:rPr>
+          <w:rFonts w:ascii="Calibri" w:eastAsia="Calibri" w:hAnsi="Calibri" w:cs="Calibri"/>
+          <w:sz w:val="16"/>
+          <w:szCs w:val="16"/>
+          <w:lang w:val="en-US"/>
+        </w:rPr>
+        <w:t xml:space="preserve">  `</w:t>
+      </w:r>
+      <w:proofErr w:type="spellStart"/>
+      <w:r>
+        <w:rPr>
+          <w:rFonts w:ascii="Calibri" w:eastAsia="Calibri" w:hAnsi="Calibri" w:cs="Calibri"/>
+          <w:sz w:val="16"/>
+          <w:szCs w:val="16"/>
+          <w:lang w:val="en-US"/>
+        </w:rPr>
+        <w:t>tb_produto_pro_cod</w:t>
+      </w:r>
+      <w:proofErr w:type="spellEnd"/>
+      <w:r>
+        <w:rPr>
+          <w:rFonts w:ascii="Calibri" w:eastAsia="Calibri" w:hAnsi="Calibri" w:cs="Calibri"/>
+          <w:sz w:val="16"/>
+          <w:szCs w:val="16"/>
+          <w:lang w:val="en-US"/>
+        </w:rPr>
+        <w:t>` INT NOT NULL,</w:t>
+      </w:r>
+    </w:p>
+    <w:p>
+      <w:pPr>
+        <w:ind w:left="0" w:hanging="2"/>
+        <w:rPr>
+          <w:rFonts w:ascii="Calibri" w:eastAsia="Calibri" w:hAnsi="Calibri" w:cs="Calibri"/>
+          <w:sz w:val="16"/>
+          <w:szCs w:val="16"/>
+          <w:lang w:val="en-US"/>
+        </w:rPr>
+      </w:pPr>
+      <w:r>
+        <w:rPr>
+          <w:rFonts w:ascii="Calibri" w:eastAsia="Calibri" w:hAnsi="Calibri" w:cs="Calibri"/>
+          <w:sz w:val="16"/>
+          <w:szCs w:val="16"/>
+          <w:lang w:val="en-US"/>
+        </w:rPr>
+        <w:t xml:space="preserve">  `</w:t>
+      </w:r>
+      <w:proofErr w:type="spellStart"/>
+      <w:r>
+        <w:rPr>
+          <w:rFonts w:ascii="Calibri" w:eastAsia="Calibri" w:hAnsi="Calibri" w:cs="Calibri"/>
+          <w:sz w:val="16"/>
+          <w:szCs w:val="16"/>
+          <w:lang w:val="en-US"/>
+        </w:rPr>
+        <w:t>con_pro_quantidade</w:t>
+      </w:r>
+      <w:proofErr w:type="spellEnd"/>
+      <w:r>
+        <w:rPr>
+          <w:rFonts w:ascii="Calibri" w:eastAsia="Calibri" w:hAnsi="Calibri" w:cs="Calibri"/>
+          <w:sz w:val="16"/>
+          <w:szCs w:val="16"/>
+          <w:lang w:val="en-US"/>
+        </w:rPr>
+        <w:t>` INT NOT NULL,</w:t>
+      </w:r>
+    </w:p>
+    <w:p>
+      <w:pPr>
+        <w:ind w:left="0" w:hanging="2"/>
+        <w:rPr>
+          <w:rFonts w:ascii="Calibri" w:eastAsia="Calibri" w:hAnsi="Calibri" w:cs="Calibri"/>
+          <w:sz w:val="16"/>
+          <w:szCs w:val="16"/>
+          <w:lang w:val="en-US"/>
+        </w:rPr>
+      </w:pPr>
+      <w:r>
+        <w:rPr>
+          <w:rFonts w:ascii="Calibri" w:eastAsia="Calibri" w:hAnsi="Calibri" w:cs="Calibri"/>
+          <w:sz w:val="16"/>
+          <w:szCs w:val="16"/>
+          <w:lang w:val="en-US"/>
+        </w:rPr>
+        <w:t xml:space="preserve">  PRIMARY KEY (`</w:t>
+      </w:r>
+      <w:proofErr w:type="spellStart"/>
+      <w:r>
+        <w:rPr>
+          <w:rFonts w:ascii="Calibri" w:eastAsia="Calibri" w:hAnsi="Calibri" w:cs="Calibri"/>
+          <w:sz w:val="16"/>
+          <w:szCs w:val="16"/>
+          <w:lang w:val="en-US"/>
+        </w:rPr>
+        <w:t>tb_consumo_con_cod</w:t>
+      </w:r>
+      <w:proofErr w:type="spellEnd"/>
+      <w:r>
+        <w:rPr>
+          <w:rFonts w:ascii="Calibri" w:eastAsia="Calibri" w:hAnsi="Calibri" w:cs="Calibri"/>
+          <w:sz w:val="16"/>
+          <w:szCs w:val="16"/>
+          <w:lang w:val="en-US"/>
+        </w:rPr>
+        <w:t>`, `</w:t>
+      </w:r>
+      <w:proofErr w:type="spellStart"/>
+      <w:r>
+        <w:rPr>
+          <w:rFonts w:ascii="Calibri" w:eastAsia="Calibri" w:hAnsi="Calibri" w:cs="Calibri"/>
+          <w:sz w:val="16"/>
+          <w:szCs w:val="16"/>
+          <w:lang w:val="en-US"/>
+        </w:rPr>
+        <w:t>tb_produto_pro_cod</w:t>
+      </w:r>
+      <w:proofErr w:type="spellEnd"/>
+      <w:r>
+        <w:rPr>
+          <w:rFonts w:ascii="Calibri" w:eastAsia="Calibri" w:hAnsi="Calibri" w:cs="Calibri"/>
+          <w:sz w:val="16"/>
+          <w:szCs w:val="16"/>
+          <w:lang w:val="en-US"/>
+        </w:rPr>
+        <w:t>`),</w:t>
+      </w:r>
+    </w:p>
+    <w:p>
+      <w:pPr>
+        <w:ind w:left="0" w:hanging="2"/>
+        <w:rPr>
+          <w:rFonts w:ascii="Calibri" w:eastAsia="Calibri" w:hAnsi="Calibri" w:cs="Calibri"/>
+          <w:sz w:val="16"/>
+          <w:szCs w:val="16"/>
+          <w:lang w:val="en-US"/>
+        </w:rPr>
+      </w:pPr>
+      <w:r>
+        <w:rPr>
+          <w:rFonts w:ascii="Calibri" w:eastAsia="Calibri" w:hAnsi="Calibri" w:cs="Calibri"/>
+          <w:sz w:val="16"/>
+          <w:szCs w:val="16"/>
+          <w:lang w:val="en-US"/>
+        </w:rPr>
+        <w:t xml:space="preserve">  INDEX `fk_tb_consumo_has_tb_produto_tb_produto1_idx` (`</w:t>
+      </w:r>
+      <w:proofErr w:type="spellStart"/>
+      <w:r>
+        <w:rPr>
+          <w:rFonts w:ascii="Calibri" w:eastAsia="Calibri" w:hAnsi="Calibri" w:cs="Calibri"/>
+          <w:sz w:val="16"/>
+          <w:szCs w:val="16"/>
+          <w:lang w:val="en-US"/>
+        </w:rPr>
+        <w:t>tb_produto_pro_cod</w:t>
+      </w:r>
+      <w:proofErr w:type="spellEnd"/>
+      <w:r>
+        <w:rPr>
+          <w:rFonts w:ascii="Calibri" w:eastAsia="Calibri" w:hAnsi="Calibri" w:cs="Calibri"/>
+          <w:sz w:val="16"/>
+          <w:szCs w:val="16"/>
+          <w:lang w:val="en-US"/>
+        </w:rPr>
+        <w:t>` ASC) VISIBLE,</w:t>
+      </w:r>
+    </w:p>
+    <w:p>
+      <w:pPr>
+        <w:ind w:left="0" w:hanging="2"/>
+        <w:rPr>
+          <w:rFonts w:ascii="Calibri" w:eastAsia="Calibri" w:hAnsi="Calibri" w:cs="Calibri"/>
+          <w:sz w:val="16"/>
+          <w:szCs w:val="16"/>
+          <w:lang w:val="en-US"/>
+        </w:rPr>
+      </w:pPr>
+      <w:r>
+        <w:rPr>
+          <w:rFonts w:ascii="Calibri" w:eastAsia="Calibri" w:hAnsi="Calibri" w:cs="Calibri"/>
+          <w:sz w:val="16"/>
+          <w:szCs w:val="16"/>
+          <w:lang w:val="en-US"/>
+        </w:rPr>
+        <w:t xml:space="preserve">  INDEX `</w:t>
+      </w:r>
+      <w:proofErr w:type="spellStart"/>
+      <w:r>
+        <w:rPr>
+          <w:rFonts w:ascii="Calibri" w:eastAsia="Calibri" w:hAnsi="Calibri" w:cs="Calibri"/>
+          <w:sz w:val="16"/>
+          <w:szCs w:val="16"/>
+          <w:lang w:val="en-US"/>
+        </w:rPr>
+        <w:t>fk_tb_consumo_has_tb_produto_tb_consumo_idx</w:t>
+      </w:r>
+      <w:proofErr w:type="spellEnd"/>
+      <w:r>
+        <w:rPr>
+          <w:rFonts w:ascii="Calibri" w:eastAsia="Calibri" w:hAnsi="Calibri" w:cs="Calibri"/>
+          <w:sz w:val="16"/>
+          <w:szCs w:val="16"/>
+          <w:lang w:val="en-US"/>
+        </w:rPr>
+        <w:t>` (`</w:t>
+      </w:r>
+      <w:proofErr w:type="spellStart"/>
+      <w:r>
+        <w:rPr>
+          <w:rFonts w:ascii="Calibri" w:eastAsia="Calibri" w:hAnsi="Calibri" w:cs="Calibri"/>
+          <w:sz w:val="16"/>
+          <w:szCs w:val="16"/>
+          <w:lang w:val="en-US"/>
+        </w:rPr>
+        <w:t>tb_consumo_con_cod</w:t>
+      </w:r>
+      <w:proofErr w:type="spellEnd"/>
+      <w:r>
+        <w:rPr>
+          <w:rFonts w:ascii="Calibri" w:eastAsia="Calibri" w:hAnsi="Calibri" w:cs="Calibri"/>
+          <w:sz w:val="16"/>
+          <w:szCs w:val="16"/>
+          <w:lang w:val="en-US"/>
+        </w:rPr>
+        <w:t>` ASC) VISIBLE,</w:t>
+      </w:r>
+    </w:p>
+    <w:p>
+      <w:pPr>
+        <w:ind w:left="0" w:hanging="2"/>
+        <w:rPr>
+          <w:rFonts w:ascii="Calibri" w:eastAsia="Calibri" w:hAnsi="Calibri" w:cs="Calibri"/>
+          <w:sz w:val="16"/>
+          <w:szCs w:val="16"/>
+          <w:lang w:val="en-US"/>
+        </w:rPr>
+      </w:pPr>
+      <w:r>
+        <w:rPr>
+          <w:rFonts w:ascii="Calibri" w:eastAsia="Calibri" w:hAnsi="Calibri" w:cs="Calibri"/>
+          <w:sz w:val="16"/>
+          <w:szCs w:val="16"/>
+          <w:lang w:val="en-US"/>
+        </w:rPr>
+        <w:t xml:space="preserve">  CONSTRAINT `</w:t>
+      </w:r>
+      <w:proofErr w:type="spellStart"/>
+      <w:r>
+        <w:rPr>
+          <w:rFonts w:ascii="Calibri" w:eastAsia="Calibri" w:hAnsi="Calibri" w:cs="Calibri"/>
+          <w:sz w:val="16"/>
+          <w:szCs w:val="16"/>
+          <w:lang w:val="en-US"/>
+        </w:rPr>
+        <w:t>fk_tb_consumo_has_tb_produto_tb_consumo</w:t>
+      </w:r>
+      <w:proofErr w:type="spellEnd"/>
+      <w:r>
+        <w:rPr>
+          <w:rFonts w:ascii="Calibri" w:eastAsia="Calibri" w:hAnsi="Calibri" w:cs="Calibri"/>
+          <w:sz w:val="16"/>
+          <w:szCs w:val="16"/>
+          <w:lang w:val="en-US"/>
+        </w:rPr>
+        <w:t>`</w:t>
+      </w:r>
+    </w:p>
+    <w:p>
+      <w:pPr>
+        <w:ind w:left="0" w:hanging="2"/>
+        <w:rPr>
+          <w:rFonts w:ascii="Calibri" w:eastAsia="Calibri" w:hAnsi="Calibri" w:cs="Calibri"/>
+          <w:sz w:val="16"/>
+          <w:szCs w:val="16"/>
+          <w:lang w:val="en-US"/>
+        </w:rPr>
+      </w:pPr>
+      <w:r>
+        <w:rPr>
+          <w:rFonts w:ascii="Calibri" w:eastAsia="Calibri" w:hAnsi="Calibri" w:cs="Calibri"/>
+          <w:sz w:val="16"/>
+          <w:szCs w:val="16"/>
+          <w:lang w:val="en-US"/>
+        </w:rPr>
+        <w:t xml:space="preserve">    FOREIGN KEY (`</w:t>
+      </w:r>
+      <w:proofErr w:type="spellStart"/>
+      <w:r>
+        <w:rPr>
+          <w:rFonts w:ascii="Calibri" w:eastAsia="Calibri" w:hAnsi="Calibri" w:cs="Calibri"/>
+          <w:sz w:val="16"/>
+          <w:szCs w:val="16"/>
+          <w:lang w:val="en-US"/>
+        </w:rPr>
+        <w:t>tb_consumo_con_cod</w:t>
+      </w:r>
+      <w:proofErr w:type="spellEnd"/>
+      <w:r>
+        <w:rPr>
+          <w:rFonts w:ascii="Calibri" w:eastAsia="Calibri" w:hAnsi="Calibri" w:cs="Calibri"/>
+          <w:sz w:val="16"/>
+          <w:szCs w:val="16"/>
+          <w:lang w:val="en-US"/>
+        </w:rPr>
+        <w:t>`)</w:t>
+      </w:r>
+    </w:p>
+    <w:p>
+      <w:pPr>
+        <w:ind w:left="0" w:hanging="2"/>
+        <w:rPr>
+          <w:rFonts w:ascii="Calibri" w:eastAsia="Calibri" w:hAnsi="Calibri" w:cs="Calibri"/>
+          <w:sz w:val="16"/>
+          <w:szCs w:val="16"/>
+          <w:lang w:val="en-US"/>
+        </w:rPr>
+      </w:pPr>
+      <w:r>
+        <w:rPr>
+          <w:rFonts w:ascii="Calibri" w:eastAsia="Calibri" w:hAnsi="Calibri" w:cs="Calibri"/>
+          <w:sz w:val="16"/>
+          <w:szCs w:val="16"/>
+          <w:lang w:val="en-US"/>
         </w:rPr>
         <w:t xml:space="preserve">    REFERENCES `</w:t>
       </w:r>
@@ -14401,6 +16067,7 @@
           <w:rFonts w:ascii="Calibri" w:eastAsia="Calibri" w:hAnsi="Calibri" w:cs="Calibri"/>
           <w:sz w:val="16"/>
           <w:szCs w:val="16"/>
+          <w:lang w:val="en-US"/>
         </w:rPr>
         <w:t>mydb</w:t>
       </w:r>
@@ -14411,6 +16078,7 @@
           <w:rFonts w:ascii="Calibri" w:eastAsia="Calibri" w:hAnsi="Calibri" w:cs="Calibri"/>
           <w:sz w:val="16"/>
           <w:szCs w:val="16"/>
+          <w:lang w:val="en-US"/>
         </w:rPr>
         <w:t>`.`</w:t>
       </w:r>
@@ -14421,15 +16089,17 @@
           <w:rFonts w:ascii="Calibri" w:eastAsia="Calibri" w:hAnsi="Calibri" w:cs="Calibri"/>
           <w:sz w:val="16"/>
           <w:szCs w:val="16"/>
-        </w:rPr>
-        <w:t>tb_funcionario</w:t>
-      </w:r>
-      <w:proofErr w:type="spellEnd"/>
-      <w:r>
-        <w:rPr>
-          <w:rFonts w:ascii="Calibri" w:eastAsia="Calibri" w:hAnsi="Calibri" w:cs="Calibri"/>
-          <w:sz w:val="16"/>
-          <w:szCs w:val="16"/>
+          <w:lang w:val="en-US"/>
+        </w:rPr>
+        <w:t>tb_consumo</w:t>
+      </w:r>
+      <w:proofErr w:type="spellEnd"/>
+      <w:r>
+        <w:rPr>
+          <w:rFonts w:ascii="Calibri" w:eastAsia="Calibri" w:hAnsi="Calibri" w:cs="Calibri"/>
+          <w:sz w:val="16"/>
+          <w:szCs w:val="16"/>
+          <w:lang w:val="en-US"/>
         </w:rPr>
         <w:t>` (`</w:t>
       </w:r>
@@ -14439,15 +16109,17 @@
           <w:rFonts w:ascii="Calibri" w:eastAsia="Calibri" w:hAnsi="Calibri" w:cs="Calibri"/>
           <w:sz w:val="16"/>
           <w:szCs w:val="16"/>
-        </w:rPr>
-        <w:t>fun_matricula</w:t>
-      </w:r>
-      <w:proofErr w:type="spellEnd"/>
-      <w:r>
-        <w:rPr>
-          <w:rFonts w:ascii="Calibri" w:eastAsia="Calibri" w:hAnsi="Calibri" w:cs="Calibri"/>
-          <w:sz w:val="16"/>
-          <w:szCs w:val="16"/>
+          <w:lang w:val="en-US"/>
+        </w:rPr>
+        <w:t>con_cod</w:t>
+      </w:r>
+      <w:proofErr w:type="spellEnd"/>
+      <w:r>
+        <w:rPr>
+          <w:rFonts w:ascii="Calibri" w:eastAsia="Calibri" w:hAnsi="Calibri" w:cs="Calibri"/>
+          <w:sz w:val="16"/>
+          <w:szCs w:val="16"/>
+          <w:lang w:val="en-US"/>
         </w:rPr>
         <w:t>`)</w:t>
       </w:r>
@@ -14459,13 +16131,15 @@
           <w:rFonts w:ascii="Calibri" w:eastAsia="Calibri" w:hAnsi="Calibri" w:cs="Calibri"/>
           <w:sz w:val="16"/>
           <w:szCs w:val="16"/>
-        </w:rPr>
-      </w:pPr>
-      <w:r>
-        <w:rPr>
-          <w:rFonts w:ascii="Calibri" w:eastAsia="Calibri" w:hAnsi="Calibri" w:cs="Calibri"/>
-          <w:sz w:val="16"/>
-          <w:szCs w:val="16"/>
+          <w:lang w:val="en-US"/>
+        </w:rPr>
+      </w:pPr>
+      <w:r>
+        <w:rPr>
+          <w:rFonts w:ascii="Calibri" w:eastAsia="Calibri" w:hAnsi="Calibri" w:cs="Calibri"/>
+          <w:sz w:val="16"/>
+          <w:szCs w:val="16"/>
+          <w:lang w:val="en-US"/>
         </w:rPr>
         <w:t xml:space="preserve">    ON DELETE NO ACTION</w:t>
       </w:r>
@@ -14485,423 +16159,19 @@
           <w:rFonts w:ascii="Calibri" w:eastAsia="Calibri" w:hAnsi="Calibri" w:cs="Calibri"/>
           <w:sz w:val="16"/>
           <w:szCs w:val="16"/>
-        </w:rPr>
-        <w:t xml:space="preserve">    </w:t>
-      </w:r>
-      <w:r>
-        <w:rPr>
-          <w:rFonts w:ascii="Calibri" w:eastAsia="Calibri" w:hAnsi="Calibri" w:cs="Calibri"/>
-          <w:sz w:val="16"/>
-          <w:szCs w:val="16"/>
-          <w:lang w:val="en-US"/>
-        </w:rPr>
-        <w:t>ON UPDATE NO ACTION);</w:t>
-      </w:r>
-    </w:p>
-    <w:p>
-      <w:pPr>
-        <w:ind w:left="0" w:hanging="2"/>
-        <w:rPr>
-          <w:rFonts w:ascii="Calibri" w:eastAsia="Calibri" w:hAnsi="Calibri" w:cs="Calibri"/>
-          <w:sz w:val="16"/>
-          <w:szCs w:val="16"/>
-          <w:lang w:val="en-US"/>
-        </w:rPr>
-      </w:pPr>
-    </w:p>
-    <w:p>
-      <w:pPr>
-        <w:ind w:left="0" w:hanging="2"/>
-        <w:rPr>
-          <w:rFonts w:ascii="Calibri" w:eastAsia="Calibri" w:hAnsi="Calibri" w:cs="Calibri"/>
-          <w:sz w:val="16"/>
-          <w:szCs w:val="16"/>
-          <w:lang w:val="en-US"/>
-        </w:rPr>
-      </w:pPr>
-    </w:p>
-    <w:p>
-      <w:pPr>
-        <w:ind w:left="0" w:hanging="2"/>
-        <w:rPr>
-          <w:rFonts w:ascii="Calibri" w:eastAsia="Calibri" w:hAnsi="Calibri" w:cs="Calibri"/>
-          <w:sz w:val="16"/>
-          <w:szCs w:val="16"/>
-          <w:lang w:val="en-US"/>
-        </w:rPr>
-      </w:pPr>
-      <w:r>
-        <w:rPr>
-          <w:rFonts w:ascii="Calibri" w:eastAsia="Calibri" w:hAnsi="Calibri" w:cs="Calibri"/>
-          <w:sz w:val="16"/>
-          <w:szCs w:val="16"/>
-          <w:lang w:val="en-US"/>
-        </w:rPr>
-        <w:t>CREATE TABLE IF NOT EXISTS `</w:t>
-      </w:r>
-      <w:proofErr w:type="spellStart"/>
-      <w:r>
-        <w:rPr>
-          <w:rFonts w:ascii="Calibri" w:eastAsia="Calibri" w:hAnsi="Calibri" w:cs="Calibri"/>
-          <w:sz w:val="16"/>
-          <w:szCs w:val="16"/>
-          <w:lang w:val="en-US"/>
-        </w:rPr>
-        <w:t>mydb</w:t>
-      </w:r>
-      <w:proofErr w:type="spellEnd"/>
-      <w:proofErr w:type="gramStart"/>
-      <w:r>
-        <w:rPr>
-          <w:rFonts w:ascii="Calibri" w:eastAsia="Calibri" w:hAnsi="Calibri" w:cs="Calibri"/>
-          <w:sz w:val="16"/>
-          <w:szCs w:val="16"/>
-          <w:lang w:val="en-US"/>
-        </w:rPr>
-        <w:t>`.`</w:t>
-      </w:r>
-      <w:proofErr w:type="spellStart"/>
-      <w:proofErr w:type="gramEnd"/>
-      <w:r>
-        <w:rPr>
-          <w:rFonts w:ascii="Calibri" w:eastAsia="Calibri" w:hAnsi="Calibri" w:cs="Calibri"/>
-          <w:sz w:val="16"/>
-          <w:szCs w:val="16"/>
-          <w:lang w:val="en-US"/>
-        </w:rPr>
-        <w:t>tb_nota_fiscal</w:t>
-      </w:r>
-      <w:proofErr w:type="spellEnd"/>
-      <w:r>
-        <w:rPr>
-          <w:rFonts w:ascii="Calibri" w:eastAsia="Calibri" w:hAnsi="Calibri" w:cs="Calibri"/>
-          <w:sz w:val="16"/>
-          <w:szCs w:val="16"/>
-          <w:lang w:val="en-US"/>
-        </w:rPr>
-        <w:t>` (</w:t>
-      </w:r>
-    </w:p>
-    <w:p>
-      <w:pPr>
-        <w:ind w:left="0" w:hanging="2"/>
-        <w:rPr>
-          <w:rFonts w:ascii="Calibri" w:eastAsia="Calibri" w:hAnsi="Calibri" w:cs="Calibri"/>
-          <w:sz w:val="16"/>
-          <w:szCs w:val="16"/>
-          <w:lang w:val="en-US"/>
-        </w:rPr>
-      </w:pPr>
-      <w:r>
-        <w:rPr>
-          <w:rFonts w:ascii="Calibri" w:eastAsia="Calibri" w:hAnsi="Calibri" w:cs="Calibri"/>
-          <w:sz w:val="16"/>
-          <w:szCs w:val="16"/>
-          <w:lang w:val="en-US"/>
-        </w:rPr>
-        <w:t xml:space="preserve">  `</w:t>
-      </w:r>
-      <w:proofErr w:type="spellStart"/>
-      <w:r>
-        <w:rPr>
-          <w:rFonts w:ascii="Calibri" w:eastAsia="Calibri" w:hAnsi="Calibri" w:cs="Calibri"/>
-          <w:sz w:val="16"/>
-          <w:szCs w:val="16"/>
-          <w:lang w:val="en-US"/>
-        </w:rPr>
-        <w:t>not_fis_cod</w:t>
-      </w:r>
-      <w:proofErr w:type="spellEnd"/>
-      <w:r>
-        <w:rPr>
-          <w:rFonts w:ascii="Calibri" w:eastAsia="Calibri" w:hAnsi="Calibri" w:cs="Calibri"/>
-          <w:sz w:val="16"/>
-          <w:szCs w:val="16"/>
-          <w:lang w:val="en-US"/>
-        </w:rPr>
-        <w:t>` INT NOT NULL,</w:t>
-      </w:r>
-    </w:p>
-    <w:p>
-      <w:pPr>
-        <w:ind w:left="0" w:hanging="2"/>
-        <w:rPr>
-          <w:rFonts w:ascii="Calibri" w:eastAsia="Calibri" w:hAnsi="Calibri" w:cs="Calibri"/>
-          <w:sz w:val="16"/>
-          <w:szCs w:val="16"/>
-          <w:lang w:val="en-US"/>
-        </w:rPr>
-      </w:pPr>
-      <w:r>
-        <w:rPr>
-          <w:rFonts w:ascii="Calibri" w:eastAsia="Calibri" w:hAnsi="Calibri" w:cs="Calibri"/>
-          <w:sz w:val="16"/>
-          <w:szCs w:val="16"/>
-          <w:lang w:val="en-US"/>
-        </w:rPr>
-        <w:t xml:space="preserve">  `</w:t>
-      </w:r>
-      <w:proofErr w:type="spellStart"/>
-      <w:r>
-        <w:rPr>
-          <w:rFonts w:ascii="Calibri" w:eastAsia="Calibri" w:hAnsi="Calibri" w:cs="Calibri"/>
-          <w:sz w:val="16"/>
-          <w:szCs w:val="16"/>
-          <w:lang w:val="en-US"/>
-        </w:rPr>
-        <w:t>not_fis_numero</w:t>
-      </w:r>
-      <w:proofErr w:type="spellEnd"/>
-      <w:r>
-        <w:rPr>
-          <w:rFonts w:ascii="Calibri" w:eastAsia="Calibri" w:hAnsi="Calibri" w:cs="Calibri"/>
-          <w:sz w:val="16"/>
-          <w:szCs w:val="16"/>
-          <w:lang w:val="en-US"/>
-        </w:rPr>
-        <w:t>` INT NOT NULL,</w:t>
-      </w:r>
-    </w:p>
-    <w:p>
-      <w:pPr>
-        <w:ind w:left="0" w:hanging="2"/>
-        <w:rPr>
-          <w:rFonts w:ascii="Calibri" w:eastAsia="Calibri" w:hAnsi="Calibri" w:cs="Calibri"/>
-          <w:sz w:val="16"/>
-          <w:szCs w:val="16"/>
-          <w:lang w:val="en-US"/>
-        </w:rPr>
-      </w:pPr>
-      <w:r>
-        <w:rPr>
-          <w:rFonts w:ascii="Calibri" w:eastAsia="Calibri" w:hAnsi="Calibri" w:cs="Calibri"/>
-          <w:sz w:val="16"/>
-          <w:szCs w:val="16"/>
-          <w:lang w:val="en-US"/>
-        </w:rPr>
-        <w:t xml:space="preserve">  `</w:t>
-      </w:r>
-      <w:proofErr w:type="spellStart"/>
-      <w:r>
-        <w:rPr>
-          <w:rFonts w:ascii="Calibri" w:eastAsia="Calibri" w:hAnsi="Calibri" w:cs="Calibri"/>
-          <w:sz w:val="16"/>
-          <w:szCs w:val="16"/>
-          <w:lang w:val="en-US"/>
-        </w:rPr>
-        <w:t>not_fis_data</w:t>
-      </w:r>
-      <w:proofErr w:type="spellEnd"/>
-      <w:r>
-        <w:rPr>
-          <w:rFonts w:ascii="Calibri" w:eastAsia="Calibri" w:hAnsi="Calibri" w:cs="Calibri"/>
-          <w:sz w:val="16"/>
-          <w:szCs w:val="16"/>
-          <w:lang w:val="en-US"/>
-        </w:rPr>
-        <w:t>` DATETIME NOT NULL,</w:t>
-      </w:r>
-    </w:p>
-    <w:p>
-      <w:pPr>
-        <w:ind w:left="0" w:hanging="2"/>
-        <w:rPr>
-          <w:rFonts w:ascii="Calibri" w:eastAsia="Calibri" w:hAnsi="Calibri" w:cs="Calibri"/>
-          <w:sz w:val="16"/>
-          <w:szCs w:val="16"/>
-          <w:lang w:val="en-US"/>
-        </w:rPr>
-      </w:pPr>
-      <w:r>
-        <w:rPr>
-          <w:rFonts w:ascii="Calibri" w:eastAsia="Calibri" w:hAnsi="Calibri" w:cs="Calibri"/>
-          <w:sz w:val="16"/>
-          <w:szCs w:val="16"/>
-          <w:lang w:val="en-US"/>
-        </w:rPr>
-        <w:t xml:space="preserve">  `</w:t>
-      </w:r>
-      <w:proofErr w:type="spellStart"/>
-      <w:r>
-        <w:rPr>
-          <w:rFonts w:ascii="Calibri" w:eastAsia="Calibri" w:hAnsi="Calibri" w:cs="Calibri"/>
-          <w:sz w:val="16"/>
-          <w:szCs w:val="16"/>
-          <w:lang w:val="en-US"/>
-        </w:rPr>
-        <w:t>not_fis_desconto</w:t>
-      </w:r>
-      <w:proofErr w:type="spellEnd"/>
-      <w:r>
-        <w:rPr>
-          <w:rFonts w:ascii="Calibri" w:eastAsia="Calibri" w:hAnsi="Calibri" w:cs="Calibri"/>
-          <w:sz w:val="16"/>
-          <w:szCs w:val="16"/>
-          <w:lang w:val="en-US"/>
-        </w:rPr>
-        <w:t>` FLOAT NULL,</w:t>
-      </w:r>
-    </w:p>
-    <w:p>
-      <w:pPr>
-        <w:ind w:left="0" w:hanging="2"/>
-        <w:rPr>
-          <w:rFonts w:ascii="Calibri" w:eastAsia="Calibri" w:hAnsi="Calibri" w:cs="Calibri"/>
-          <w:sz w:val="16"/>
-          <w:szCs w:val="16"/>
-          <w:lang w:val="en-US"/>
-        </w:rPr>
-      </w:pPr>
-      <w:r>
-        <w:rPr>
-          <w:rFonts w:ascii="Calibri" w:eastAsia="Calibri" w:hAnsi="Calibri" w:cs="Calibri"/>
-          <w:sz w:val="16"/>
-          <w:szCs w:val="16"/>
-          <w:lang w:val="en-US"/>
-        </w:rPr>
-        <w:t xml:space="preserve">  PRIMARY KEY (`</w:t>
-      </w:r>
-      <w:proofErr w:type="spellStart"/>
-      <w:r>
-        <w:rPr>
-          <w:rFonts w:ascii="Calibri" w:eastAsia="Calibri" w:hAnsi="Calibri" w:cs="Calibri"/>
-          <w:sz w:val="16"/>
-          <w:szCs w:val="16"/>
-          <w:lang w:val="en-US"/>
-        </w:rPr>
-        <w:t>not_fis_cod</w:t>
-      </w:r>
-      <w:proofErr w:type="spellEnd"/>
-      <w:r>
-        <w:rPr>
-          <w:rFonts w:ascii="Calibri" w:eastAsia="Calibri" w:hAnsi="Calibri" w:cs="Calibri"/>
-          <w:sz w:val="16"/>
-          <w:szCs w:val="16"/>
-          <w:lang w:val="en-US"/>
-        </w:rPr>
-        <w:t>`));</w:t>
-      </w:r>
-    </w:p>
-    <w:p>
-      <w:pPr>
-        <w:ind w:left="0" w:hanging="2"/>
-        <w:rPr>
-          <w:rFonts w:ascii="Calibri" w:eastAsia="Calibri" w:hAnsi="Calibri" w:cs="Calibri"/>
-          <w:sz w:val="16"/>
-          <w:szCs w:val="16"/>
-          <w:lang w:val="en-US"/>
-        </w:rPr>
-      </w:pPr>
-    </w:p>
-    <w:p>
-      <w:pPr>
-        <w:ind w:left="0" w:hanging="2"/>
-        <w:rPr>
-          <w:rFonts w:ascii="Calibri" w:eastAsia="Calibri" w:hAnsi="Calibri" w:cs="Calibri"/>
-          <w:sz w:val="16"/>
-          <w:szCs w:val="16"/>
-          <w:lang w:val="en-US"/>
-        </w:rPr>
-      </w:pPr>
-      <w:r>
-        <w:rPr>
-          <w:rFonts w:ascii="Calibri" w:eastAsia="Calibri" w:hAnsi="Calibri" w:cs="Calibri"/>
-          <w:sz w:val="16"/>
-          <w:szCs w:val="16"/>
-          <w:lang w:val="en-US"/>
-        </w:rPr>
-        <w:t>CREATE TABLE IF NOT EXISTS `</w:t>
-      </w:r>
-      <w:proofErr w:type="spellStart"/>
-      <w:r>
-        <w:rPr>
-          <w:rFonts w:ascii="Calibri" w:eastAsia="Calibri" w:hAnsi="Calibri" w:cs="Calibri"/>
-          <w:sz w:val="16"/>
-          <w:szCs w:val="16"/>
-          <w:lang w:val="en-US"/>
-        </w:rPr>
-        <w:t>mydb</w:t>
-      </w:r>
-      <w:proofErr w:type="spellEnd"/>
-      <w:proofErr w:type="gramStart"/>
-      <w:r>
-        <w:rPr>
-          <w:rFonts w:ascii="Calibri" w:eastAsia="Calibri" w:hAnsi="Calibri" w:cs="Calibri"/>
-          <w:sz w:val="16"/>
-          <w:szCs w:val="16"/>
-          <w:lang w:val="en-US"/>
-        </w:rPr>
-        <w:t>`.`</w:t>
-      </w:r>
-      <w:proofErr w:type="spellStart"/>
-      <w:proofErr w:type="gramEnd"/>
-      <w:r>
-        <w:rPr>
-          <w:rFonts w:ascii="Calibri" w:eastAsia="Calibri" w:hAnsi="Calibri" w:cs="Calibri"/>
-          <w:sz w:val="16"/>
-          <w:szCs w:val="16"/>
-          <w:lang w:val="en-US"/>
-        </w:rPr>
-        <w:t>tb_tipo_servico</w:t>
-      </w:r>
-      <w:proofErr w:type="spellEnd"/>
-      <w:r>
-        <w:rPr>
-          <w:rFonts w:ascii="Calibri" w:eastAsia="Calibri" w:hAnsi="Calibri" w:cs="Calibri"/>
-          <w:sz w:val="16"/>
-          <w:szCs w:val="16"/>
-          <w:lang w:val="en-US"/>
-        </w:rPr>
-        <w:t>` (</w:t>
-      </w:r>
-    </w:p>
-    <w:p>
-      <w:pPr>
-        <w:ind w:left="0" w:hanging="2"/>
-        <w:rPr>
-          <w:rFonts w:ascii="Calibri" w:eastAsia="Calibri" w:hAnsi="Calibri" w:cs="Calibri"/>
-          <w:sz w:val="16"/>
-          <w:szCs w:val="16"/>
-          <w:lang w:val="en-US"/>
-        </w:rPr>
-      </w:pPr>
-      <w:r>
-        <w:rPr>
-          <w:rFonts w:ascii="Calibri" w:eastAsia="Calibri" w:hAnsi="Calibri" w:cs="Calibri"/>
-          <w:sz w:val="16"/>
-          <w:szCs w:val="16"/>
-          <w:lang w:val="en-US"/>
-        </w:rPr>
-        <w:t xml:space="preserve">  `</w:t>
-      </w:r>
-      <w:proofErr w:type="spellStart"/>
-      <w:r>
-        <w:rPr>
-          <w:rFonts w:ascii="Calibri" w:eastAsia="Calibri" w:hAnsi="Calibri" w:cs="Calibri"/>
-          <w:sz w:val="16"/>
-          <w:szCs w:val="16"/>
-          <w:lang w:val="en-US"/>
-        </w:rPr>
-        <w:t>tip_ser_cod</w:t>
-      </w:r>
-      <w:proofErr w:type="spellEnd"/>
-      <w:r>
-        <w:rPr>
-          <w:rFonts w:ascii="Calibri" w:eastAsia="Calibri" w:hAnsi="Calibri" w:cs="Calibri"/>
-          <w:sz w:val="16"/>
-          <w:szCs w:val="16"/>
-          <w:lang w:val="en-US"/>
-        </w:rPr>
-        <w:t>` INT NOT NULL,</w:t>
-      </w:r>
-    </w:p>
-    <w:p>
-      <w:pPr>
-        <w:ind w:left="0" w:hanging="2"/>
-        <w:rPr>
-          <w:rFonts w:ascii="Calibri" w:eastAsia="Calibri" w:hAnsi="Calibri" w:cs="Calibri"/>
-          <w:sz w:val="16"/>
-          <w:szCs w:val="16"/>
+          <w:lang w:val="en-US"/>
+        </w:rPr>
+        <w:t xml:space="preserve">    ON UPDATE NO ACTION,</w:t>
+      </w:r>
+    </w:p>
+    <w:p>
+      <w:pPr>
+        <w:ind w:left="0" w:hanging="2"/>
+        <w:rPr>
+          <w:rFonts w:ascii="Calibri" w:eastAsia="Calibri" w:hAnsi="Calibri" w:cs="Calibri"/>
+          <w:sz w:val="16"/>
+          <w:szCs w:val="16"/>
+          <w:lang w:val="en-US"/>
         </w:rPr>
       </w:pPr>
       <w:r>
@@ -14918,1267 +16188,7 @@
           <w:rFonts w:ascii="Calibri" w:eastAsia="Calibri" w:hAnsi="Calibri" w:cs="Calibri"/>
           <w:sz w:val="16"/>
           <w:szCs w:val="16"/>
-        </w:rPr>
-        <w:t>`</w:t>
-      </w:r>
-      <w:proofErr w:type="spellStart"/>
-      <w:r>
-        <w:rPr>
-          <w:rFonts w:ascii="Calibri" w:eastAsia="Calibri" w:hAnsi="Calibri" w:cs="Calibri"/>
-          <w:sz w:val="16"/>
-          <w:szCs w:val="16"/>
-        </w:rPr>
-        <w:t>tip_ser_descricao</w:t>
-      </w:r>
-      <w:proofErr w:type="spellEnd"/>
-      <w:r>
-        <w:rPr>
-          <w:rFonts w:ascii="Calibri" w:eastAsia="Calibri" w:hAnsi="Calibri" w:cs="Calibri"/>
-          <w:sz w:val="16"/>
-          <w:szCs w:val="16"/>
-        </w:rPr>
-        <w:t xml:space="preserve">` </w:t>
-      </w:r>
-      <w:proofErr w:type="gramStart"/>
-      <w:r>
-        <w:rPr>
-          <w:rFonts w:ascii="Calibri" w:eastAsia="Calibri" w:hAnsi="Calibri" w:cs="Calibri"/>
-          <w:sz w:val="16"/>
-          <w:szCs w:val="16"/>
-        </w:rPr>
-        <w:t>VARCHAR(</w:t>
-      </w:r>
-      <w:proofErr w:type="gramEnd"/>
-      <w:r>
-        <w:rPr>
-          <w:rFonts w:ascii="Calibri" w:eastAsia="Calibri" w:hAnsi="Calibri" w:cs="Calibri"/>
-          <w:sz w:val="16"/>
-          <w:szCs w:val="16"/>
-        </w:rPr>
-        <w:t>25) NOT NULL,</w:t>
-      </w:r>
-    </w:p>
-    <w:p>
-      <w:pPr>
-        <w:ind w:left="0" w:hanging="2"/>
-        <w:rPr>
-          <w:rFonts w:ascii="Calibri" w:eastAsia="Calibri" w:hAnsi="Calibri" w:cs="Calibri"/>
-          <w:sz w:val="16"/>
-          <w:szCs w:val="16"/>
-          <w:lang w:val="en-US"/>
-        </w:rPr>
-      </w:pPr>
-      <w:r>
-        <w:rPr>
-          <w:rFonts w:ascii="Calibri" w:eastAsia="Calibri" w:hAnsi="Calibri" w:cs="Calibri"/>
-          <w:sz w:val="16"/>
-          <w:szCs w:val="16"/>
-        </w:rPr>
-        <w:t xml:space="preserve">  </w:t>
-      </w:r>
-      <w:r>
-        <w:rPr>
-          <w:rFonts w:ascii="Calibri" w:eastAsia="Calibri" w:hAnsi="Calibri" w:cs="Calibri"/>
-          <w:sz w:val="16"/>
-          <w:szCs w:val="16"/>
-          <w:lang w:val="en-US"/>
-        </w:rPr>
-        <w:t>`</w:t>
-      </w:r>
-      <w:proofErr w:type="spellStart"/>
-      <w:r>
-        <w:rPr>
-          <w:rFonts w:ascii="Calibri" w:eastAsia="Calibri" w:hAnsi="Calibri" w:cs="Calibri"/>
-          <w:sz w:val="16"/>
-          <w:szCs w:val="16"/>
-          <w:lang w:val="en-US"/>
-        </w:rPr>
-        <w:t>tip_ser_preco</w:t>
-      </w:r>
-      <w:proofErr w:type="spellEnd"/>
-      <w:r>
-        <w:rPr>
-          <w:rFonts w:ascii="Calibri" w:eastAsia="Calibri" w:hAnsi="Calibri" w:cs="Calibri"/>
-          <w:sz w:val="16"/>
-          <w:szCs w:val="16"/>
-          <w:lang w:val="en-US"/>
-        </w:rPr>
-        <w:t>` FLOAT NOT NULL,</w:t>
-      </w:r>
-    </w:p>
-    <w:p>
-      <w:pPr>
-        <w:ind w:left="0" w:hanging="2"/>
-        <w:rPr>
-          <w:rFonts w:ascii="Calibri" w:eastAsia="Calibri" w:hAnsi="Calibri" w:cs="Calibri"/>
-          <w:sz w:val="16"/>
-          <w:szCs w:val="16"/>
-          <w:lang w:val="en-US"/>
-        </w:rPr>
-      </w:pPr>
-      <w:r>
-        <w:rPr>
-          <w:rFonts w:ascii="Calibri" w:eastAsia="Calibri" w:hAnsi="Calibri" w:cs="Calibri"/>
-          <w:sz w:val="16"/>
-          <w:szCs w:val="16"/>
-          <w:lang w:val="en-US"/>
-        </w:rPr>
-        <w:t xml:space="preserve">  PRIMARY KEY (`</w:t>
-      </w:r>
-      <w:proofErr w:type="spellStart"/>
-      <w:r>
-        <w:rPr>
-          <w:rFonts w:ascii="Calibri" w:eastAsia="Calibri" w:hAnsi="Calibri" w:cs="Calibri"/>
-          <w:sz w:val="16"/>
-          <w:szCs w:val="16"/>
-          <w:lang w:val="en-US"/>
-        </w:rPr>
-        <w:t>tip_ser_cod</w:t>
-      </w:r>
-      <w:proofErr w:type="spellEnd"/>
-      <w:r>
-        <w:rPr>
-          <w:rFonts w:ascii="Calibri" w:eastAsia="Calibri" w:hAnsi="Calibri" w:cs="Calibri"/>
-          <w:sz w:val="16"/>
-          <w:szCs w:val="16"/>
-          <w:lang w:val="en-US"/>
-        </w:rPr>
-        <w:t>`));</w:t>
-      </w:r>
-    </w:p>
-    <w:p>
-      <w:pPr>
-        <w:ind w:left="0" w:hanging="2"/>
-        <w:rPr>
-          <w:rFonts w:ascii="Calibri" w:eastAsia="Calibri" w:hAnsi="Calibri" w:cs="Calibri"/>
-          <w:sz w:val="16"/>
-          <w:szCs w:val="16"/>
-          <w:lang w:val="en-US"/>
-        </w:rPr>
-      </w:pPr>
-    </w:p>
-    <w:p>
-      <w:pPr>
-        <w:ind w:left="0" w:hanging="2"/>
-        <w:rPr>
-          <w:rFonts w:ascii="Calibri" w:eastAsia="Calibri" w:hAnsi="Calibri" w:cs="Calibri"/>
-          <w:sz w:val="16"/>
-          <w:szCs w:val="16"/>
-          <w:lang w:val="en-US"/>
-        </w:rPr>
-      </w:pPr>
-      <w:r>
-        <w:rPr>
-          <w:rFonts w:ascii="Calibri" w:eastAsia="Calibri" w:hAnsi="Calibri" w:cs="Calibri"/>
-          <w:sz w:val="16"/>
-          <w:szCs w:val="16"/>
-          <w:lang w:val="en-US"/>
-        </w:rPr>
-        <w:t>CREATE TABLE IF NOT EXISTS `</w:t>
-      </w:r>
-      <w:proofErr w:type="spellStart"/>
-      <w:r>
-        <w:rPr>
-          <w:rFonts w:ascii="Calibri" w:eastAsia="Calibri" w:hAnsi="Calibri" w:cs="Calibri"/>
-          <w:sz w:val="16"/>
-          <w:szCs w:val="16"/>
-          <w:lang w:val="en-US"/>
-        </w:rPr>
-        <w:t>mydb</w:t>
-      </w:r>
-      <w:proofErr w:type="spellEnd"/>
-      <w:proofErr w:type="gramStart"/>
-      <w:r>
-        <w:rPr>
-          <w:rFonts w:ascii="Calibri" w:eastAsia="Calibri" w:hAnsi="Calibri" w:cs="Calibri"/>
-          <w:sz w:val="16"/>
-          <w:szCs w:val="16"/>
-          <w:lang w:val="en-US"/>
-        </w:rPr>
-        <w:t>`.`</w:t>
-      </w:r>
-      <w:proofErr w:type="spellStart"/>
-      <w:proofErr w:type="gramEnd"/>
-      <w:r>
-        <w:rPr>
-          <w:rFonts w:ascii="Calibri" w:eastAsia="Calibri" w:hAnsi="Calibri" w:cs="Calibri"/>
-          <w:sz w:val="16"/>
-          <w:szCs w:val="16"/>
-          <w:lang w:val="en-US"/>
-        </w:rPr>
-        <w:t>tb_fornecedores</w:t>
-      </w:r>
-      <w:proofErr w:type="spellEnd"/>
-      <w:r>
-        <w:rPr>
-          <w:rFonts w:ascii="Calibri" w:eastAsia="Calibri" w:hAnsi="Calibri" w:cs="Calibri"/>
-          <w:sz w:val="16"/>
-          <w:szCs w:val="16"/>
-          <w:lang w:val="en-US"/>
-        </w:rPr>
-        <w:t>` (</w:t>
-      </w:r>
-    </w:p>
-    <w:p>
-      <w:pPr>
-        <w:ind w:left="0" w:hanging="2"/>
-        <w:rPr>
-          <w:rFonts w:ascii="Calibri" w:eastAsia="Calibri" w:hAnsi="Calibri" w:cs="Calibri"/>
-          <w:sz w:val="16"/>
-          <w:szCs w:val="16"/>
-          <w:lang w:val="en-US"/>
-        </w:rPr>
-      </w:pPr>
-      <w:r>
-        <w:rPr>
-          <w:rFonts w:ascii="Calibri" w:eastAsia="Calibri" w:hAnsi="Calibri" w:cs="Calibri"/>
-          <w:sz w:val="16"/>
-          <w:szCs w:val="16"/>
-          <w:lang w:val="en-US"/>
-        </w:rPr>
-        <w:t xml:space="preserve">  `</w:t>
-      </w:r>
-      <w:proofErr w:type="spellStart"/>
-      <w:r>
-        <w:rPr>
-          <w:rFonts w:ascii="Calibri" w:eastAsia="Calibri" w:hAnsi="Calibri" w:cs="Calibri"/>
-          <w:sz w:val="16"/>
-          <w:szCs w:val="16"/>
-          <w:lang w:val="en-US"/>
-        </w:rPr>
-        <w:t>for_cnpj</w:t>
-      </w:r>
-      <w:proofErr w:type="spellEnd"/>
-      <w:r>
-        <w:rPr>
-          <w:rFonts w:ascii="Calibri" w:eastAsia="Calibri" w:hAnsi="Calibri" w:cs="Calibri"/>
-          <w:sz w:val="16"/>
-          <w:szCs w:val="16"/>
-          <w:lang w:val="en-US"/>
-        </w:rPr>
-        <w:t>` INT NOT NULL,</w:t>
-      </w:r>
-    </w:p>
-    <w:p>
-      <w:pPr>
-        <w:ind w:left="0" w:hanging="2"/>
-        <w:rPr>
-          <w:rFonts w:ascii="Calibri" w:eastAsia="Calibri" w:hAnsi="Calibri" w:cs="Calibri"/>
-          <w:sz w:val="16"/>
-          <w:szCs w:val="16"/>
-          <w:lang w:val="en-US"/>
-        </w:rPr>
-      </w:pPr>
-      <w:r>
-        <w:rPr>
-          <w:rFonts w:ascii="Calibri" w:eastAsia="Calibri" w:hAnsi="Calibri" w:cs="Calibri"/>
-          <w:sz w:val="16"/>
-          <w:szCs w:val="16"/>
-          <w:lang w:val="en-US"/>
-        </w:rPr>
-        <w:t xml:space="preserve">  `</w:t>
-      </w:r>
-      <w:proofErr w:type="spellStart"/>
-      <w:r>
-        <w:rPr>
-          <w:rFonts w:ascii="Calibri" w:eastAsia="Calibri" w:hAnsi="Calibri" w:cs="Calibri"/>
-          <w:sz w:val="16"/>
-          <w:szCs w:val="16"/>
-          <w:lang w:val="en-US"/>
-        </w:rPr>
-        <w:t>for_fone</w:t>
-      </w:r>
-      <w:proofErr w:type="spellEnd"/>
-      <w:r>
-        <w:rPr>
-          <w:rFonts w:ascii="Calibri" w:eastAsia="Calibri" w:hAnsi="Calibri" w:cs="Calibri"/>
-          <w:sz w:val="16"/>
-          <w:szCs w:val="16"/>
-          <w:lang w:val="en-US"/>
-        </w:rPr>
-        <w:t xml:space="preserve">` </w:t>
-      </w:r>
-      <w:proofErr w:type="gramStart"/>
-      <w:r>
-        <w:rPr>
-          <w:rFonts w:ascii="Calibri" w:eastAsia="Calibri" w:hAnsi="Calibri" w:cs="Calibri"/>
-          <w:sz w:val="16"/>
-          <w:szCs w:val="16"/>
-          <w:lang w:val="en-US"/>
-        </w:rPr>
-        <w:t>VARCHAR(</w:t>
-      </w:r>
-      <w:proofErr w:type="gramEnd"/>
-      <w:r>
-        <w:rPr>
-          <w:rFonts w:ascii="Calibri" w:eastAsia="Calibri" w:hAnsi="Calibri" w:cs="Calibri"/>
-          <w:sz w:val="16"/>
-          <w:szCs w:val="16"/>
-          <w:lang w:val="en-US"/>
-        </w:rPr>
-        <w:t>14) NOT NULL,</w:t>
-      </w:r>
-    </w:p>
-    <w:p>
-      <w:pPr>
-        <w:ind w:left="0" w:hanging="2"/>
-        <w:rPr>
-          <w:rFonts w:ascii="Calibri" w:eastAsia="Calibri" w:hAnsi="Calibri" w:cs="Calibri"/>
-          <w:sz w:val="16"/>
-          <w:szCs w:val="16"/>
-          <w:lang w:val="en-US"/>
-        </w:rPr>
-      </w:pPr>
-      <w:r>
-        <w:rPr>
-          <w:rFonts w:ascii="Calibri" w:eastAsia="Calibri" w:hAnsi="Calibri" w:cs="Calibri"/>
-          <w:sz w:val="16"/>
-          <w:szCs w:val="16"/>
-          <w:lang w:val="en-US"/>
-        </w:rPr>
-        <w:t xml:space="preserve">  `</w:t>
-      </w:r>
-      <w:proofErr w:type="spellStart"/>
-      <w:r>
-        <w:rPr>
-          <w:rFonts w:ascii="Calibri" w:eastAsia="Calibri" w:hAnsi="Calibri" w:cs="Calibri"/>
-          <w:sz w:val="16"/>
-          <w:szCs w:val="16"/>
-          <w:lang w:val="en-US"/>
-        </w:rPr>
-        <w:t>for_razao_social</w:t>
-      </w:r>
-      <w:proofErr w:type="spellEnd"/>
-      <w:r>
-        <w:rPr>
-          <w:rFonts w:ascii="Calibri" w:eastAsia="Calibri" w:hAnsi="Calibri" w:cs="Calibri"/>
-          <w:sz w:val="16"/>
-          <w:szCs w:val="16"/>
-          <w:lang w:val="en-US"/>
-        </w:rPr>
-        <w:t xml:space="preserve">` </w:t>
-      </w:r>
-      <w:proofErr w:type="gramStart"/>
-      <w:r>
-        <w:rPr>
-          <w:rFonts w:ascii="Calibri" w:eastAsia="Calibri" w:hAnsi="Calibri" w:cs="Calibri"/>
-          <w:sz w:val="16"/>
-          <w:szCs w:val="16"/>
-          <w:lang w:val="en-US"/>
-        </w:rPr>
-        <w:t>VARCHAR(</w:t>
-      </w:r>
-      <w:proofErr w:type="gramEnd"/>
-      <w:r>
-        <w:rPr>
-          <w:rFonts w:ascii="Calibri" w:eastAsia="Calibri" w:hAnsi="Calibri" w:cs="Calibri"/>
-          <w:sz w:val="16"/>
-          <w:szCs w:val="16"/>
-          <w:lang w:val="en-US"/>
-        </w:rPr>
-        <w:t>40) NOT NULL,</w:t>
-      </w:r>
-    </w:p>
-    <w:p>
-      <w:pPr>
-        <w:ind w:left="0" w:hanging="2"/>
-        <w:rPr>
-          <w:rFonts w:ascii="Calibri" w:eastAsia="Calibri" w:hAnsi="Calibri" w:cs="Calibri"/>
-          <w:sz w:val="16"/>
-          <w:szCs w:val="16"/>
-          <w:lang w:val="en-US"/>
-        </w:rPr>
-      </w:pPr>
-      <w:r>
-        <w:rPr>
-          <w:rFonts w:ascii="Calibri" w:eastAsia="Calibri" w:hAnsi="Calibri" w:cs="Calibri"/>
-          <w:sz w:val="16"/>
-          <w:szCs w:val="16"/>
-          <w:lang w:val="en-US"/>
-        </w:rPr>
-        <w:t xml:space="preserve">  `</w:t>
-      </w:r>
-      <w:proofErr w:type="spellStart"/>
-      <w:r>
-        <w:rPr>
-          <w:rFonts w:ascii="Calibri" w:eastAsia="Calibri" w:hAnsi="Calibri" w:cs="Calibri"/>
-          <w:sz w:val="16"/>
-          <w:szCs w:val="16"/>
-          <w:lang w:val="en-US"/>
-        </w:rPr>
-        <w:t>tb_nota_fiscal_not_fis_cod</w:t>
-      </w:r>
-      <w:proofErr w:type="spellEnd"/>
-      <w:r>
-        <w:rPr>
-          <w:rFonts w:ascii="Calibri" w:eastAsia="Calibri" w:hAnsi="Calibri" w:cs="Calibri"/>
-          <w:sz w:val="16"/>
-          <w:szCs w:val="16"/>
-          <w:lang w:val="en-US"/>
-        </w:rPr>
-        <w:t>` INT NOT NULL,</w:t>
-      </w:r>
-    </w:p>
-    <w:p>
-      <w:pPr>
-        <w:ind w:left="0" w:hanging="2"/>
-        <w:rPr>
-          <w:rFonts w:ascii="Calibri" w:eastAsia="Calibri" w:hAnsi="Calibri" w:cs="Calibri"/>
-          <w:sz w:val="16"/>
-          <w:szCs w:val="16"/>
-          <w:lang w:val="en-US"/>
-        </w:rPr>
-      </w:pPr>
-      <w:r>
-        <w:rPr>
-          <w:rFonts w:ascii="Calibri" w:eastAsia="Calibri" w:hAnsi="Calibri" w:cs="Calibri"/>
-          <w:sz w:val="16"/>
-          <w:szCs w:val="16"/>
-          <w:lang w:val="en-US"/>
-        </w:rPr>
-        <w:t xml:space="preserve">  PRIMARY KEY (`</w:t>
-      </w:r>
-      <w:proofErr w:type="spellStart"/>
-      <w:r>
-        <w:rPr>
-          <w:rFonts w:ascii="Calibri" w:eastAsia="Calibri" w:hAnsi="Calibri" w:cs="Calibri"/>
-          <w:sz w:val="16"/>
-          <w:szCs w:val="16"/>
-          <w:lang w:val="en-US"/>
-        </w:rPr>
-        <w:t>for_cnpj</w:t>
-      </w:r>
-      <w:proofErr w:type="spellEnd"/>
-      <w:r>
-        <w:rPr>
-          <w:rFonts w:ascii="Calibri" w:eastAsia="Calibri" w:hAnsi="Calibri" w:cs="Calibri"/>
-          <w:sz w:val="16"/>
-          <w:szCs w:val="16"/>
-          <w:lang w:val="en-US"/>
-        </w:rPr>
-        <w:t>`, `</w:t>
-      </w:r>
-      <w:proofErr w:type="spellStart"/>
-      <w:r>
-        <w:rPr>
-          <w:rFonts w:ascii="Calibri" w:eastAsia="Calibri" w:hAnsi="Calibri" w:cs="Calibri"/>
-          <w:sz w:val="16"/>
-          <w:szCs w:val="16"/>
-          <w:lang w:val="en-US"/>
-        </w:rPr>
-        <w:t>tb_nota_fiscal_not_fis_cod</w:t>
-      </w:r>
-      <w:proofErr w:type="spellEnd"/>
-      <w:r>
-        <w:rPr>
-          <w:rFonts w:ascii="Calibri" w:eastAsia="Calibri" w:hAnsi="Calibri" w:cs="Calibri"/>
-          <w:sz w:val="16"/>
-          <w:szCs w:val="16"/>
-          <w:lang w:val="en-US"/>
-        </w:rPr>
-        <w:t>`),</w:t>
-      </w:r>
-    </w:p>
-    <w:p>
-      <w:pPr>
-        <w:ind w:left="0" w:hanging="2"/>
-        <w:rPr>
-          <w:rFonts w:ascii="Calibri" w:eastAsia="Calibri" w:hAnsi="Calibri" w:cs="Calibri"/>
-          <w:sz w:val="16"/>
-          <w:szCs w:val="16"/>
-          <w:lang w:val="en-US"/>
-        </w:rPr>
-      </w:pPr>
-      <w:r>
-        <w:rPr>
-          <w:rFonts w:ascii="Calibri" w:eastAsia="Calibri" w:hAnsi="Calibri" w:cs="Calibri"/>
-          <w:sz w:val="16"/>
-          <w:szCs w:val="16"/>
-          <w:lang w:val="en-US"/>
-        </w:rPr>
-        <w:t xml:space="preserve">  INDEX `fk_tb_fornecedores_tb_nota_fiscal1_idx` (`</w:t>
-      </w:r>
-      <w:proofErr w:type="spellStart"/>
-      <w:r>
-        <w:rPr>
-          <w:rFonts w:ascii="Calibri" w:eastAsia="Calibri" w:hAnsi="Calibri" w:cs="Calibri"/>
-          <w:sz w:val="16"/>
-          <w:szCs w:val="16"/>
-          <w:lang w:val="en-US"/>
-        </w:rPr>
-        <w:t>tb_nota_fiscal_not_fis_cod</w:t>
-      </w:r>
-      <w:proofErr w:type="spellEnd"/>
-      <w:r>
-        <w:rPr>
-          <w:rFonts w:ascii="Calibri" w:eastAsia="Calibri" w:hAnsi="Calibri" w:cs="Calibri"/>
-          <w:sz w:val="16"/>
-          <w:szCs w:val="16"/>
-          <w:lang w:val="en-US"/>
-        </w:rPr>
-        <w:t>` ASC) VISIBLE,</w:t>
-      </w:r>
-    </w:p>
-    <w:p>
-      <w:pPr>
-        <w:ind w:left="0" w:hanging="2"/>
-        <w:rPr>
-          <w:rFonts w:ascii="Calibri" w:eastAsia="Calibri" w:hAnsi="Calibri" w:cs="Calibri"/>
-          <w:sz w:val="16"/>
-          <w:szCs w:val="16"/>
-          <w:lang w:val="en-US"/>
-        </w:rPr>
-      </w:pPr>
-      <w:r>
-        <w:rPr>
-          <w:rFonts w:ascii="Calibri" w:eastAsia="Calibri" w:hAnsi="Calibri" w:cs="Calibri"/>
-          <w:sz w:val="16"/>
-          <w:szCs w:val="16"/>
-          <w:lang w:val="en-US"/>
-        </w:rPr>
-        <w:t xml:space="preserve">  CONSTRAINT `fk_tb_fornecedores_tb_nota_fiscal1`</w:t>
-      </w:r>
-    </w:p>
-    <w:p>
-      <w:pPr>
-        <w:ind w:left="0" w:hanging="2"/>
-        <w:rPr>
-          <w:rFonts w:ascii="Calibri" w:eastAsia="Calibri" w:hAnsi="Calibri" w:cs="Calibri"/>
-          <w:sz w:val="16"/>
-          <w:szCs w:val="16"/>
-          <w:lang w:val="en-US"/>
-        </w:rPr>
-      </w:pPr>
-      <w:r>
-        <w:rPr>
-          <w:rFonts w:ascii="Calibri" w:eastAsia="Calibri" w:hAnsi="Calibri" w:cs="Calibri"/>
-          <w:sz w:val="16"/>
-          <w:szCs w:val="16"/>
-          <w:lang w:val="en-US"/>
-        </w:rPr>
-        <w:t xml:space="preserve">    FOREIGN KEY (`</w:t>
-      </w:r>
-      <w:proofErr w:type="spellStart"/>
-      <w:r>
-        <w:rPr>
-          <w:rFonts w:ascii="Calibri" w:eastAsia="Calibri" w:hAnsi="Calibri" w:cs="Calibri"/>
-          <w:sz w:val="16"/>
-          <w:szCs w:val="16"/>
-          <w:lang w:val="en-US"/>
-        </w:rPr>
-        <w:t>tb_nota_fiscal_not_fis_cod</w:t>
-      </w:r>
-      <w:proofErr w:type="spellEnd"/>
-      <w:r>
-        <w:rPr>
-          <w:rFonts w:ascii="Calibri" w:eastAsia="Calibri" w:hAnsi="Calibri" w:cs="Calibri"/>
-          <w:sz w:val="16"/>
-          <w:szCs w:val="16"/>
-          <w:lang w:val="en-US"/>
-        </w:rPr>
-        <w:t>`)</w:t>
-      </w:r>
-    </w:p>
-    <w:p>
-      <w:pPr>
-        <w:ind w:left="0" w:hanging="2"/>
-        <w:rPr>
-          <w:rFonts w:ascii="Calibri" w:eastAsia="Calibri" w:hAnsi="Calibri" w:cs="Calibri"/>
-          <w:sz w:val="16"/>
-          <w:szCs w:val="16"/>
-          <w:lang w:val="en-US"/>
-        </w:rPr>
-      </w:pPr>
-      <w:r>
-        <w:rPr>
-          <w:rFonts w:ascii="Calibri" w:eastAsia="Calibri" w:hAnsi="Calibri" w:cs="Calibri"/>
-          <w:sz w:val="16"/>
-          <w:szCs w:val="16"/>
-          <w:lang w:val="en-US"/>
-        </w:rPr>
-        <w:t xml:space="preserve">    REFERENCES `</w:t>
-      </w:r>
-      <w:proofErr w:type="spellStart"/>
-      <w:r>
-        <w:rPr>
-          <w:rFonts w:ascii="Calibri" w:eastAsia="Calibri" w:hAnsi="Calibri" w:cs="Calibri"/>
-          <w:sz w:val="16"/>
-          <w:szCs w:val="16"/>
-          <w:lang w:val="en-US"/>
-        </w:rPr>
-        <w:t>mydb</w:t>
-      </w:r>
-      <w:proofErr w:type="spellEnd"/>
-      <w:proofErr w:type="gramStart"/>
-      <w:r>
-        <w:rPr>
-          <w:rFonts w:ascii="Calibri" w:eastAsia="Calibri" w:hAnsi="Calibri" w:cs="Calibri"/>
-          <w:sz w:val="16"/>
-          <w:szCs w:val="16"/>
-          <w:lang w:val="en-US"/>
-        </w:rPr>
-        <w:t>`.`</w:t>
-      </w:r>
-      <w:proofErr w:type="spellStart"/>
-      <w:proofErr w:type="gramEnd"/>
-      <w:r>
-        <w:rPr>
-          <w:rFonts w:ascii="Calibri" w:eastAsia="Calibri" w:hAnsi="Calibri" w:cs="Calibri"/>
-          <w:sz w:val="16"/>
-          <w:szCs w:val="16"/>
-          <w:lang w:val="en-US"/>
-        </w:rPr>
-        <w:t>tb_nota_fiscal</w:t>
-      </w:r>
-      <w:proofErr w:type="spellEnd"/>
-      <w:r>
-        <w:rPr>
-          <w:rFonts w:ascii="Calibri" w:eastAsia="Calibri" w:hAnsi="Calibri" w:cs="Calibri"/>
-          <w:sz w:val="16"/>
-          <w:szCs w:val="16"/>
-          <w:lang w:val="en-US"/>
-        </w:rPr>
-        <w:t>` (`</w:t>
-      </w:r>
-      <w:proofErr w:type="spellStart"/>
-      <w:r>
-        <w:rPr>
-          <w:rFonts w:ascii="Calibri" w:eastAsia="Calibri" w:hAnsi="Calibri" w:cs="Calibri"/>
-          <w:sz w:val="16"/>
-          <w:szCs w:val="16"/>
-          <w:lang w:val="en-US"/>
-        </w:rPr>
-        <w:t>not_fis_cod</w:t>
-      </w:r>
-      <w:proofErr w:type="spellEnd"/>
-      <w:r>
-        <w:rPr>
-          <w:rFonts w:ascii="Calibri" w:eastAsia="Calibri" w:hAnsi="Calibri" w:cs="Calibri"/>
-          <w:sz w:val="16"/>
-          <w:szCs w:val="16"/>
-          <w:lang w:val="en-US"/>
-        </w:rPr>
-        <w:t>`)</w:t>
-      </w:r>
-    </w:p>
-    <w:p>
-      <w:pPr>
-        <w:ind w:left="0" w:hanging="2"/>
-        <w:rPr>
-          <w:rFonts w:ascii="Calibri" w:eastAsia="Calibri" w:hAnsi="Calibri" w:cs="Calibri"/>
-          <w:sz w:val="16"/>
-          <w:szCs w:val="16"/>
-          <w:lang w:val="en-US"/>
-        </w:rPr>
-      </w:pPr>
-      <w:r>
-        <w:rPr>
-          <w:rFonts w:ascii="Calibri" w:eastAsia="Calibri" w:hAnsi="Calibri" w:cs="Calibri"/>
-          <w:sz w:val="16"/>
-          <w:szCs w:val="16"/>
-          <w:lang w:val="en-US"/>
-        </w:rPr>
-        <w:t xml:space="preserve">    ON DELETE NO ACTION</w:t>
-      </w:r>
-    </w:p>
-    <w:p>
-      <w:pPr>
-        <w:ind w:left="0" w:hanging="2"/>
-        <w:rPr>
-          <w:rFonts w:ascii="Calibri" w:eastAsia="Calibri" w:hAnsi="Calibri" w:cs="Calibri"/>
-          <w:sz w:val="16"/>
-          <w:szCs w:val="16"/>
-          <w:lang w:val="en-US"/>
-        </w:rPr>
-      </w:pPr>
-      <w:r>
-        <w:rPr>
-          <w:rFonts w:ascii="Calibri" w:eastAsia="Calibri" w:hAnsi="Calibri" w:cs="Calibri"/>
-          <w:sz w:val="16"/>
-          <w:szCs w:val="16"/>
-          <w:lang w:val="en-US"/>
-        </w:rPr>
-        <w:t xml:space="preserve">    ON UPDATE NO ACTION);</w:t>
-      </w:r>
-    </w:p>
-    <w:p>
-      <w:pPr>
-        <w:ind w:left="0" w:hanging="2"/>
-        <w:rPr>
-          <w:rFonts w:ascii="Calibri" w:eastAsia="Calibri" w:hAnsi="Calibri" w:cs="Calibri"/>
-          <w:sz w:val="16"/>
-          <w:szCs w:val="16"/>
-          <w:lang w:val="en-US"/>
-        </w:rPr>
-      </w:pPr>
-    </w:p>
-    <w:p>
-      <w:pPr>
-        <w:ind w:left="0" w:hanging="2"/>
-        <w:rPr>
-          <w:rFonts w:ascii="Calibri" w:eastAsia="Calibri" w:hAnsi="Calibri" w:cs="Calibri"/>
-          <w:sz w:val="16"/>
-          <w:szCs w:val="16"/>
-          <w:lang w:val="en-US"/>
-        </w:rPr>
-      </w:pPr>
-      <w:r>
-        <w:rPr>
-          <w:rFonts w:ascii="Calibri" w:eastAsia="Calibri" w:hAnsi="Calibri" w:cs="Calibri"/>
-          <w:sz w:val="16"/>
-          <w:szCs w:val="16"/>
-          <w:lang w:val="en-US"/>
-        </w:rPr>
-        <w:t>CREATE TABLE IF NOT EXISTS `</w:t>
-      </w:r>
-      <w:proofErr w:type="spellStart"/>
-      <w:r>
-        <w:rPr>
-          <w:rFonts w:ascii="Calibri" w:eastAsia="Calibri" w:hAnsi="Calibri" w:cs="Calibri"/>
-          <w:sz w:val="16"/>
-          <w:szCs w:val="16"/>
-          <w:lang w:val="en-US"/>
-        </w:rPr>
-        <w:t>mydb</w:t>
-      </w:r>
-      <w:proofErr w:type="spellEnd"/>
-      <w:proofErr w:type="gramStart"/>
-      <w:r>
-        <w:rPr>
-          <w:rFonts w:ascii="Calibri" w:eastAsia="Calibri" w:hAnsi="Calibri" w:cs="Calibri"/>
-          <w:sz w:val="16"/>
-          <w:szCs w:val="16"/>
-          <w:lang w:val="en-US"/>
-        </w:rPr>
-        <w:t>`.`</w:t>
-      </w:r>
-      <w:proofErr w:type="spellStart"/>
-      <w:proofErr w:type="gramEnd"/>
-      <w:r>
-        <w:rPr>
-          <w:rFonts w:ascii="Calibri" w:eastAsia="Calibri" w:hAnsi="Calibri" w:cs="Calibri"/>
-          <w:sz w:val="16"/>
-          <w:szCs w:val="16"/>
-          <w:lang w:val="en-US"/>
-        </w:rPr>
-        <w:t>tb_consumo_has_tb_produto</w:t>
-      </w:r>
-      <w:proofErr w:type="spellEnd"/>
-      <w:r>
-        <w:rPr>
-          <w:rFonts w:ascii="Calibri" w:eastAsia="Calibri" w:hAnsi="Calibri" w:cs="Calibri"/>
-          <w:sz w:val="16"/>
-          <w:szCs w:val="16"/>
-          <w:lang w:val="en-US"/>
-        </w:rPr>
-        <w:t>` (</w:t>
-      </w:r>
-    </w:p>
-    <w:p>
-      <w:pPr>
-        <w:ind w:left="0" w:hanging="2"/>
-        <w:rPr>
-          <w:rFonts w:ascii="Calibri" w:eastAsia="Calibri" w:hAnsi="Calibri" w:cs="Calibri"/>
-          <w:sz w:val="16"/>
-          <w:szCs w:val="16"/>
-          <w:lang w:val="en-US"/>
-        </w:rPr>
-      </w:pPr>
-      <w:r>
-        <w:rPr>
-          <w:rFonts w:ascii="Calibri" w:eastAsia="Calibri" w:hAnsi="Calibri" w:cs="Calibri"/>
-          <w:sz w:val="16"/>
-          <w:szCs w:val="16"/>
-          <w:lang w:val="en-US"/>
-        </w:rPr>
-        <w:t xml:space="preserve">  `</w:t>
-      </w:r>
-      <w:proofErr w:type="spellStart"/>
-      <w:r>
-        <w:rPr>
-          <w:rFonts w:ascii="Calibri" w:eastAsia="Calibri" w:hAnsi="Calibri" w:cs="Calibri"/>
-          <w:sz w:val="16"/>
-          <w:szCs w:val="16"/>
-          <w:lang w:val="en-US"/>
-        </w:rPr>
-        <w:t>tb_consumo_con_cod</w:t>
-      </w:r>
-      <w:proofErr w:type="spellEnd"/>
-      <w:r>
-        <w:rPr>
-          <w:rFonts w:ascii="Calibri" w:eastAsia="Calibri" w:hAnsi="Calibri" w:cs="Calibri"/>
-          <w:sz w:val="16"/>
-          <w:szCs w:val="16"/>
-          <w:lang w:val="en-US"/>
-        </w:rPr>
-        <w:t>` INT NOT NULL,</w:t>
-      </w:r>
-    </w:p>
-    <w:p>
-      <w:pPr>
-        <w:ind w:left="0" w:hanging="2"/>
-        <w:rPr>
-          <w:rFonts w:ascii="Calibri" w:eastAsia="Calibri" w:hAnsi="Calibri" w:cs="Calibri"/>
-          <w:sz w:val="16"/>
-          <w:szCs w:val="16"/>
-          <w:lang w:val="en-US"/>
-        </w:rPr>
-      </w:pPr>
-      <w:r>
-        <w:rPr>
-          <w:rFonts w:ascii="Calibri" w:eastAsia="Calibri" w:hAnsi="Calibri" w:cs="Calibri"/>
-          <w:sz w:val="16"/>
-          <w:szCs w:val="16"/>
-          <w:lang w:val="en-US"/>
-        </w:rPr>
-        <w:t xml:space="preserve">  `</w:t>
-      </w:r>
-      <w:proofErr w:type="spellStart"/>
-      <w:r>
-        <w:rPr>
-          <w:rFonts w:ascii="Calibri" w:eastAsia="Calibri" w:hAnsi="Calibri" w:cs="Calibri"/>
-          <w:sz w:val="16"/>
-          <w:szCs w:val="16"/>
-          <w:lang w:val="en-US"/>
-        </w:rPr>
-        <w:t>tb_produto_pro_cod</w:t>
-      </w:r>
-      <w:proofErr w:type="spellEnd"/>
-      <w:r>
-        <w:rPr>
-          <w:rFonts w:ascii="Calibri" w:eastAsia="Calibri" w:hAnsi="Calibri" w:cs="Calibri"/>
-          <w:sz w:val="16"/>
-          <w:szCs w:val="16"/>
-          <w:lang w:val="en-US"/>
-        </w:rPr>
-        <w:t>` INT NOT NULL,</w:t>
-      </w:r>
-    </w:p>
-    <w:p>
-      <w:pPr>
-        <w:ind w:left="0" w:hanging="2"/>
-        <w:rPr>
-          <w:rFonts w:ascii="Calibri" w:eastAsia="Calibri" w:hAnsi="Calibri" w:cs="Calibri"/>
-          <w:sz w:val="16"/>
-          <w:szCs w:val="16"/>
-          <w:lang w:val="en-US"/>
-        </w:rPr>
-      </w:pPr>
-      <w:r>
-        <w:rPr>
-          <w:rFonts w:ascii="Calibri" w:eastAsia="Calibri" w:hAnsi="Calibri" w:cs="Calibri"/>
-          <w:sz w:val="16"/>
-          <w:szCs w:val="16"/>
-          <w:lang w:val="en-US"/>
-        </w:rPr>
-        <w:t xml:space="preserve">  `</w:t>
-      </w:r>
-      <w:proofErr w:type="spellStart"/>
-      <w:r>
-        <w:rPr>
-          <w:rFonts w:ascii="Calibri" w:eastAsia="Calibri" w:hAnsi="Calibri" w:cs="Calibri"/>
-          <w:sz w:val="16"/>
-          <w:szCs w:val="16"/>
-          <w:lang w:val="en-US"/>
-        </w:rPr>
-        <w:t>con_pro_quantidade</w:t>
-      </w:r>
-      <w:proofErr w:type="spellEnd"/>
-      <w:r>
-        <w:rPr>
-          <w:rFonts w:ascii="Calibri" w:eastAsia="Calibri" w:hAnsi="Calibri" w:cs="Calibri"/>
-          <w:sz w:val="16"/>
-          <w:szCs w:val="16"/>
-          <w:lang w:val="en-US"/>
-        </w:rPr>
-        <w:t>` INT NOT NULL,</w:t>
-      </w:r>
-    </w:p>
-    <w:p>
-      <w:pPr>
-        <w:ind w:left="0" w:hanging="2"/>
-        <w:rPr>
-          <w:rFonts w:ascii="Calibri" w:eastAsia="Calibri" w:hAnsi="Calibri" w:cs="Calibri"/>
-          <w:sz w:val="16"/>
-          <w:szCs w:val="16"/>
-          <w:lang w:val="en-US"/>
-        </w:rPr>
-      </w:pPr>
-      <w:r>
-        <w:rPr>
-          <w:rFonts w:ascii="Calibri" w:eastAsia="Calibri" w:hAnsi="Calibri" w:cs="Calibri"/>
-          <w:sz w:val="16"/>
-          <w:szCs w:val="16"/>
-          <w:lang w:val="en-US"/>
-        </w:rPr>
-        <w:t xml:space="preserve">  PRIMARY KEY (`</w:t>
-      </w:r>
-      <w:proofErr w:type="spellStart"/>
-      <w:r>
-        <w:rPr>
-          <w:rFonts w:ascii="Calibri" w:eastAsia="Calibri" w:hAnsi="Calibri" w:cs="Calibri"/>
-          <w:sz w:val="16"/>
-          <w:szCs w:val="16"/>
-          <w:lang w:val="en-US"/>
-        </w:rPr>
-        <w:t>tb_consumo_con_cod</w:t>
-      </w:r>
-      <w:proofErr w:type="spellEnd"/>
-      <w:r>
-        <w:rPr>
-          <w:rFonts w:ascii="Calibri" w:eastAsia="Calibri" w:hAnsi="Calibri" w:cs="Calibri"/>
-          <w:sz w:val="16"/>
-          <w:szCs w:val="16"/>
-          <w:lang w:val="en-US"/>
-        </w:rPr>
-        <w:t>`, `</w:t>
-      </w:r>
-      <w:proofErr w:type="spellStart"/>
-      <w:r>
-        <w:rPr>
-          <w:rFonts w:ascii="Calibri" w:eastAsia="Calibri" w:hAnsi="Calibri" w:cs="Calibri"/>
-          <w:sz w:val="16"/>
-          <w:szCs w:val="16"/>
-          <w:lang w:val="en-US"/>
-        </w:rPr>
-        <w:t>tb_produto_pro_cod</w:t>
-      </w:r>
-      <w:proofErr w:type="spellEnd"/>
-      <w:r>
-        <w:rPr>
-          <w:rFonts w:ascii="Calibri" w:eastAsia="Calibri" w:hAnsi="Calibri" w:cs="Calibri"/>
-          <w:sz w:val="16"/>
-          <w:szCs w:val="16"/>
-          <w:lang w:val="en-US"/>
-        </w:rPr>
-        <w:t>`),</w:t>
-      </w:r>
-    </w:p>
-    <w:p>
-      <w:pPr>
-        <w:ind w:left="0" w:hanging="2"/>
-        <w:rPr>
-          <w:rFonts w:ascii="Calibri" w:eastAsia="Calibri" w:hAnsi="Calibri" w:cs="Calibri"/>
-          <w:sz w:val="16"/>
-          <w:szCs w:val="16"/>
-          <w:lang w:val="en-US"/>
-        </w:rPr>
-      </w:pPr>
-      <w:r>
-        <w:rPr>
-          <w:rFonts w:ascii="Calibri" w:eastAsia="Calibri" w:hAnsi="Calibri" w:cs="Calibri"/>
-          <w:sz w:val="16"/>
-          <w:szCs w:val="16"/>
-          <w:lang w:val="en-US"/>
-        </w:rPr>
-        <w:t xml:space="preserve">  INDEX `fk_tb_consumo_has_tb_produto_tb_produto1_idx` (`</w:t>
-      </w:r>
-      <w:proofErr w:type="spellStart"/>
-      <w:r>
-        <w:rPr>
-          <w:rFonts w:ascii="Calibri" w:eastAsia="Calibri" w:hAnsi="Calibri" w:cs="Calibri"/>
-          <w:sz w:val="16"/>
-          <w:szCs w:val="16"/>
-          <w:lang w:val="en-US"/>
-        </w:rPr>
-        <w:t>tb_produto_pro_cod</w:t>
-      </w:r>
-      <w:proofErr w:type="spellEnd"/>
-      <w:r>
-        <w:rPr>
-          <w:rFonts w:ascii="Calibri" w:eastAsia="Calibri" w:hAnsi="Calibri" w:cs="Calibri"/>
-          <w:sz w:val="16"/>
-          <w:szCs w:val="16"/>
-          <w:lang w:val="en-US"/>
-        </w:rPr>
-        <w:t>` ASC) VISIBLE,</w:t>
-      </w:r>
-    </w:p>
-    <w:p>
-      <w:pPr>
-        <w:ind w:left="0" w:hanging="2"/>
-        <w:rPr>
-          <w:rFonts w:ascii="Calibri" w:eastAsia="Calibri" w:hAnsi="Calibri" w:cs="Calibri"/>
-          <w:sz w:val="16"/>
-          <w:szCs w:val="16"/>
-          <w:lang w:val="en-US"/>
-        </w:rPr>
-      </w:pPr>
-      <w:r>
-        <w:rPr>
-          <w:rFonts w:ascii="Calibri" w:eastAsia="Calibri" w:hAnsi="Calibri" w:cs="Calibri"/>
-          <w:sz w:val="16"/>
-          <w:szCs w:val="16"/>
-          <w:lang w:val="en-US"/>
-        </w:rPr>
-        <w:t xml:space="preserve">  INDEX `</w:t>
-      </w:r>
-      <w:proofErr w:type="spellStart"/>
-      <w:r>
-        <w:rPr>
-          <w:rFonts w:ascii="Calibri" w:eastAsia="Calibri" w:hAnsi="Calibri" w:cs="Calibri"/>
-          <w:sz w:val="16"/>
-          <w:szCs w:val="16"/>
-          <w:lang w:val="en-US"/>
-        </w:rPr>
-        <w:t>fk_tb_consumo_has_tb_produto_tb_consumo_idx</w:t>
-      </w:r>
-      <w:proofErr w:type="spellEnd"/>
-      <w:r>
-        <w:rPr>
-          <w:rFonts w:ascii="Calibri" w:eastAsia="Calibri" w:hAnsi="Calibri" w:cs="Calibri"/>
-          <w:sz w:val="16"/>
-          <w:szCs w:val="16"/>
-          <w:lang w:val="en-US"/>
-        </w:rPr>
-        <w:t>` (`</w:t>
-      </w:r>
-      <w:proofErr w:type="spellStart"/>
-      <w:r>
-        <w:rPr>
-          <w:rFonts w:ascii="Calibri" w:eastAsia="Calibri" w:hAnsi="Calibri" w:cs="Calibri"/>
-          <w:sz w:val="16"/>
-          <w:szCs w:val="16"/>
-          <w:lang w:val="en-US"/>
-        </w:rPr>
-        <w:t>tb_consumo_con_cod</w:t>
-      </w:r>
-      <w:proofErr w:type="spellEnd"/>
-      <w:r>
-        <w:rPr>
-          <w:rFonts w:ascii="Calibri" w:eastAsia="Calibri" w:hAnsi="Calibri" w:cs="Calibri"/>
-          <w:sz w:val="16"/>
-          <w:szCs w:val="16"/>
-          <w:lang w:val="en-US"/>
-        </w:rPr>
-        <w:t>` ASC) VISIBLE,</w:t>
-      </w:r>
-    </w:p>
-    <w:p>
-      <w:pPr>
-        <w:ind w:left="0" w:hanging="2"/>
-        <w:rPr>
-          <w:rFonts w:ascii="Calibri" w:eastAsia="Calibri" w:hAnsi="Calibri" w:cs="Calibri"/>
-          <w:sz w:val="16"/>
-          <w:szCs w:val="16"/>
-          <w:lang w:val="en-US"/>
-        </w:rPr>
-      </w:pPr>
-      <w:r>
-        <w:rPr>
-          <w:rFonts w:ascii="Calibri" w:eastAsia="Calibri" w:hAnsi="Calibri" w:cs="Calibri"/>
-          <w:sz w:val="16"/>
-          <w:szCs w:val="16"/>
-          <w:lang w:val="en-US"/>
-        </w:rPr>
-        <w:t xml:space="preserve">  CONSTRAINT `</w:t>
-      </w:r>
-      <w:proofErr w:type="spellStart"/>
-      <w:r>
-        <w:rPr>
-          <w:rFonts w:ascii="Calibri" w:eastAsia="Calibri" w:hAnsi="Calibri" w:cs="Calibri"/>
-          <w:sz w:val="16"/>
-          <w:szCs w:val="16"/>
-          <w:lang w:val="en-US"/>
-        </w:rPr>
-        <w:t>fk_tb_consumo_has_tb_produto_tb_consumo</w:t>
-      </w:r>
-      <w:proofErr w:type="spellEnd"/>
-      <w:r>
-        <w:rPr>
-          <w:rFonts w:ascii="Calibri" w:eastAsia="Calibri" w:hAnsi="Calibri" w:cs="Calibri"/>
-          <w:sz w:val="16"/>
-          <w:szCs w:val="16"/>
-          <w:lang w:val="en-US"/>
-        </w:rPr>
-        <w:t>`</w:t>
-      </w:r>
-    </w:p>
-    <w:p>
-      <w:pPr>
-        <w:ind w:left="0" w:hanging="2"/>
-        <w:rPr>
-          <w:rFonts w:ascii="Calibri" w:eastAsia="Calibri" w:hAnsi="Calibri" w:cs="Calibri"/>
-          <w:sz w:val="16"/>
-          <w:szCs w:val="16"/>
-          <w:lang w:val="en-US"/>
-        </w:rPr>
-      </w:pPr>
-      <w:r>
-        <w:rPr>
-          <w:rFonts w:ascii="Calibri" w:eastAsia="Calibri" w:hAnsi="Calibri" w:cs="Calibri"/>
-          <w:sz w:val="16"/>
-          <w:szCs w:val="16"/>
-          <w:lang w:val="en-US"/>
-        </w:rPr>
-        <w:t xml:space="preserve">    FOREIGN KEY (`</w:t>
-      </w:r>
-      <w:proofErr w:type="spellStart"/>
-      <w:r>
-        <w:rPr>
-          <w:rFonts w:ascii="Calibri" w:eastAsia="Calibri" w:hAnsi="Calibri" w:cs="Calibri"/>
-          <w:sz w:val="16"/>
-          <w:szCs w:val="16"/>
-          <w:lang w:val="en-US"/>
-        </w:rPr>
-        <w:t>tb_consumo_con_cod</w:t>
-      </w:r>
-      <w:proofErr w:type="spellEnd"/>
-      <w:r>
-        <w:rPr>
-          <w:rFonts w:ascii="Calibri" w:eastAsia="Calibri" w:hAnsi="Calibri" w:cs="Calibri"/>
-          <w:sz w:val="16"/>
-          <w:szCs w:val="16"/>
-          <w:lang w:val="en-US"/>
-        </w:rPr>
-        <w:t>`)</w:t>
-      </w:r>
-    </w:p>
-    <w:p>
-      <w:pPr>
-        <w:ind w:left="0" w:hanging="2"/>
-        <w:rPr>
-          <w:rFonts w:ascii="Calibri" w:eastAsia="Calibri" w:hAnsi="Calibri" w:cs="Calibri"/>
-          <w:sz w:val="16"/>
-          <w:szCs w:val="16"/>
-          <w:lang w:val="en-US"/>
-        </w:rPr>
-      </w:pPr>
-      <w:r>
-        <w:rPr>
-          <w:rFonts w:ascii="Calibri" w:eastAsia="Calibri" w:hAnsi="Calibri" w:cs="Calibri"/>
-          <w:sz w:val="16"/>
-          <w:szCs w:val="16"/>
-          <w:lang w:val="en-US"/>
-        </w:rPr>
-        <w:t xml:space="preserve">    REFERENCES `</w:t>
-      </w:r>
-      <w:proofErr w:type="spellStart"/>
-      <w:r>
-        <w:rPr>
-          <w:rFonts w:ascii="Calibri" w:eastAsia="Calibri" w:hAnsi="Calibri" w:cs="Calibri"/>
-          <w:sz w:val="16"/>
-          <w:szCs w:val="16"/>
-          <w:lang w:val="en-US"/>
-        </w:rPr>
-        <w:t>mydb</w:t>
-      </w:r>
-      <w:proofErr w:type="spellEnd"/>
-      <w:proofErr w:type="gramStart"/>
-      <w:r>
-        <w:rPr>
-          <w:rFonts w:ascii="Calibri" w:eastAsia="Calibri" w:hAnsi="Calibri" w:cs="Calibri"/>
-          <w:sz w:val="16"/>
-          <w:szCs w:val="16"/>
-          <w:lang w:val="en-US"/>
-        </w:rPr>
-        <w:t>`.`</w:t>
-      </w:r>
-      <w:proofErr w:type="spellStart"/>
-      <w:proofErr w:type="gramEnd"/>
-      <w:r>
-        <w:rPr>
-          <w:rFonts w:ascii="Calibri" w:eastAsia="Calibri" w:hAnsi="Calibri" w:cs="Calibri"/>
-          <w:sz w:val="16"/>
-          <w:szCs w:val="16"/>
-          <w:lang w:val="en-US"/>
-        </w:rPr>
-        <w:t>tb_consumo</w:t>
-      </w:r>
-      <w:proofErr w:type="spellEnd"/>
-      <w:r>
-        <w:rPr>
-          <w:rFonts w:ascii="Calibri" w:eastAsia="Calibri" w:hAnsi="Calibri" w:cs="Calibri"/>
-          <w:sz w:val="16"/>
-          <w:szCs w:val="16"/>
-          <w:lang w:val="en-US"/>
-        </w:rPr>
-        <w:t>` (`</w:t>
-      </w:r>
-      <w:proofErr w:type="spellStart"/>
-      <w:r>
-        <w:rPr>
-          <w:rFonts w:ascii="Calibri" w:eastAsia="Calibri" w:hAnsi="Calibri" w:cs="Calibri"/>
-          <w:sz w:val="16"/>
-          <w:szCs w:val="16"/>
-          <w:lang w:val="en-US"/>
-        </w:rPr>
-        <w:t>con_cod</w:t>
-      </w:r>
-      <w:proofErr w:type="spellEnd"/>
-      <w:r>
-        <w:rPr>
-          <w:rFonts w:ascii="Calibri" w:eastAsia="Calibri" w:hAnsi="Calibri" w:cs="Calibri"/>
-          <w:sz w:val="16"/>
-          <w:szCs w:val="16"/>
-          <w:lang w:val="en-US"/>
-        </w:rPr>
-        <w:t>`)</w:t>
-      </w:r>
-    </w:p>
-    <w:p>
-      <w:pPr>
-        <w:ind w:left="0" w:hanging="2"/>
-        <w:rPr>
-          <w:rFonts w:ascii="Calibri" w:eastAsia="Calibri" w:hAnsi="Calibri" w:cs="Calibri"/>
-          <w:sz w:val="16"/>
-          <w:szCs w:val="16"/>
-          <w:lang w:val="en-US"/>
-        </w:rPr>
-      </w:pPr>
-      <w:r>
-        <w:rPr>
-          <w:rFonts w:ascii="Calibri" w:eastAsia="Calibri" w:hAnsi="Calibri" w:cs="Calibri"/>
-          <w:sz w:val="16"/>
-          <w:szCs w:val="16"/>
-          <w:lang w:val="en-US"/>
-        </w:rPr>
-        <w:t xml:space="preserve">    ON DELETE NO ACTION</w:t>
-      </w:r>
-    </w:p>
-    <w:p>
-      <w:pPr>
-        <w:ind w:left="0" w:hanging="2"/>
-        <w:rPr>
-          <w:rFonts w:ascii="Calibri" w:eastAsia="Calibri" w:hAnsi="Calibri" w:cs="Calibri"/>
-          <w:sz w:val="16"/>
-          <w:szCs w:val="16"/>
-          <w:lang w:val="en-US"/>
-        </w:rPr>
-      </w:pPr>
-      <w:r>
-        <w:rPr>
-          <w:rFonts w:ascii="Calibri" w:eastAsia="Calibri" w:hAnsi="Calibri" w:cs="Calibri"/>
-          <w:sz w:val="16"/>
-          <w:szCs w:val="16"/>
-          <w:lang w:val="en-US"/>
-        </w:rPr>
-        <w:t xml:space="preserve">    ON UPDATE NO ACTION,</w:t>
-      </w:r>
-    </w:p>
-    <w:p>
-      <w:pPr>
-        <w:ind w:left="0" w:hanging="2"/>
-        <w:rPr>
-          <w:rFonts w:ascii="Calibri" w:eastAsia="Calibri" w:hAnsi="Calibri" w:cs="Calibri"/>
-          <w:sz w:val="16"/>
-          <w:szCs w:val="16"/>
-        </w:rPr>
-      </w:pPr>
-      <w:r>
-        <w:rPr>
-          <w:rFonts w:ascii="Calibri" w:eastAsia="Calibri" w:hAnsi="Calibri" w:cs="Calibri"/>
-          <w:sz w:val="16"/>
-          <w:szCs w:val="16"/>
-          <w:lang w:val="en-US"/>
-        </w:rPr>
-        <w:t xml:space="preserve">  </w:t>
-      </w:r>
-      <w:r>
-        <w:rPr>
-          <w:rFonts w:ascii="Calibri" w:eastAsia="Calibri" w:hAnsi="Calibri" w:cs="Calibri"/>
-          <w:sz w:val="16"/>
-          <w:szCs w:val="16"/>
+          <w:lang w:val="en-US"/>
         </w:rPr>
         <w:t>CONSTRAINT `fk_tb_consumo_has_tb_produto_tb_produto1`</w:t>
       </w:r>
@@ -16198,6 +16208,7 @@
           <w:rFonts w:ascii="Calibri" w:eastAsia="Calibri" w:hAnsi="Calibri" w:cs="Calibri"/>
           <w:sz w:val="16"/>
           <w:szCs w:val="16"/>
+          <w:lang w:val="en-US"/>
         </w:rPr>
         <w:t xml:space="preserve">    </w:t>
       </w:r>
@@ -19916,78 +19927,43 @@
           <w:rFonts w:ascii="Calibri" w:eastAsia="Calibri" w:hAnsi="Calibri" w:cs="Calibri"/>
           <w:sz w:val="16"/>
           <w:szCs w:val="16"/>
-        </w:rPr>
-      </w:pPr>
-      <w:r>
-        <w:rPr>
-          <w:rFonts w:ascii="Calibri" w:eastAsia="Calibri" w:hAnsi="Calibri" w:cs="Calibri"/>
-          <w:sz w:val="16"/>
-          <w:szCs w:val="16"/>
-        </w:rPr>
-        <w:t xml:space="preserve">    FOREIGN KEY (`</w:t>
-      </w:r>
-      <w:proofErr w:type="spellStart"/>
-      <w:r>
-        <w:rPr>
-          <w:rFonts w:ascii="Calibri" w:eastAsia="Calibri" w:hAnsi="Calibri" w:cs="Calibri"/>
-          <w:sz w:val="16"/>
-          <w:szCs w:val="16"/>
-        </w:rPr>
-        <w:t>tb_produto_pro_cod</w:t>
-      </w:r>
-      <w:proofErr w:type="spellEnd"/>
-      <w:proofErr w:type="gramStart"/>
-      <w:r>
-        <w:rPr>
-          <w:rFonts w:ascii="Calibri" w:eastAsia="Calibri" w:hAnsi="Calibri" w:cs="Calibri"/>
-          <w:sz w:val="16"/>
-          <w:szCs w:val="16"/>
-        </w:rPr>
-        <w:t>` ,</w:t>
-      </w:r>
-      <w:proofErr w:type="gramEnd"/>
-      <w:r>
-        <w:rPr>
-          <w:rFonts w:ascii="Calibri" w:eastAsia="Calibri" w:hAnsi="Calibri" w:cs="Calibri"/>
-          <w:sz w:val="16"/>
-          <w:szCs w:val="16"/>
-        </w:rPr>
-        <w:t xml:space="preserve"> `</w:t>
-      </w:r>
-      <w:proofErr w:type="spellStart"/>
-      <w:r>
-        <w:rPr>
-          <w:rFonts w:ascii="Calibri" w:eastAsia="Calibri" w:hAnsi="Calibri" w:cs="Calibri"/>
-          <w:sz w:val="16"/>
-          <w:szCs w:val="16"/>
-        </w:rPr>
-        <w:t>tb_produto_tb_categoria_cat_cod</w:t>
-      </w:r>
-      <w:proofErr w:type="spellEnd"/>
-      <w:r>
-        <w:rPr>
-          <w:rFonts w:ascii="Calibri" w:eastAsia="Calibri" w:hAnsi="Calibri" w:cs="Calibri"/>
-          <w:sz w:val="16"/>
-          <w:szCs w:val="16"/>
-        </w:rPr>
-        <w:t>`)</w:t>
-      </w:r>
-    </w:p>
-    <w:p>
-      <w:pPr>
-        <w:ind w:left="0" w:hanging="2"/>
-        <w:rPr>
-          <w:rFonts w:ascii="Calibri" w:eastAsia="Calibri" w:hAnsi="Calibri" w:cs="Calibri"/>
-          <w:sz w:val="16"/>
-          <w:szCs w:val="16"/>
-          <w:lang w:val="en-US"/>
-        </w:rPr>
-      </w:pPr>
-      <w:r>
-        <w:rPr>
-          <w:rFonts w:ascii="Calibri" w:eastAsia="Calibri" w:hAnsi="Calibri" w:cs="Calibri"/>
-          <w:sz w:val="16"/>
-          <w:szCs w:val="16"/>
+          <w:lang w:val="en-US"/>
+        </w:rPr>
+      </w:pPr>
+      <w:r>
+        <w:rPr>
+          <w:rFonts w:ascii="Calibri" w:eastAsia="Calibri" w:hAnsi="Calibri" w:cs="Calibri"/>
+          <w:sz w:val="16"/>
+          <w:szCs w:val="16"/>
+        </w:rPr>
+        <w:t xml:space="preserve">    </w:t>
+      </w:r>
+      <w:r>
+        <w:rPr>
+          <w:rFonts w:ascii="Calibri" w:eastAsia="Calibri" w:hAnsi="Calibri" w:cs="Calibri"/>
+          <w:sz w:val="16"/>
+          <w:szCs w:val="16"/>
+          <w:lang w:val="en-US"/>
+        </w:rPr>
+        <w:t>FOREIGN KEY (`tb_produto_pro_cod` , `tb_produto_tb_categoria_cat_cod`)</w:t>
+      </w:r>
+    </w:p>
+    <w:p>
+      <w:pPr>
+        <w:ind w:left="0" w:hanging="2"/>
+        <w:rPr>
+          <w:rFonts w:ascii="Calibri" w:eastAsia="Calibri" w:hAnsi="Calibri" w:cs="Calibri"/>
+          <w:sz w:val="16"/>
+          <w:szCs w:val="16"/>
+          <w:lang w:val="en-US"/>
+        </w:rPr>
+      </w:pPr>
+      <w:r>
+        <w:rPr>
+          <w:rFonts w:ascii="Calibri" w:eastAsia="Calibri" w:hAnsi="Calibri" w:cs="Calibri"/>
+          <w:sz w:val="16"/>
+          <w:szCs w:val="16"/>
+          <w:lang w:val="en-US"/>
         </w:rPr>
         <w:t xml:space="preserve">    </w:t>
       </w:r>

</xml_diff>

<commit_message>
Iniciado o diagrama de sequencia Controle de Insumos
</commit_message>
<xml_diff>
--- a/documentacao.docx
+++ b/documentacao.docx
@@ -289,7 +289,7 @@
               </wp:anchor>
             </w:drawing>
           </mc:Choice>
-          <mc:Fallback xmlns:sl="http://schemas.openxmlformats.org/schemaLibrary/2006/main" xmlns:a="http://schemas.openxmlformats.org/drawingml/2006/main" xmlns:pic="http://schemas.openxmlformats.org/drawingml/2006/picture" xmlns:c="http://schemas.openxmlformats.org/drawingml/2006/chart" xmlns:lc="http://schemas.openxmlformats.org/drawingml/2006/lockedCanvas" xmlns:dgm="http://schemas.openxmlformats.org/drawingml/2006/diagram">
+          <mc:Fallback xmlns:dgm="http://schemas.openxmlformats.org/drawingml/2006/diagram" xmlns:lc="http://schemas.openxmlformats.org/drawingml/2006/lockedCanvas" xmlns:c="http://schemas.openxmlformats.org/drawingml/2006/chart" xmlns:pic="http://schemas.openxmlformats.org/drawingml/2006/picture" xmlns:a="http://schemas.openxmlformats.org/drawingml/2006/main" xmlns:sl="http://schemas.openxmlformats.org/schemaLibrary/2006/main">
             <w:drawing>
               <wp:anchor allowOverlap="1" behindDoc="1" distB="0" distT="0" distL="0" distR="0" hidden="0" layoutInCell="1" locked="0" relativeHeight="0" simplePos="0">
                 <wp:simplePos x="0" y="0"/>
@@ -10764,12 +10764,11 @@
           <w:rFonts w:ascii="Arial" w:eastAsia="Arial" w:hAnsi="Arial" w:cs="Arial"/>
           <w:noProof/>
         </w:rPr>
-        <w:lastRenderedPageBreak/>
         <w:drawing>
-          <wp:inline distT="0" distB="0" distL="0" distR="0" wp14:anchorId="01BEC1FD" wp14:editId="7670DDC4">
-            <wp:extent cx="5612130" cy="3375025"/>
-            <wp:effectExtent l="0" t="0" r="1270" b="3175"/>
-            <wp:docPr id="1635162474" name="Imagem 3" descr="Diagrama&#10;&#10;Descrição gerada automaticamente"/>
+          <wp:inline distT="0" distB="0" distL="0" distR="0" wp14:anchorId="671FED21" wp14:editId="4FBAC393">
+            <wp:extent cx="5612130" cy="3246755"/>
+            <wp:effectExtent l="0" t="0" r="1270" b="4445"/>
+            <wp:docPr id="1919400094" name="Imagem 1" descr="Diagrama&#10;&#10;Descrição gerada automaticamente"/>
             <wp:cNvGraphicFramePr>
               <a:graphicFrameLocks xmlns:a="http://schemas.openxmlformats.org/drawingml/2006/main" noChangeAspect="1"/>
             </wp:cNvGraphicFramePr>
@@ -10777,7 +10776,7 @@
               <a:graphicData uri="http://schemas.openxmlformats.org/drawingml/2006/picture">
                 <pic:pic xmlns:pic="http://schemas.openxmlformats.org/drawingml/2006/picture">
                   <pic:nvPicPr>
-                    <pic:cNvPr id="1635162474" name="Imagem 3" descr="Diagrama&#10;&#10;Descrição gerada automaticamente"/>
+                    <pic:cNvPr id="1919400094" name="Imagem 1" descr="Diagrama&#10;&#10;Descrição gerada automaticamente"/>
                     <pic:cNvPicPr/>
                   </pic:nvPicPr>
                   <pic:blipFill>
@@ -10795,7 +10794,7 @@
                   <pic:spPr>
                     <a:xfrm>
                       <a:off x="0" y="0"/>
-                      <a:ext cx="5612130" cy="3375025"/>
+                      <a:ext cx="5612130" cy="3246755"/>
                     </a:xfrm>
                     <a:prstGeom prst="rect">
                       <a:avLst/>
@@ -19973,6 +19972,7 @@
           <w:rFonts w:ascii="Calibri" w:eastAsia="Calibri" w:hAnsi="Calibri" w:cs="Calibri"/>
           <w:sz w:val="16"/>
           <w:szCs w:val="16"/>
+          <w:lang w:val="en-US"/>
         </w:rPr>
       </w:pPr>
       <w:r>
@@ -19988,6 +19988,7 @@
           <w:rFonts w:ascii="Calibri" w:eastAsia="Calibri" w:hAnsi="Calibri" w:cs="Calibri"/>
           <w:sz w:val="16"/>
           <w:szCs w:val="16"/>
+          <w:lang w:val="en-US"/>
         </w:rPr>
         <w:t>FOREIGN KEY (`</w:t>
       </w:r>
@@ -19997,6 +19998,7 @@
           <w:rFonts w:ascii="Calibri" w:eastAsia="Calibri" w:hAnsi="Calibri" w:cs="Calibri"/>
           <w:sz w:val="16"/>
           <w:szCs w:val="16"/>
+          <w:lang w:val="en-US"/>
         </w:rPr>
         <w:t>tb_produto_pro_cod</w:t>
       </w:r>
@@ -20007,6 +20009,7 @@
           <w:rFonts w:ascii="Calibri" w:eastAsia="Calibri" w:hAnsi="Calibri" w:cs="Calibri"/>
           <w:sz w:val="16"/>
           <w:szCs w:val="16"/>
+          <w:lang w:val="en-US"/>
         </w:rPr>
         <w:t>` ,</w:t>
       </w:r>
@@ -20016,6 +20019,7 @@
           <w:rFonts w:ascii="Calibri" w:eastAsia="Calibri" w:hAnsi="Calibri" w:cs="Calibri"/>
           <w:sz w:val="16"/>
           <w:szCs w:val="16"/>
+          <w:lang w:val="en-US"/>
         </w:rPr>
         <w:t xml:space="preserve"> `</w:t>
       </w:r>
@@ -20025,6 +20029,7 @@
           <w:rFonts w:ascii="Calibri" w:eastAsia="Calibri" w:hAnsi="Calibri" w:cs="Calibri"/>
           <w:sz w:val="16"/>
           <w:szCs w:val="16"/>
+          <w:lang w:val="en-US"/>
         </w:rPr>
         <w:t>tb_produto_tb_categoria_cat_cod</w:t>
       </w:r>
@@ -20034,6 +20039,7 @@
           <w:rFonts w:ascii="Calibri" w:eastAsia="Calibri" w:hAnsi="Calibri" w:cs="Calibri"/>
           <w:sz w:val="16"/>
           <w:szCs w:val="16"/>
+          <w:lang w:val="en-US"/>
         </w:rPr>
         <w:t>`)</w:t>
       </w:r>
@@ -20053,6 +20059,7 @@
           <w:rFonts w:ascii="Calibri" w:eastAsia="Calibri" w:hAnsi="Calibri" w:cs="Calibri"/>
           <w:sz w:val="16"/>
           <w:szCs w:val="16"/>
+          <w:lang w:val="en-US"/>
         </w:rPr>
         <w:t xml:space="preserve">    </w:t>
       </w:r>

</xml_diff>

<commit_message>
Adicionado diagrama de sequencia CControle de Insumos
</commit_message>
<xml_diff>
--- a/documentacao.docx
+++ b/documentacao.docx
@@ -289,7 +289,7 @@
               </wp:anchor>
             </w:drawing>
           </mc:Choice>
-          <mc:Fallback xmlns:dgm="http://schemas.openxmlformats.org/drawingml/2006/diagram" xmlns:lc="http://schemas.openxmlformats.org/drawingml/2006/lockedCanvas" xmlns:c="http://schemas.openxmlformats.org/drawingml/2006/chart" xmlns:pic="http://schemas.openxmlformats.org/drawingml/2006/picture" xmlns:a="http://schemas.openxmlformats.org/drawingml/2006/main" xmlns:sl="http://schemas.openxmlformats.org/schemaLibrary/2006/main">
+          <mc:Fallback xmlns:sl="http://schemas.openxmlformats.org/schemaLibrary/2006/main" xmlns:a="http://schemas.openxmlformats.org/drawingml/2006/main" xmlns:pic="http://schemas.openxmlformats.org/drawingml/2006/picture" xmlns:c="http://schemas.openxmlformats.org/drawingml/2006/chart" xmlns:lc="http://schemas.openxmlformats.org/drawingml/2006/lockedCanvas" xmlns:dgm="http://schemas.openxmlformats.org/drawingml/2006/diagram">
             <w:drawing>
               <wp:anchor allowOverlap="1" behindDoc="1" distB="0" distT="0" distL="0" distR="0" hidden="0" layoutInCell="1" locked="0" relativeHeight="0" simplePos="0">
                 <wp:simplePos x="0" y="0"/>
@@ -10689,10 +10689,6 @@
     <w:p>
       <w:pPr>
         <w:keepNext/>
-        <w:numPr>
-          <w:ilvl w:val="1"/>
-          <w:numId w:val="3"/>
-        </w:numPr>
         <w:pBdr>
           <w:top w:val="nil"/>
           <w:left w:val="nil"/>
@@ -10701,23 +10697,279 @@
           <w:between w:val="nil"/>
         </w:pBdr>
         <w:spacing w:line="360" w:lineRule="auto"/>
-        <w:ind w:left="0" w:hanging="2"/>
+        <w:ind w:leftChars="0" w:left="0" w:firstLineChars="0" w:firstLine="0"/>
         <w:rPr>
           <w:rFonts w:ascii="Arial" w:eastAsia="Arial" w:hAnsi="Arial" w:cs="Arial"/>
           <w:b/>
           <w:color w:val="000000"/>
         </w:rPr>
       </w:pPr>
-      <w:bookmarkStart w:id="11" w:name="_heading=h.17dp8vu" w:colFirst="0" w:colLast="0"/>
-      <w:bookmarkEnd w:id="11"/>
-      <w:r>
+    </w:p>
+    <w:p>
+      <w:pPr>
+        <w:keepNext/>
+        <w:pBdr>
+          <w:top w:val="nil"/>
+          <w:left w:val="nil"/>
+          <w:bottom w:val="nil"/>
+          <w:right w:val="nil"/>
+          <w:between w:val="nil"/>
+        </w:pBdr>
+        <w:spacing w:line="360" w:lineRule="auto"/>
+        <w:ind w:leftChars="0" w:left="0" w:firstLineChars="0" w:firstLine="0"/>
         <w:rPr>
           <w:rFonts w:ascii="Arial" w:eastAsia="Arial" w:hAnsi="Arial" w:cs="Arial"/>
           <w:b/>
           <w:color w:val="000000"/>
         </w:rPr>
-        <w:t>Diagrama de Sequência</w:t>
-      </w:r>
+      </w:pPr>
+    </w:p>
+    <w:p>
+      <w:pPr>
+        <w:keepNext/>
+        <w:pBdr>
+          <w:top w:val="nil"/>
+          <w:left w:val="nil"/>
+          <w:bottom w:val="nil"/>
+          <w:right w:val="nil"/>
+          <w:between w:val="nil"/>
+        </w:pBdr>
+        <w:spacing w:line="360" w:lineRule="auto"/>
+        <w:ind w:leftChars="0" w:left="0" w:firstLineChars="0" w:firstLine="0"/>
+        <w:rPr>
+          <w:rFonts w:ascii="Arial" w:eastAsia="Arial" w:hAnsi="Arial" w:cs="Arial"/>
+          <w:b/>
+          <w:color w:val="000000"/>
+        </w:rPr>
+      </w:pPr>
+    </w:p>
+    <w:p>
+      <w:pPr>
+        <w:keepNext/>
+        <w:pBdr>
+          <w:top w:val="nil"/>
+          <w:left w:val="nil"/>
+          <w:bottom w:val="nil"/>
+          <w:right w:val="nil"/>
+          <w:between w:val="nil"/>
+        </w:pBdr>
+        <w:spacing w:line="360" w:lineRule="auto"/>
+        <w:ind w:leftChars="0" w:left="0" w:firstLineChars="0" w:firstLine="0"/>
+        <w:rPr>
+          <w:rFonts w:ascii="Arial" w:eastAsia="Arial" w:hAnsi="Arial" w:cs="Arial"/>
+          <w:b/>
+          <w:color w:val="000000"/>
+        </w:rPr>
+      </w:pPr>
+    </w:p>
+    <w:p>
+      <w:pPr>
+        <w:keepNext/>
+        <w:pBdr>
+          <w:top w:val="nil"/>
+          <w:left w:val="nil"/>
+          <w:bottom w:val="nil"/>
+          <w:right w:val="nil"/>
+          <w:between w:val="nil"/>
+        </w:pBdr>
+        <w:spacing w:line="360" w:lineRule="auto"/>
+        <w:ind w:leftChars="0" w:left="0" w:firstLineChars="0" w:firstLine="0"/>
+        <w:rPr>
+          <w:rFonts w:ascii="Arial" w:eastAsia="Arial" w:hAnsi="Arial" w:cs="Arial"/>
+          <w:b/>
+          <w:color w:val="000000"/>
+        </w:rPr>
+      </w:pPr>
+    </w:p>
+    <w:p>
+      <w:pPr>
+        <w:keepNext/>
+        <w:pBdr>
+          <w:top w:val="nil"/>
+          <w:left w:val="nil"/>
+          <w:bottom w:val="nil"/>
+          <w:right w:val="nil"/>
+          <w:between w:val="nil"/>
+        </w:pBdr>
+        <w:spacing w:line="360" w:lineRule="auto"/>
+        <w:ind w:leftChars="0" w:left="0" w:firstLineChars="0" w:firstLine="0"/>
+        <w:rPr>
+          <w:rFonts w:ascii="Arial" w:eastAsia="Arial" w:hAnsi="Arial" w:cs="Arial"/>
+          <w:b/>
+          <w:color w:val="000000"/>
+        </w:rPr>
+      </w:pPr>
+    </w:p>
+    <w:p>
+      <w:pPr>
+        <w:keepNext/>
+        <w:pBdr>
+          <w:top w:val="nil"/>
+          <w:left w:val="nil"/>
+          <w:bottom w:val="nil"/>
+          <w:right w:val="nil"/>
+          <w:between w:val="nil"/>
+        </w:pBdr>
+        <w:spacing w:line="360" w:lineRule="auto"/>
+        <w:ind w:leftChars="0" w:left="0" w:firstLineChars="0" w:firstLine="0"/>
+        <w:rPr>
+          <w:rFonts w:ascii="Arial" w:eastAsia="Arial" w:hAnsi="Arial" w:cs="Arial"/>
+          <w:b/>
+          <w:color w:val="000000"/>
+        </w:rPr>
+      </w:pPr>
+    </w:p>
+    <w:p>
+      <w:pPr>
+        <w:keepNext/>
+        <w:pBdr>
+          <w:top w:val="nil"/>
+          <w:left w:val="nil"/>
+          <w:bottom w:val="nil"/>
+          <w:right w:val="nil"/>
+          <w:between w:val="nil"/>
+        </w:pBdr>
+        <w:spacing w:line="360" w:lineRule="auto"/>
+        <w:ind w:leftChars="0" w:left="0" w:firstLineChars="0" w:firstLine="0"/>
+        <w:rPr>
+          <w:rFonts w:ascii="Arial" w:eastAsia="Arial" w:hAnsi="Arial" w:cs="Arial"/>
+          <w:b/>
+          <w:color w:val="000000"/>
+        </w:rPr>
+      </w:pPr>
+    </w:p>
+    <w:p>
+      <w:pPr>
+        <w:keepNext/>
+        <w:pBdr>
+          <w:top w:val="nil"/>
+          <w:left w:val="nil"/>
+          <w:bottom w:val="nil"/>
+          <w:right w:val="nil"/>
+          <w:between w:val="nil"/>
+        </w:pBdr>
+        <w:spacing w:line="360" w:lineRule="auto"/>
+        <w:ind w:leftChars="0" w:left="0" w:firstLineChars="0" w:firstLine="0"/>
+        <w:rPr>
+          <w:rFonts w:ascii="Arial" w:eastAsia="Arial" w:hAnsi="Arial" w:cs="Arial"/>
+          <w:b/>
+          <w:color w:val="000000"/>
+        </w:rPr>
+      </w:pPr>
+    </w:p>
+    <w:p>
+      <w:pPr>
+        <w:keepNext/>
+        <w:pBdr>
+          <w:top w:val="nil"/>
+          <w:left w:val="nil"/>
+          <w:bottom w:val="nil"/>
+          <w:right w:val="nil"/>
+          <w:between w:val="nil"/>
+        </w:pBdr>
+        <w:spacing w:line="360" w:lineRule="auto"/>
+        <w:ind w:leftChars="0" w:left="0" w:firstLineChars="0" w:firstLine="0"/>
+        <w:rPr>
+          <w:rFonts w:ascii="Arial" w:eastAsia="Arial" w:hAnsi="Arial" w:cs="Arial"/>
+          <w:b/>
+          <w:color w:val="000000"/>
+        </w:rPr>
+      </w:pPr>
+    </w:p>
+    <w:p>
+      <w:pPr>
+        <w:keepNext/>
+        <w:pBdr>
+          <w:top w:val="nil"/>
+          <w:left w:val="nil"/>
+          <w:bottom w:val="nil"/>
+          <w:right w:val="nil"/>
+          <w:between w:val="nil"/>
+        </w:pBdr>
+        <w:spacing w:line="360" w:lineRule="auto"/>
+        <w:ind w:leftChars="0" w:left="0" w:firstLineChars="0" w:firstLine="0"/>
+        <w:rPr>
+          <w:rFonts w:ascii="Arial" w:eastAsia="Arial" w:hAnsi="Arial" w:cs="Arial"/>
+          <w:b/>
+          <w:color w:val="000000"/>
+        </w:rPr>
+      </w:pPr>
+    </w:p>
+    <w:p>
+      <w:pPr>
+        <w:keepNext/>
+        <w:pBdr>
+          <w:top w:val="nil"/>
+          <w:left w:val="nil"/>
+          <w:bottom w:val="nil"/>
+          <w:right w:val="nil"/>
+          <w:between w:val="nil"/>
+        </w:pBdr>
+        <w:spacing w:line="360" w:lineRule="auto"/>
+        <w:ind w:leftChars="0" w:left="0" w:firstLineChars="0" w:firstLine="0"/>
+        <w:rPr>
+          <w:rFonts w:ascii="Arial" w:eastAsia="Arial" w:hAnsi="Arial" w:cs="Arial"/>
+          <w:b/>
+          <w:color w:val="000000"/>
+        </w:rPr>
+      </w:pPr>
+    </w:p>
+    <w:p>
+      <w:pPr>
+        <w:keepNext/>
+        <w:pBdr>
+          <w:top w:val="nil"/>
+          <w:left w:val="nil"/>
+          <w:bottom w:val="nil"/>
+          <w:right w:val="nil"/>
+          <w:between w:val="nil"/>
+        </w:pBdr>
+        <w:spacing w:line="360" w:lineRule="auto"/>
+        <w:ind w:leftChars="0" w:left="0" w:firstLineChars="0" w:firstLine="0"/>
+        <w:rPr>
+          <w:rFonts w:ascii="Arial" w:eastAsia="Arial" w:hAnsi="Arial" w:cs="Arial"/>
+          <w:b/>
+          <w:color w:val="000000"/>
+        </w:rPr>
+      </w:pPr>
+    </w:p>
+    <w:p>
+      <w:pPr>
+        <w:keepNext/>
+        <w:pBdr>
+          <w:top w:val="nil"/>
+          <w:left w:val="nil"/>
+          <w:bottom w:val="nil"/>
+          <w:right w:val="nil"/>
+          <w:between w:val="nil"/>
+        </w:pBdr>
+        <w:spacing w:line="360" w:lineRule="auto"/>
+        <w:ind w:leftChars="0" w:left="0" w:firstLineChars="0" w:firstLine="0"/>
+        <w:rPr>
+          <w:rFonts w:ascii="Arial" w:eastAsia="Arial" w:hAnsi="Arial" w:cs="Arial"/>
+          <w:b/>
+          <w:color w:val="000000"/>
+        </w:rPr>
+      </w:pPr>
+    </w:p>
+    <w:p>
+      <w:pPr>
+        <w:keepNext/>
+        <w:pBdr>
+          <w:top w:val="nil"/>
+          <w:left w:val="nil"/>
+          <w:bottom w:val="nil"/>
+          <w:right w:val="nil"/>
+          <w:between w:val="nil"/>
+        </w:pBdr>
+        <w:spacing w:line="360" w:lineRule="auto"/>
+        <w:ind w:leftChars="0" w:left="0" w:firstLineChars="0" w:firstLine="0"/>
+        <w:rPr>
+          <w:rFonts w:ascii="Arial" w:eastAsia="Arial" w:hAnsi="Arial" w:cs="Arial"/>
+          <w:b/>
+          <w:color w:val="000000"/>
+        </w:rPr>
+      </w:pPr>
     </w:p>
     <w:p>
       <w:pPr>
@@ -10741,34 +10993,47 @@
           <w:color w:val="000000"/>
         </w:rPr>
       </w:pPr>
+      <w:bookmarkStart w:id="11" w:name="_heading=h.17dp8vu" w:colFirst="0" w:colLast="0"/>
+      <w:bookmarkEnd w:id="11"/>
       <w:r>
         <w:rPr>
           <w:rFonts w:ascii="Arial" w:eastAsia="Arial" w:hAnsi="Arial" w:cs="Arial"/>
           <w:b/>
           <w:color w:val="000000"/>
         </w:rPr>
-        <w:t>Diagrama de Classes</w:t>
-      </w:r>
-    </w:p>
-    <w:p>
-      <w:pPr>
+        <w:t>Diagrama de Sequência</w:t>
+      </w:r>
+    </w:p>
+    <w:p>
+      <w:pPr>
+        <w:keepNext/>
+        <w:pBdr>
+          <w:top w:val="nil"/>
+          <w:left w:val="nil"/>
+          <w:bottom w:val="nil"/>
+          <w:right w:val="nil"/>
+          <w:between w:val="nil"/>
+        </w:pBdr>
         <w:spacing w:line="360" w:lineRule="auto"/>
-        <w:ind w:left="0" w:hanging="2"/>
-        <w:jc w:val="both"/>
-        <w:rPr>
-          <w:rFonts w:ascii="Arial" w:eastAsia="Arial" w:hAnsi="Arial" w:cs="Arial"/>
-        </w:rPr>
-      </w:pPr>
-      <w:r>
-        <w:rPr>
-          <w:rFonts w:ascii="Arial" w:eastAsia="Arial" w:hAnsi="Arial" w:cs="Arial"/>
+        <w:ind w:leftChars="0" w:left="0" w:firstLineChars="0" w:firstLine="0"/>
+        <w:rPr>
+          <w:rFonts w:ascii="Arial" w:eastAsia="Arial" w:hAnsi="Arial" w:cs="Arial"/>
+          <w:b/>
+          <w:color w:val="000000"/>
+        </w:rPr>
+      </w:pPr>
+      <w:r>
+        <w:rPr>
+          <w:rFonts w:ascii="Arial" w:eastAsia="Arial" w:hAnsi="Arial" w:cs="Arial"/>
+          <w:b/>
           <w:noProof/>
+          <w:color w:val="000000"/>
         </w:rPr>
         <w:drawing>
-          <wp:inline distT="0" distB="0" distL="0" distR="0" wp14:anchorId="671FED21" wp14:editId="4FBAC393">
-            <wp:extent cx="5612130" cy="3246755"/>
-            <wp:effectExtent l="0" t="0" r="1270" b="4445"/>
-            <wp:docPr id="1919400094" name="Imagem 1" descr="Diagrama&#10;&#10;Descrição gerada automaticamente"/>
+          <wp:inline distT="0" distB="0" distL="0" distR="0" wp14:anchorId="40B660BF" wp14:editId="6A125A0D">
+            <wp:extent cx="5612130" cy="5949950"/>
+            <wp:effectExtent l="0" t="0" r="1270" b="6350"/>
+            <wp:docPr id="1688614240" name="Imagem 2" descr="Diagrama&#10;&#10;Descrição gerada automaticamente com confiança baixa"/>
             <wp:cNvGraphicFramePr>
               <a:graphicFrameLocks xmlns:a="http://schemas.openxmlformats.org/drawingml/2006/main" noChangeAspect="1"/>
             </wp:cNvGraphicFramePr>
@@ -10776,7 +11041,7 @@
               <a:graphicData uri="http://schemas.openxmlformats.org/drawingml/2006/picture">
                 <pic:pic xmlns:pic="http://schemas.openxmlformats.org/drawingml/2006/picture">
                   <pic:nvPicPr>
-                    <pic:cNvPr id="1919400094" name="Imagem 1" descr="Diagrama&#10;&#10;Descrição gerada automaticamente"/>
+                    <pic:cNvPr id="1688614240" name="Imagem 2" descr="Diagrama&#10;&#10;Descrição gerada automaticamente com confiança baixa"/>
                     <pic:cNvPicPr/>
                   </pic:nvPicPr>
                   <pic:blipFill>
@@ -10794,7 +11059,228 @@
                   <pic:spPr>
                     <a:xfrm>
                       <a:off x="0" y="0"/>
-                      <a:ext cx="5612130" cy="3246755"/>
+                      <a:ext cx="5612130" cy="5949950"/>
+                    </a:xfrm>
+                    <a:prstGeom prst="rect">
+                      <a:avLst/>
+                    </a:prstGeom>
+                  </pic:spPr>
+                </pic:pic>
+              </a:graphicData>
+            </a:graphic>
+          </wp:inline>
+        </w:drawing>
+      </w:r>
+    </w:p>
+    <w:p>
+      <w:pPr>
+        <w:keepNext/>
+        <w:pBdr>
+          <w:top w:val="nil"/>
+          <w:left w:val="nil"/>
+          <w:bottom w:val="nil"/>
+          <w:right w:val="nil"/>
+          <w:between w:val="nil"/>
+        </w:pBdr>
+        <w:spacing w:line="360" w:lineRule="auto"/>
+        <w:ind w:leftChars="0" w:left="0" w:firstLineChars="0" w:firstLine="0"/>
+        <w:rPr>
+          <w:rFonts w:ascii="Arial" w:eastAsia="Arial" w:hAnsi="Arial" w:cs="Arial"/>
+          <w:b/>
+          <w:color w:val="000000"/>
+        </w:rPr>
+      </w:pPr>
+    </w:p>
+    <w:p>
+      <w:pPr>
+        <w:keepNext/>
+        <w:pBdr>
+          <w:top w:val="nil"/>
+          <w:left w:val="nil"/>
+          <w:bottom w:val="nil"/>
+          <w:right w:val="nil"/>
+          <w:between w:val="nil"/>
+        </w:pBdr>
+        <w:spacing w:line="360" w:lineRule="auto"/>
+        <w:ind w:leftChars="0" w:left="0" w:firstLineChars="0" w:firstLine="0"/>
+        <w:rPr>
+          <w:rFonts w:ascii="Arial" w:eastAsia="Arial" w:hAnsi="Arial" w:cs="Arial"/>
+          <w:b/>
+          <w:color w:val="000000"/>
+        </w:rPr>
+      </w:pPr>
+    </w:p>
+    <w:p>
+      <w:pPr>
+        <w:keepNext/>
+        <w:pBdr>
+          <w:top w:val="nil"/>
+          <w:left w:val="nil"/>
+          <w:bottom w:val="nil"/>
+          <w:right w:val="nil"/>
+          <w:between w:val="nil"/>
+        </w:pBdr>
+        <w:spacing w:line="360" w:lineRule="auto"/>
+        <w:ind w:leftChars="0" w:left="0" w:firstLineChars="0" w:firstLine="0"/>
+        <w:rPr>
+          <w:rFonts w:ascii="Arial" w:eastAsia="Arial" w:hAnsi="Arial" w:cs="Arial"/>
+          <w:b/>
+          <w:color w:val="000000"/>
+        </w:rPr>
+      </w:pPr>
+    </w:p>
+    <w:p>
+      <w:pPr>
+        <w:keepNext/>
+        <w:pBdr>
+          <w:top w:val="nil"/>
+          <w:left w:val="nil"/>
+          <w:bottom w:val="nil"/>
+          <w:right w:val="nil"/>
+          <w:between w:val="nil"/>
+        </w:pBdr>
+        <w:spacing w:line="360" w:lineRule="auto"/>
+        <w:ind w:leftChars="0" w:left="0" w:firstLineChars="0" w:firstLine="0"/>
+        <w:rPr>
+          <w:rFonts w:ascii="Arial" w:eastAsia="Arial" w:hAnsi="Arial" w:cs="Arial"/>
+          <w:b/>
+          <w:color w:val="000000"/>
+        </w:rPr>
+      </w:pPr>
+    </w:p>
+    <w:p>
+      <w:pPr>
+        <w:keepNext/>
+        <w:pBdr>
+          <w:top w:val="nil"/>
+          <w:left w:val="nil"/>
+          <w:bottom w:val="nil"/>
+          <w:right w:val="nil"/>
+          <w:between w:val="nil"/>
+        </w:pBdr>
+        <w:spacing w:line="360" w:lineRule="auto"/>
+        <w:ind w:leftChars="0" w:left="0" w:firstLineChars="0" w:firstLine="0"/>
+        <w:rPr>
+          <w:rFonts w:ascii="Arial" w:eastAsia="Arial" w:hAnsi="Arial" w:cs="Arial"/>
+          <w:b/>
+          <w:color w:val="000000"/>
+        </w:rPr>
+      </w:pPr>
+    </w:p>
+    <w:p>
+      <w:pPr>
+        <w:keepNext/>
+        <w:pBdr>
+          <w:top w:val="nil"/>
+          <w:left w:val="nil"/>
+          <w:bottom w:val="nil"/>
+          <w:right w:val="nil"/>
+          <w:between w:val="nil"/>
+        </w:pBdr>
+        <w:spacing w:line="360" w:lineRule="auto"/>
+        <w:ind w:leftChars="0" w:left="0" w:firstLineChars="0" w:firstLine="0"/>
+        <w:rPr>
+          <w:rFonts w:ascii="Arial" w:eastAsia="Arial" w:hAnsi="Arial" w:cs="Arial"/>
+          <w:b/>
+          <w:color w:val="000000"/>
+        </w:rPr>
+      </w:pPr>
+    </w:p>
+    <w:p>
+      <w:pPr>
+        <w:keepNext/>
+        <w:pBdr>
+          <w:top w:val="nil"/>
+          <w:left w:val="nil"/>
+          <w:bottom w:val="nil"/>
+          <w:right w:val="nil"/>
+          <w:between w:val="nil"/>
+        </w:pBdr>
+        <w:spacing w:line="360" w:lineRule="auto"/>
+        <w:ind w:leftChars="0" w:left="0" w:firstLineChars="0" w:firstLine="0"/>
+        <w:rPr>
+          <w:rFonts w:ascii="Arial" w:eastAsia="Arial" w:hAnsi="Arial" w:cs="Arial"/>
+          <w:b/>
+          <w:color w:val="000000"/>
+        </w:rPr>
+      </w:pPr>
+    </w:p>
+    <w:p>
+      <w:pPr>
+        <w:keepNext/>
+        <w:numPr>
+          <w:ilvl w:val="1"/>
+          <w:numId w:val="3"/>
+        </w:numPr>
+        <w:pBdr>
+          <w:top w:val="nil"/>
+          <w:left w:val="nil"/>
+          <w:bottom w:val="nil"/>
+          <w:right w:val="nil"/>
+          <w:between w:val="nil"/>
+        </w:pBdr>
+        <w:spacing w:line="360" w:lineRule="auto"/>
+        <w:ind w:left="0" w:hanging="2"/>
+        <w:rPr>
+          <w:rFonts w:ascii="Arial" w:eastAsia="Arial" w:hAnsi="Arial" w:cs="Arial"/>
+          <w:b/>
+          <w:color w:val="000000"/>
+        </w:rPr>
+      </w:pPr>
+      <w:r>
+        <w:rPr>
+          <w:rFonts w:ascii="Arial" w:eastAsia="Arial" w:hAnsi="Arial" w:cs="Arial"/>
+          <w:b/>
+          <w:color w:val="000000"/>
+        </w:rPr>
+        <w:t>Diagrama de Classes</w:t>
+      </w:r>
+    </w:p>
+    <w:p>
+      <w:pPr>
+        <w:spacing w:line="360" w:lineRule="auto"/>
+        <w:ind w:left="0" w:hanging="2"/>
+        <w:jc w:val="both"/>
+        <w:rPr>
+          <w:rFonts w:ascii="Arial" w:eastAsia="Arial" w:hAnsi="Arial" w:cs="Arial"/>
+        </w:rPr>
+      </w:pPr>
+      <w:r>
+        <w:rPr>
+          <w:rFonts w:ascii="Arial" w:eastAsia="Arial" w:hAnsi="Arial" w:cs="Arial"/>
+          <w:noProof/>
+        </w:rPr>
+        <w:drawing>
+          <wp:inline distT="0" distB="0" distL="0" distR="0" wp14:anchorId="0700A529" wp14:editId="423799C1">
+            <wp:extent cx="5612130" cy="3226435"/>
+            <wp:effectExtent l="0" t="0" r="1270" b="0"/>
+            <wp:docPr id="1413834585" name="Imagem 1" descr="Diagrama&#10;&#10;Descrição gerada automaticamente"/>
+            <wp:cNvGraphicFramePr>
+              <a:graphicFrameLocks xmlns:a="http://schemas.openxmlformats.org/drawingml/2006/main" noChangeAspect="1"/>
+            </wp:cNvGraphicFramePr>
+            <a:graphic xmlns:a="http://schemas.openxmlformats.org/drawingml/2006/main">
+              <a:graphicData uri="http://schemas.openxmlformats.org/drawingml/2006/picture">
+                <pic:pic xmlns:pic="http://schemas.openxmlformats.org/drawingml/2006/picture">
+                  <pic:nvPicPr>
+                    <pic:cNvPr id="1413834585" name="Imagem 1" descr="Diagrama&#10;&#10;Descrição gerada automaticamente"/>
+                    <pic:cNvPicPr/>
+                  </pic:nvPicPr>
+                  <pic:blipFill>
+                    <a:blip r:embed="rId17" cstate="print">
+                      <a:extLst>
+                        <a:ext uri="{28A0092B-C50C-407E-A947-70E740481C1C}">
+                          <a14:useLocalDpi xmlns:a14="http://schemas.microsoft.com/office/drawing/2010/main" val="0"/>
+                        </a:ext>
+                      </a:extLst>
+                    </a:blip>
+                    <a:stretch>
+                      <a:fillRect/>
+                    </a:stretch>
+                  </pic:blipFill>
+                  <pic:spPr>
+                    <a:xfrm>
+                      <a:off x="0" y="0"/>
+                      <a:ext cx="5612130" cy="3226435"/>
                     </a:xfrm>
                     <a:prstGeom prst="rect">
                       <a:avLst/>
@@ -10926,7 +11412,7 @@
                     <pic:cNvPicPr preferRelativeResize="0"/>
                   </pic:nvPicPr>
                   <pic:blipFill>
-                    <a:blip r:embed="rId17"/>
+                    <a:blip r:embed="rId18"/>
                     <a:srcRect/>
                     <a:stretch>
                       <a:fillRect/>

</xml_diff>

<commit_message>
Correção do diagrama de sequência
</commit_message>
<xml_diff>
--- a/documentacao.docx
+++ b/documentacao.docx
@@ -289,7 +289,7 @@
               </wp:anchor>
             </w:drawing>
           </mc:Choice>
-          <mc:Fallback xmlns:sl="http://schemas.openxmlformats.org/schemaLibrary/2006/main" xmlns:a="http://schemas.openxmlformats.org/drawingml/2006/main" xmlns:pic="http://schemas.openxmlformats.org/drawingml/2006/picture" xmlns:c="http://schemas.openxmlformats.org/drawingml/2006/chart" xmlns:lc="http://schemas.openxmlformats.org/drawingml/2006/lockedCanvas" xmlns:dgm="http://schemas.openxmlformats.org/drawingml/2006/diagram">
+          <mc:Fallback xmlns:dgm="http://schemas.openxmlformats.org/drawingml/2006/diagram" xmlns:lc="http://schemas.openxmlformats.org/drawingml/2006/lockedCanvas" xmlns:c="http://schemas.openxmlformats.org/drawingml/2006/chart" xmlns:pic="http://schemas.openxmlformats.org/drawingml/2006/picture" xmlns:a="http://schemas.openxmlformats.org/drawingml/2006/main" xmlns:sl="http://schemas.openxmlformats.org/schemaLibrary/2006/main">
             <w:drawing>
               <wp:anchor allowOverlap="1" behindDoc="1" distB="0" distT="0" distL="0" distR="0" hidden="0" layoutInCell="1" locked="0" relativeHeight="0" simplePos="0">
                 <wp:simplePos x="0" y="0"/>
@@ -11022,6 +11022,25 @@
           <w:color w:val="000000"/>
         </w:rPr>
       </w:pPr>
+    </w:p>
+    <w:p>
+      <w:pPr>
+        <w:keepNext/>
+        <w:pBdr>
+          <w:top w:val="nil"/>
+          <w:left w:val="nil"/>
+          <w:bottom w:val="nil"/>
+          <w:right w:val="nil"/>
+          <w:between w:val="nil"/>
+        </w:pBdr>
+        <w:spacing w:line="360" w:lineRule="auto"/>
+        <w:ind w:leftChars="0" w:left="0" w:firstLineChars="0" w:firstLine="0"/>
+        <w:rPr>
+          <w:rFonts w:ascii="Arial" w:eastAsia="Arial" w:hAnsi="Arial" w:cs="Arial"/>
+          <w:b/>
+          <w:color w:val="000000"/>
+        </w:rPr>
+      </w:pPr>
       <w:r>
         <w:rPr>
           <w:rFonts w:ascii="Arial" w:eastAsia="Arial" w:hAnsi="Arial" w:cs="Arial"/>
@@ -11030,10 +11049,10 @@
           <w:color w:val="000000"/>
         </w:rPr>
         <w:drawing>
-          <wp:inline distT="0" distB="0" distL="0" distR="0" wp14:anchorId="40B660BF" wp14:editId="6A125A0D">
-            <wp:extent cx="5612130" cy="5949950"/>
-            <wp:effectExtent l="0" t="0" r="1270" b="6350"/>
-            <wp:docPr id="1688614240" name="Imagem 2" descr="Diagrama&#10;&#10;Descrição gerada automaticamente com confiança baixa"/>
+          <wp:inline distT="0" distB="0" distL="0" distR="0" wp14:anchorId="20DAA0EF" wp14:editId="5A856BEC">
+            <wp:extent cx="5612130" cy="5948045"/>
+            <wp:effectExtent l="0" t="0" r="1270" b="0"/>
+            <wp:docPr id="618221171" name="Imagem 1" descr="Calendário&#10;&#10;Descrição gerada automaticamente com confiança baixa"/>
             <wp:cNvGraphicFramePr>
               <a:graphicFrameLocks xmlns:a="http://schemas.openxmlformats.org/drawingml/2006/main" noChangeAspect="1"/>
             </wp:cNvGraphicFramePr>
@@ -11041,7 +11060,7 @@
               <a:graphicData uri="http://schemas.openxmlformats.org/drawingml/2006/picture">
                 <pic:pic xmlns:pic="http://schemas.openxmlformats.org/drawingml/2006/picture">
                   <pic:nvPicPr>
-                    <pic:cNvPr id="1688614240" name="Imagem 2" descr="Diagrama&#10;&#10;Descrição gerada automaticamente com confiança baixa"/>
+                    <pic:cNvPr id="618221171" name="Imagem 1" descr="Calendário&#10;&#10;Descrição gerada automaticamente com confiança baixa"/>
                     <pic:cNvPicPr/>
                   </pic:nvPicPr>
                   <pic:blipFill>
@@ -11059,7 +11078,7 @@
                   <pic:spPr>
                     <a:xfrm>
                       <a:off x="0" y="0"/>
-                      <a:ext cx="5612130" cy="5949950"/>
+                      <a:ext cx="5612130" cy="5948045"/>
                     </a:xfrm>
                     <a:prstGeom prst="rect">
                       <a:avLst/>
@@ -11071,44 +11090,6 @@
           </wp:inline>
         </w:drawing>
       </w:r>
-    </w:p>
-    <w:p>
-      <w:pPr>
-        <w:keepNext/>
-        <w:pBdr>
-          <w:top w:val="nil"/>
-          <w:left w:val="nil"/>
-          <w:bottom w:val="nil"/>
-          <w:right w:val="nil"/>
-          <w:between w:val="nil"/>
-        </w:pBdr>
-        <w:spacing w:line="360" w:lineRule="auto"/>
-        <w:ind w:leftChars="0" w:left="0" w:firstLineChars="0" w:firstLine="0"/>
-        <w:rPr>
-          <w:rFonts w:ascii="Arial" w:eastAsia="Arial" w:hAnsi="Arial" w:cs="Arial"/>
-          <w:b/>
-          <w:color w:val="000000"/>
-        </w:rPr>
-      </w:pPr>
-    </w:p>
-    <w:p>
-      <w:pPr>
-        <w:keepNext/>
-        <w:pBdr>
-          <w:top w:val="nil"/>
-          <w:left w:val="nil"/>
-          <w:bottom w:val="nil"/>
-          <w:right w:val="nil"/>
-          <w:between w:val="nil"/>
-        </w:pBdr>
-        <w:spacing w:line="360" w:lineRule="auto"/>
-        <w:ind w:leftChars="0" w:left="0" w:firstLineChars="0" w:firstLine="0"/>
-        <w:rPr>
-          <w:rFonts w:ascii="Arial" w:eastAsia="Arial" w:hAnsi="Arial" w:cs="Arial"/>
-          <w:b/>
-          <w:color w:val="000000"/>
-        </w:rPr>
-      </w:pPr>
     </w:p>
     <w:p>
       <w:pPr>
@@ -11233,12 +11214,51 @@
           <w:b/>
           <w:color w:val="000000"/>
         </w:rPr>
+        <w:lastRenderedPageBreak/>
         <w:t>Diagrama de Classes</w:t>
       </w:r>
     </w:p>
     <w:p>
       <w:pPr>
+        <w:keepNext/>
+        <w:pBdr>
+          <w:top w:val="nil"/>
+          <w:left w:val="nil"/>
+          <w:bottom w:val="nil"/>
+          <w:right w:val="nil"/>
+          <w:between w:val="nil"/>
+        </w:pBdr>
         <w:spacing w:line="360" w:lineRule="auto"/>
+        <w:ind w:leftChars="0" w:left="0" w:firstLineChars="0" w:firstLine="0"/>
+        <w:rPr>
+          <w:rFonts w:ascii="Arial" w:eastAsia="Arial" w:hAnsi="Arial" w:cs="Arial"/>
+          <w:b/>
+          <w:color w:val="000000"/>
+        </w:rPr>
+      </w:pPr>
+    </w:p>
+    <w:p>
+      <w:pPr>
+        <w:keepNext/>
+        <w:pBdr>
+          <w:top w:val="nil"/>
+          <w:left w:val="nil"/>
+          <w:bottom w:val="nil"/>
+          <w:right w:val="nil"/>
+          <w:between w:val="nil"/>
+        </w:pBdr>
+        <w:spacing w:line="360" w:lineRule="auto"/>
+        <w:ind w:leftChars="0" w:left="0" w:firstLineChars="0" w:firstLine="0"/>
+        <w:rPr>
+          <w:rFonts w:ascii="Arial" w:eastAsia="Arial" w:hAnsi="Arial" w:cs="Arial"/>
+          <w:b/>
+          <w:color w:val="000000"/>
+        </w:rPr>
+      </w:pPr>
+    </w:p>
+    <w:p>
+      <w:pPr>
+        <w:spacing w:line="360" w:lineRule="auto"/>
         <w:ind w:left="0" w:hanging="2"/>
         <w:jc w:val="both"/>
         <w:rPr>
@@ -11251,10 +11271,10 @@
           <w:noProof/>
         </w:rPr>
         <w:drawing>
-          <wp:inline distT="0" distB="0" distL="0" distR="0" wp14:anchorId="0700A529" wp14:editId="423799C1">
-            <wp:extent cx="5612130" cy="3226435"/>
-            <wp:effectExtent l="0" t="0" r="1270" b="0"/>
-            <wp:docPr id="1413834585" name="Imagem 1" descr="Diagrama&#10;&#10;Descrição gerada automaticamente"/>
+          <wp:inline distT="0" distB="0" distL="0" distR="0" wp14:anchorId="5AE42774" wp14:editId="4CD6764E">
+            <wp:extent cx="5612130" cy="3249295"/>
+            <wp:effectExtent l="0" t="0" r="1270" b="1905"/>
+            <wp:docPr id="419536984" name="Imagem 3" descr="Diagrama&#10;&#10;Descrição gerada automaticamente"/>
             <wp:cNvGraphicFramePr>
               <a:graphicFrameLocks xmlns:a="http://schemas.openxmlformats.org/drawingml/2006/main" noChangeAspect="1"/>
             </wp:cNvGraphicFramePr>
@@ -11262,7 +11282,7 @@
               <a:graphicData uri="http://schemas.openxmlformats.org/drawingml/2006/picture">
                 <pic:pic xmlns:pic="http://schemas.openxmlformats.org/drawingml/2006/picture">
                   <pic:nvPicPr>
-                    <pic:cNvPr id="1413834585" name="Imagem 1" descr="Diagrama&#10;&#10;Descrição gerada automaticamente"/>
+                    <pic:cNvPr id="419536984" name="Imagem 3" descr="Diagrama&#10;&#10;Descrição gerada automaticamente"/>
                     <pic:cNvPicPr/>
                   </pic:nvPicPr>
                   <pic:blipFill>
@@ -11280,7 +11300,7 @@
                   <pic:spPr>
                     <a:xfrm>
                       <a:off x="0" y="0"/>
-                      <a:ext cx="5612130" cy="3226435"/>
+                      <a:ext cx="5612130" cy="3249295"/>
                     </a:xfrm>
                     <a:prstGeom prst="rect">
                       <a:avLst/>

</xml_diff>

<commit_message>
Adicionado diagrama de sequendia Gerenciar Produtos
</commit_message>
<xml_diff>
--- a/documentacao.docx
+++ b/documentacao.docx
@@ -289,7 +289,7 @@
               </wp:anchor>
             </w:drawing>
           </mc:Choice>
-          <mc:Fallback xmlns:dgm="http://schemas.openxmlformats.org/drawingml/2006/diagram" xmlns:lc="http://schemas.openxmlformats.org/drawingml/2006/lockedCanvas" xmlns:c="http://schemas.openxmlformats.org/drawingml/2006/chart" xmlns:pic="http://schemas.openxmlformats.org/drawingml/2006/picture" xmlns:a="http://schemas.openxmlformats.org/drawingml/2006/main" xmlns:sl="http://schemas.openxmlformats.org/schemaLibrary/2006/main">
+          <mc:Fallback xmlns:sl="http://schemas.openxmlformats.org/schemaLibrary/2006/main" xmlns:a="http://schemas.openxmlformats.org/drawingml/2006/main" xmlns:pic="http://schemas.openxmlformats.org/drawingml/2006/picture" xmlns:c="http://schemas.openxmlformats.org/drawingml/2006/chart" xmlns:lc="http://schemas.openxmlformats.org/drawingml/2006/lockedCanvas" xmlns:dgm="http://schemas.openxmlformats.org/drawingml/2006/diagram">
             <w:drawing>
               <wp:anchor allowOverlap="1" behindDoc="1" distB="0" distT="0" distL="0" distR="0" hidden="0" layoutInCell="1" locked="0" relativeHeight="0" simplePos="0">
                 <wp:simplePos x="0" y="0"/>
@@ -11045,6 +11045,33 @@
         <w:rPr>
           <w:rFonts w:ascii="Arial" w:eastAsia="Arial" w:hAnsi="Arial" w:cs="Arial"/>
           <w:b/>
+          <w:color w:val="000000"/>
+        </w:rPr>
+        <w:t>Controle de Insumos</w:t>
+      </w:r>
+    </w:p>
+    <w:p>
+      <w:pPr>
+        <w:keepNext/>
+        <w:pBdr>
+          <w:top w:val="nil"/>
+          <w:left w:val="nil"/>
+          <w:bottom w:val="nil"/>
+          <w:right w:val="nil"/>
+          <w:between w:val="nil"/>
+        </w:pBdr>
+        <w:spacing w:line="360" w:lineRule="auto"/>
+        <w:ind w:leftChars="0" w:left="0" w:firstLineChars="0" w:firstLine="0"/>
+        <w:rPr>
+          <w:rFonts w:ascii="Arial" w:eastAsia="Arial" w:hAnsi="Arial" w:cs="Arial"/>
+          <w:b/>
+          <w:color w:val="000000"/>
+        </w:rPr>
+      </w:pPr>
+      <w:r>
+        <w:rPr>
+          <w:rFonts w:ascii="Arial" w:eastAsia="Arial" w:hAnsi="Arial" w:cs="Arial"/>
+          <w:b/>
           <w:noProof/>
           <w:color w:val="000000"/>
         </w:rPr>
@@ -11185,6 +11212,121 @@
           <w:color w:val="000000"/>
         </w:rPr>
       </w:pPr>
+      <w:r>
+        <w:rPr>
+          <w:rFonts w:ascii="Arial" w:eastAsia="Arial" w:hAnsi="Arial" w:cs="Arial"/>
+          <w:b/>
+          <w:color w:val="000000"/>
+        </w:rPr>
+        <w:lastRenderedPageBreak/>
+        <w:t>Gerenciar Produtos</w:t>
+      </w:r>
+    </w:p>
+    <w:p>
+      <w:pPr>
+        <w:keepNext/>
+        <w:pBdr>
+          <w:top w:val="nil"/>
+          <w:left w:val="nil"/>
+          <w:bottom w:val="nil"/>
+          <w:right w:val="nil"/>
+          <w:between w:val="nil"/>
+        </w:pBdr>
+        <w:spacing w:line="360" w:lineRule="auto"/>
+        <w:ind w:leftChars="0" w:left="0" w:firstLineChars="0" w:firstLine="0"/>
+        <w:rPr>
+          <w:rFonts w:ascii="Arial" w:eastAsia="Arial" w:hAnsi="Arial" w:cs="Arial"/>
+          <w:b/>
+          <w:color w:val="000000"/>
+        </w:rPr>
+      </w:pPr>
+      <w:r>
+        <w:rPr>
+          <w:rFonts w:ascii="Arial" w:eastAsia="Arial" w:hAnsi="Arial" w:cs="Arial"/>
+          <w:b/>
+          <w:noProof/>
+          <w:color w:val="000000"/>
+        </w:rPr>
+        <w:drawing>
+          <wp:inline distT="0" distB="0" distL="0" distR="0" wp14:anchorId="788B461A" wp14:editId="7C09B539">
+            <wp:extent cx="5227320" cy="7913029"/>
+            <wp:effectExtent l="0" t="0" r="5080" b="0"/>
+            <wp:docPr id="1142669106" name="Imagem 1" descr="Diagrama&#10;&#10;Descrição gerada automaticamente com confiança média"/>
+            <wp:cNvGraphicFramePr>
+              <a:graphicFrameLocks xmlns:a="http://schemas.openxmlformats.org/drawingml/2006/main" noChangeAspect="1"/>
+            </wp:cNvGraphicFramePr>
+            <a:graphic xmlns:a="http://schemas.openxmlformats.org/drawingml/2006/main">
+              <a:graphicData uri="http://schemas.openxmlformats.org/drawingml/2006/picture">
+                <pic:pic xmlns:pic="http://schemas.openxmlformats.org/drawingml/2006/picture">
+                  <pic:nvPicPr>
+                    <pic:cNvPr id="1142669106" name="Imagem 1" descr="Diagrama&#10;&#10;Descrição gerada automaticamente com confiança média"/>
+                    <pic:cNvPicPr/>
+                  </pic:nvPicPr>
+                  <pic:blipFill>
+                    <a:blip r:embed="rId17">
+                      <a:extLst>
+                        <a:ext uri="{28A0092B-C50C-407E-A947-70E740481C1C}">
+                          <a14:useLocalDpi xmlns:a14="http://schemas.microsoft.com/office/drawing/2010/main" val="0"/>
+                        </a:ext>
+                      </a:extLst>
+                    </a:blip>
+                    <a:stretch>
+                      <a:fillRect/>
+                    </a:stretch>
+                  </pic:blipFill>
+                  <pic:spPr>
+                    <a:xfrm>
+                      <a:off x="0" y="0"/>
+                      <a:ext cx="5232074" cy="7920226"/>
+                    </a:xfrm>
+                    <a:prstGeom prst="rect">
+                      <a:avLst/>
+                    </a:prstGeom>
+                  </pic:spPr>
+                </pic:pic>
+              </a:graphicData>
+            </a:graphic>
+          </wp:inline>
+        </w:drawing>
+      </w:r>
+    </w:p>
+    <w:p>
+      <w:pPr>
+        <w:keepNext/>
+        <w:pBdr>
+          <w:top w:val="nil"/>
+          <w:left w:val="nil"/>
+          <w:bottom w:val="nil"/>
+          <w:right w:val="nil"/>
+          <w:between w:val="nil"/>
+        </w:pBdr>
+        <w:spacing w:line="360" w:lineRule="auto"/>
+        <w:ind w:leftChars="0" w:left="0" w:firstLineChars="0" w:firstLine="0"/>
+        <w:rPr>
+          <w:rFonts w:ascii="Arial" w:eastAsia="Arial" w:hAnsi="Arial" w:cs="Arial"/>
+          <w:b/>
+          <w:color w:val="000000"/>
+        </w:rPr>
+      </w:pPr>
+    </w:p>
+    <w:p>
+      <w:pPr>
+        <w:keepNext/>
+        <w:pBdr>
+          <w:top w:val="nil"/>
+          <w:left w:val="nil"/>
+          <w:bottom w:val="nil"/>
+          <w:right w:val="nil"/>
+          <w:between w:val="nil"/>
+        </w:pBdr>
+        <w:spacing w:line="360" w:lineRule="auto"/>
+        <w:ind w:leftChars="0" w:left="0" w:firstLineChars="0" w:firstLine="0"/>
+        <w:rPr>
+          <w:rFonts w:ascii="Arial" w:eastAsia="Arial" w:hAnsi="Arial" w:cs="Arial"/>
+          <w:b/>
+          <w:color w:val="000000"/>
+        </w:rPr>
+      </w:pPr>
     </w:p>
     <w:p>
       <w:pPr>
@@ -11214,7 +11356,6 @@
           <w:b/>
           <w:color w:val="000000"/>
         </w:rPr>
-        <w:lastRenderedPageBreak/>
         <w:t>Diagrama de Classes</w:t>
       </w:r>
     </w:p>
@@ -11286,7 +11427,7 @@
                     <pic:cNvPicPr/>
                   </pic:nvPicPr>
                   <pic:blipFill>
-                    <a:blip r:embed="rId17" cstate="print">
+                    <a:blip r:embed="rId18" cstate="print">
                       <a:extLst>
                         <a:ext uri="{28A0092B-C50C-407E-A947-70E740481C1C}">
                           <a14:useLocalDpi xmlns:a14="http://schemas.microsoft.com/office/drawing/2010/main" val="0"/>
@@ -11432,7 +11573,7 @@
                     <pic:cNvPicPr preferRelativeResize="0"/>
                   </pic:nvPicPr>
                   <pic:blipFill>
-                    <a:blip r:embed="rId18"/>
+                    <a:blip r:embed="rId19"/>
                     <a:srcRect/>
                     <a:stretch>
                       <a:fillRect/>

</xml_diff>